<commit_message>
completed full resume: draft version
need to work on the verbage and fonts
</commit_message>
<xml_diff>
--- a/sada_munswamy_2020.docx
+++ b/sada_munswamy_2020.docx
@@ -73,6 +73,7 @@
                             <w:r>
                               <w:rPr>
                                 <w:b/>
+                                <w:color w:val="3A4848"/>
                                 <w:sz w:val="62"/>
                                 <w:szCs w:val="62"/>
                               </w:rPr>
@@ -81,10 +82,19 @@
                             <w:r>
                               <w:rPr>
                                 <w:b/>
+                                <w:color w:val="3A4848"/>
                                 <w:sz w:val="62"/>
                                 <w:szCs w:val="62"/>
                               </w:rPr>
-                              <w:t xml:space="preserve">Sadanand </w:t>
+                              <w:t>Sadanand</w:t>
+                            </w:r>
+                            <w:r>
+                              <w:rPr>
+                                <w:b/>
+                                <w:sz w:val="62"/>
+                                <w:szCs w:val="62"/>
+                              </w:rPr>
+                              <w:t xml:space="preserve"> </w:t>
                             </w:r>
                           </w:p>
                           <w:p>
@@ -94,125 +104,16 @@
                               </w:tabs>
                               <w:spacing w:after="0" w:line="180" w:lineRule="auto"/>
                               <w:rPr>
-                                <w:color w:val="A1A1A1"/>
                                 <w:sz w:val="46"/>
                                 <w:szCs w:val="46"/>
                               </w:rPr>
                             </w:pPr>
                             <w:r>
                               <w:rPr>
-                                <w:color w:val="A1A1A1"/>
-                                <w:sz w:val="46"/>
-                                <w:szCs w:val="46"/>
-                                <w14:textFill>
-                                  <w14:gradFill>
-                                    <w14:gsLst>
-                                      <w14:gs w14:pos="0">
-                                        <w14:srgbClr w14:val="A1A1A1">
-                                          <w14:shade w14:val="30000"/>
-                                          <w14:satMod w14:val="115000"/>
-                                        </w14:srgbClr>
-                                      </w14:gs>
-                                      <w14:gs w14:pos="50000">
-                                        <w14:srgbClr w14:val="A1A1A1">
-                                          <w14:shade w14:val="67500"/>
-                                          <w14:satMod w14:val="115000"/>
-                                        </w14:srgbClr>
-                                      </w14:gs>
-                                      <w14:gs w14:pos="100000">
-                                        <w14:srgbClr w14:val="A1A1A1">
-                                          <w14:shade w14:val="100000"/>
-                                          <w14:satMod w14:val="115000"/>
-                                        </w14:srgbClr>
-                                      </w14:gs>
-                                    </w14:gsLst>
-                                    <w14:lin w14:ang="2700000" w14:scaled="0"/>
-                                  </w14:gradFill>
-                                </w14:textFill>
-                              </w:rPr>
-                              <w:t>Senior</w:t>
-                            </w:r>
-                            <w:r>
-                              <w:rPr>
-                                <w:color w:val="A1A1A1"/>
                                 <w:sz w:val="46"/>
                                 <w:szCs w:val="46"/>
                               </w:rPr>
-                              <w:t xml:space="preserve"> </w:t>
-                            </w:r>
-                            <w:r>
-                              <w:rPr>
-                                <w:color w:val="A1A1A1"/>
-                                <w:sz w:val="46"/>
-                                <w:szCs w:val="46"/>
-                                <w14:textFill>
-                                  <w14:gradFill>
-                                    <w14:gsLst>
-                                      <w14:gs w14:pos="0">
-                                        <w14:srgbClr w14:val="A1A1A1">
-                                          <w14:shade w14:val="30000"/>
-                                          <w14:satMod w14:val="115000"/>
-                                        </w14:srgbClr>
-                                      </w14:gs>
-                                      <w14:gs w14:pos="50000">
-                                        <w14:srgbClr w14:val="A1A1A1">
-                                          <w14:shade w14:val="67500"/>
-                                          <w14:satMod w14:val="115000"/>
-                                        </w14:srgbClr>
-                                      </w14:gs>
-                                      <w14:gs w14:pos="100000">
-                                        <w14:srgbClr w14:val="A1A1A1">
-                                          <w14:shade w14:val="100000"/>
-                                          <w14:satMod w14:val="115000"/>
-                                        </w14:srgbClr>
-                                      </w14:gs>
-                                    </w14:gsLst>
-                                    <w14:lin w14:ang="2700000" w14:scaled="0"/>
-                                  </w14:gradFill>
-                                </w14:textFill>
-                              </w:rPr>
-                              <w:t>Software</w:t>
-                            </w:r>
-                            <w:r>
-                              <w:rPr>
-                                <w:color w:val="A1A1A1"/>
-                                <w:sz w:val="46"/>
-                                <w:szCs w:val="46"/>
-                              </w:rPr>
-                              <w:t xml:space="preserve"> </w:t>
-                            </w:r>
-                            <w:r>
-                              <w:rPr>
-                                <w:color w:val="A1A1A1"/>
-                                <w:sz w:val="46"/>
-                                <w:szCs w:val="46"/>
-                                <w14:textFill>
-                                  <w14:gradFill>
-                                    <w14:gsLst>
-                                      <w14:gs w14:pos="0">
-                                        <w14:srgbClr w14:val="A1A1A1">
-                                          <w14:shade w14:val="30000"/>
-                                          <w14:satMod w14:val="115000"/>
-                                        </w14:srgbClr>
-                                      </w14:gs>
-                                      <w14:gs w14:pos="50000">
-                                        <w14:srgbClr w14:val="A1A1A1">
-                                          <w14:shade w14:val="67500"/>
-                                          <w14:satMod w14:val="115000"/>
-                                        </w14:srgbClr>
-                                      </w14:gs>
-                                      <w14:gs w14:pos="100000">
-                                        <w14:srgbClr w14:val="A1A1A1">
-                                          <w14:shade w14:val="100000"/>
-                                          <w14:satMod w14:val="115000"/>
-                                        </w14:srgbClr>
-                                      </w14:gs>
-                                    </w14:gsLst>
-                                    <w14:lin w14:ang="2700000" w14:scaled="0"/>
-                                  </w14:gradFill>
-                                </w14:textFill>
-                              </w:rPr>
-                              <w:t>Engineer</w:t>
+                              <w:t>Senior Software Engineer</w:t>
                             </w:r>
                           </w:p>
                           <w:p>
@@ -378,6 +279,7 @@
                       <w:r>
                         <w:rPr>
                           <w:b/>
+                          <w:color w:val="3A4848"/>
                           <w:sz w:val="62"/>
                           <w:szCs w:val="62"/>
                         </w:rPr>
@@ -386,10 +288,19 @@
                       <w:r>
                         <w:rPr>
                           <w:b/>
+                          <w:color w:val="3A4848"/>
                           <w:sz w:val="62"/>
                           <w:szCs w:val="62"/>
                         </w:rPr>
-                        <w:t xml:space="preserve">Sadanand </w:t>
+                        <w:t>Sadanand</w:t>
+                      </w:r>
+                      <w:r>
+                        <w:rPr>
+                          <w:b/>
+                          <w:sz w:val="62"/>
+                          <w:szCs w:val="62"/>
+                        </w:rPr>
+                        <w:t xml:space="preserve"> </w:t>
                       </w:r>
                     </w:p>
                     <w:p>
@@ -399,125 +310,16 @@
                         </w:tabs>
                         <w:spacing w:after="0" w:line="180" w:lineRule="auto"/>
                         <w:rPr>
-                          <w:color w:val="A1A1A1"/>
                           <w:sz w:val="46"/>
                           <w:szCs w:val="46"/>
                         </w:rPr>
                       </w:pPr>
                       <w:r>
                         <w:rPr>
-                          <w:color w:val="A1A1A1"/>
-                          <w:sz w:val="46"/>
-                          <w:szCs w:val="46"/>
-                          <w14:textFill>
-                            <w14:gradFill>
-                              <w14:gsLst>
-                                <w14:gs w14:pos="0">
-                                  <w14:srgbClr w14:val="A1A1A1">
-                                    <w14:shade w14:val="30000"/>
-                                    <w14:satMod w14:val="115000"/>
-                                  </w14:srgbClr>
-                                </w14:gs>
-                                <w14:gs w14:pos="50000">
-                                  <w14:srgbClr w14:val="A1A1A1">
-                                    <w14:shade w14:val="67500"/>
-                                    <w14:satMod w14:val="115000"/>
-                                  </w14:srgbClr>
-                                </w14:gs>
-                                <w14:gs w14:pos="100000">
-                                  <w14:srgbClr w14:val="A1A1A1">
-                                    <w14:shade w14:val="100000"/>
-                                    <w14:satMod w14:val="115000"/>
-                                  </w14:srgbClr>
-                                </w14:gs>
-                              </w14:gsLst>
-                              <w14:lin w14:ang="2700000" w14:scaled="0"/>
-                            </w14:gradFill>
-                          </w14:textFill>
-                        </w:rPr>
-                        <w:t>Senior</w:t>
-                      </w:r>
-                      <w:r>
-                        <w:rPr>
-                          <w:color w:val="A1A1A1"/>
                           <w:sz w:val="46"/>
                           <w:szCs w:val="46"/>
                         </w:rPr>
-                        <w:t xml:space="preserve"> </w:t>
-                      </w:r>
-                      <w:r>
-                        <w:rPr>
-                          <w:color w:val="A1A1A1"/>
-                          <w:sz w:val="46"/>
-                          <w:szCs w:val="46"/>
-                          <w14:textFill>
-                            <w14:gradFill>
-                              <w14:gsLst>
-                                <w14:gs w14:pos="0">
-                                  <w14:srgbClr w14:val="A1A1A1">
-                                    <w14:shade w14:val="30000"/>
-                                    <w14:satMod w14:val="115000"/>
-                                  </w14:srgbClr>
-                                </w14:gs>
-                                <w14:gs w14:pos="50000">
-                                  <w14:srgbClr w14:val="A1A1A1">
-                                    <w14:shade w14:val="67500"/>
-                                    <w14:satMod w14:val="115000"/>
-                                  </w14:srgbClr>
-                                </w14:gs>
-                                <w14:gs w14:pos="100000">
-                                  <w14:srgbClr w14:val="A1A1A1">
-                                    <w14:shade w14:val="100000"/>
-                                    <w14:satMod w14:val="115000"/>
-                                  </w14:srgbClr>
-                                </w14:gs>
-                              </w14:gsLst>
-                              <w14:lin w14:ang="2700000" w14:scaled="0"/>
-                            </w14:gradFill>
-                          </w14:textFill>
-                        </w:rPr>
-                        <w:t>Software</w:t>
-                      </w:r>
-                      <w:r>
-                        <w:rPr>
-                          <w:color w:val="A1A1A1"/>
-                          <w:sz w:val="46"/>
-                          <w:szCs w:val="46"/>
-                        </w:rPr>
-                        <w:t xml:space="preserve"> </w:t>
-                      </w:r>
-                      <w:r>
-                        <w:rPr>
-                          <w:color w:val="A1A1A1"/>
-                          <w:sz w:val="46"/>
-                          <w:szCs w:val="46"/>
-                          <w14:textFill>
-                            <w14:gradFill>
-                              <w14:gsLst>
-                                <w14:gs w14:pos="0">
-                                  <w14:srgbClr w14:val="A1A1A1">
-                                    <w14:shade w14:val="30000"/>
-                                    <w14:satMod w14:val="115000"/>
-                                  </w14:srgbClr>
-                                </w14:gs>
-                                <w14:gs w14:pos="50000">
-                                  <w14:srgbClr w14:val="A1A1A1">
-                                    <w14:shade w14:val="67500"/>
-                                    <w14:satMod w14:val="115000"/>
-                                  </w14:srgbClr>
-                                </w14:gs>
-                                <w14:gs w14:pos="100000">
-                                  <w14:srgbClr w14:val="A1A1A1">
-                                    <w14:shade w14:val="100000"/>
-                                    <w14:satMod w14:val="115000"/>
-                                  </w14:srgbClr>
-                                </w14:gs>
-                              </w14:gsLst>
-                              <w14:lin w14:ang="2700000" w14:scaled="0"/>
-                            </w14:gradFill>
-                          </w14:textFill>
-                        </w:rPr>
-                        <w:t>Engineer</w:t>
+                        <w:t>Senior Software Engineer</w:t>
                       </w:r>
                     </w:p>
                     <w:p>
@@ -762,11 +564,6 @@
       <w:r>
         <w:t xml:space="preserve">     </w:t>
       </w:r>
-      <w:proofErr w:type="spellStart"/>
-      <w:r>
-        <w:t>Adsfs</w:t>
-      </w:r>
-      <w:proofErr w:type="spellEnd"/>
     </w:p>
     <w:p>
       <w:pPr>
@@ -798,10 +595,10 @@
               <wp:anchor distT="0" distB="0" distL="114300" distR="114300" simplePos="0" relativeHeight="251663360" behindDoc="0" locked="0" layoutInCell="1" allowOverlap="1" wp14:anchorId="2E98797C" wp14:editId="2A795F9E">
                 <wp:simplePos x="0" y="0"/>
                 <wp:positionH relativeFrom="column">
-                  <wp:posOffset>-29261</wp:posOffset>
+                  <wp:posOffset>-29210</wp:posOffset>
                 </wp:positionH>
                 <wp:positionV relativeFrom="paragraph">
-                  <wp:posOffset>235307</wp:posOffset>
+                  <wp:posOffset>217434</wp:posOffset>
                 </wp:positionV>
                 <wp:extent cx="7858125" cy="358444"/>
                 <wp:effectExtent l="0" t="0" r="9525" b="3810"/>
@@ -889,7 +686,7 @@
                                 <w:sz w:val="28"/>
                                 <w:szCs w:val="28"/>
                               </w:rPr>
-                              <w:t xml:space="preserve">    </w:t>
+                              <w:t xml:space="preserve">   </w:t>
                             </w:r>
                             <w:r>
                               <w:rPr>
@@ -1119,7 +916,7 @@
           </mc:Choice>
           <mc:Fallback>
             <w:pict>
-              <v:shape id="_x0000_s1027" type="#_x0000_t202" style="position:absolute;margin-left:-2.3pt;margin-top:18.55pt;width:618.75pt;height:28.2pt;z-index:251663360;visibility:visible;mso-wrap-style:square;mso-width-percent:0;mso-height-percent:0;mso-wrap-distance-left:9pt;mso-wrap-distance-top:0;mso-wrap-distance-right:9pt;mso-wrap-distance-bottom:0;mso-position-horizontal:absolute;mso-position-horizontal-relative:text;mso-position-vertical:absolute;mso-position-vertical-relative:text;mso-width-percent:0;mso-height-percent:0;mso-width-relative:margin;mso-height-relative:margin;v-text-anchor:middle" o:gfxdata="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" fillcolor="#a7aaa0" stroked="f" strokeweight="2pt">
+              <v:shape id="_x0000_s1027" type="#_x0000_t202" style="position:absolute;margin-left:-2.3pt;margin-top:17.1pt;width:618.75pt;height:28.2pt;z-index:251663360;visibility:visible;mso-wrap-style:square;mso-width-percent:0;mso-height-percent:0;mso-wrap-distance-left:9pt;mso-wrap-distance-top:0;mso-wrap-distance-right:9pt;mso-wrap-distance-bottom:0;mso-position-horizontal:absolute;mso-position-horizontal-relative:text;mso-position-vertical:absolute;mso-position-vertical-relative:text;mso-width-percent:0;mso-height-percent:0;mso-width-relative:margin;mso-height-relative:margin;v-text-anchor:middle" o:gfxdata="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" fillcolor="#a7aaa0" stroked="f" strokeweight="2pt">
                 <v:fill opacity="50372f"/>
                 <v:textbox>
                   <w:txbxContent>
@@ -1161,7 +958,7 @@
                           <w:sz w:val="28"/>
                           <w:szCs w:val="28"/>
                         </w:rPr>
-                        <w:t xml:space="preserve">    </w:t>
+                        <w:t xml:space="preserve">   </w:t>
                       </w:r>
                       <w:r>
                         <w:rPr>
@@ -1392,6 +1189,7 @@
         <w:tabs>
           <w:tab w:val="left" w:pos="3630"/>
         </w:tabs>
+        <w:spacing w:line="240" w:lineRule="auto"/>
         <w:rPr>
           <w:rFonts w:eastAsia="Times New Roman" w:cs="Tahoma"/>
           <w:b/>
@@ -1407,7 +1205,213 @@
         <mc:AlternateContent>
           <mc:Choice Requires="wpg">
             <w:drawing>
-              <wp:anchor distT="0" distB="0" distL="114300" distR="114300" simplePos="0" relativeHeight="251736064" behindDoc="0" locked="0" layoutInCell="1" allowOverlap="1" wp14:anchorId="629E02B8" wp14:editId="62DB3E82">
+              <wp:anchor distT="0" distB="0" distL="114300" distR="114300" simplePos="0" relativeHeight="251756544" behindDoc="0" locked="0" layoutInCell="1" allowOverlap="1" wp14:anchorId="65B8AE9C" wp14:editId="790F838A">
+                <wp:simplePos x="0" y="0"/>
+                <wp:positionH relativeFrom="column">
+                  <wp:posOffset>6539865</wp:posOffset>
+                </wp:positionH>
+                <wp:positionV relativeFrom="paragraph">
+                  <wp:posOffset>233680</wp:posOffset>
+                </wp:positionV>
+                <wp:extent cx="513715" cy="269240"/>
+                <wp:effectExtent l="0" t="0" r="635" b="0"/>
+                <wp:wrapNone/>
+                <wp:docPr id="298" name="Group 298"/>
+                <wp:cNvGraphicFramePr/>
+                <a:graphic xmlns:a="http://schemas.openxmlformats.org/drawingml/2006/main">
+                  <a:graphicData uri="http://schemas.microsoft.com/office/word/2010/wordprocessingGroup">
+                    <wpg:wgp>
+                      <wpg:cNvGrpSpPr/>
+                      <wpg:grpSpPr>
+                        <a:xfrm>
+                          <a:off x="0" y="0"/>
+                          <a:ext cx="513715" cy="269240"/>
+                          <a:chOff x="0" y="0"/>
+                          <a:chExt cx="312395" cy="342900"/>
+                        </a:xfrm>
+                      </wpg:grpSpPr>
+                      <wps:wsp>
+                        <wps:cNvPr id="299" name="Rounded Rectangle 299"/>
+                        <wps:cNvSpPr/>
+                        <wps:spPr>
+                          <a:xfrm>
+                            <a:off x="0" y="0"/>
+                            <a:ext cx="312395" cy="342900"/>
+                          </a:xfrm>
+                          <a:prstGeom prst="roundRect">
+                            <a:avLst/>
+                          </a:prstGeom>
+                          <a:solidFill>
+                            <a:srgbClr val="415151"/>
+                          </a:solidFill>
+                          <a:ln>
+                            <a:noFill/>
+                          </a:ln>
+                        </wps:spPr>
+                        <wps:style>
+                          <a:lnRef idx="2">
+                            <a:schemeClr val="accent1">
+                              <a:shade val="50000"/>
+                            </a:schemeClr>
+                          </a:lnRef>
+                          <a:fillRef idx="1">
+                            <a:schemeClr val="accent1"/>
+                          </a:fillRef>
+                          <a:effectRef idx="0">
+                            <a:schemeClr val="accent1"/>
+                          </a:effectRef>
+                          <a:fontRef idx="minor">
+                            <a:schemeClr val="lt1"/>
+                          </a:fontRef>
+                        </wps:style>
+                        <wps:bodyPr rot="0" spcFirstLastPara="0" vertOverflow="overflow" horzOverflow="overflow" vert="horz" wrap="square" lIns="91440" tIns="45720" rIns="91440" bIns="45720" numCol="1" spcCol="0" rtlCol="0" fromWordArt="0" anchor="ctr" anchorCtr="0" forceAA="0" compatLnSpc="1">
+                          <a:prstTxWarp prst="textNoShape">
+                            <a:avLst/>
+                          </a:prstTxWarp>
+                          <a:noAutofit/>
+                        </wps:bodyPr>
+                      </wps:wsp>
+                      <wps:wsp>
+                        <wps:cNvPr id="300" name="Text Box 300"/>
+                        <wps:cNvSpPr txBox="1"/>
+                        <wps:spPr>
+                          <a:xfrm>
+                            <a:off x="35101" y="58326"/>
+                            <a:ext cx="276909" cy="228600"/>
+                          </a:xfrm>
+                          <a:prstGeom prst="rect">
+                            <a:avLst/>
+                          </a:prstGeom>
+                          <a:solidFill>
+                            <a:srgbClr val="415151"/>
+                          </a:solidFill>
+                          <a:ln w="6350">
+                            <a:noFill/>
+                          </a:ln>
+                          <a:effectLst/>
+                        </wps:spPr>
+                        <wps:style>
+                          <a:lnRef idx="0">
+                            <a:schemeClr val="accent1"/>
+                          </a:lnRef>
+                          <a:fillRef idx="0">
+                            <a:schemeClr val="accent1"/>
+                          </a:fillRef>
+                          <a:effectRef idx="0">
+                            <a:schemeClr val="accent1"/>
+                          </a:effectRef>
+                          <a:fontRef idx="minor">
+                            <a:schemeClr val="dk1"/>
+                          </a:fontRef>
+                        </wps:style>
+                        <wps:txbx>
+                          <w:txbxContent>
+                            <w:p>
+                              <w:pPr>
+                                <w:rPr>
+                                  <w:b/>
+                                  <w:color w:val="FFFFFF" w:themeColor="background1"/>
+                                </w:rPr>
+                              </w:pPr>
+                              <w:r>
+                                <w:rPr>
+                                  <w:b/>
+                                  <w:color w:val="FFFFFF" w:themeColor="background1"/>
+                                </w:rPr>
+                                <w:t>Kafka</w:t>
+                              </w:r>
+                            </w:p>
+                            <w:p>
+                              <w:pPr>
+                                <w:rPr>
+                                  <w:b/>
+                                  <w:color w:val="FFFFFF" w:themeColor="background1"/>
+                                </w:rPr>
+                              </w:pPr>
+                            </w:p>
+                            <w:p>
+                              <w:pPr>
+                                <w:rPr>
+                                  <w:b/>
+                                  <w:color w:val="FFFFFF" w:themeColor="background1"/>
+                                </w:rPr>
+                              </w:pPr>
+                            </w:p>
+                          </w:txbxContent>
+                        </wps:txbx>
+                        <wps:bodyPr rot="0" spcFirstLastPara="0" vertOverflow="overflow" horzOverflow="overflow" vert="horz" wrap="square" lIns="0" tIns="0" rIns="91440" bIns="0" numCol="1" spcCol="0" rtlCol="0" fromWordArt="0" anchor="ctr" anchorCtr="0" forceAA="0" compatLnSpc="1">
+                          <a:prstTxWarp prst="textNoShape">
+                            <a:avLst/>
+                          </a:prstTxWarp>
+                          <a:noAutofit/>
+                        </wps:bodyPr>
+                      </wps:wsp>
+                    </wpg:wgp>
+                  </a:graphicData>
+                </a:graphic>
+                <wp14:sizeRelH relativeFrom="margin">
+                  <wp14:pctWidth>0</wp14:pctWidth>
+                </wp14:sizeRelH>
+                <wp14:sizeRelV relativeFrom="margin">
+                  <wp14:pctHeight>0</wp14:pctHeight>
+                </wp14:sizeRelV>
+              </wp:anchor>
+            </w:drawing>
+          </mc:Choice>
+          <mc:Fallback>
+            <w:pict>
+              <v:group id="Group 298" o:spid="_x0000_s1028" style="position:absolute;margin-left:514.95pt;margin-top:18.4pt;width:40.45pt;height:21.2pt;z-index:251756544;mso-width-relative:margin;mso-height-relative:margin" coordsize="312395,342900" o:gfxdata="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">
+                <v:roundrect id="Rounded Rectangle 299" o:spid="_x0000_s1029" style="position:absolute;width:312395;height:342900;visibility:visible;mso-wrap-style:square;v-text-anchor:middle" arcsize="10923f" o:gfxdata="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" fillcolor="#415151" stroked="f" strokeweight="2pt"/>
+                <v:shape id="Text Box 300" o:spid="_x0000_s1030" type="#_x0000_t202" style="position:absolute;left:35101;top:58326;width:276909;height:228600;visibility:visible;mso-wrap-style:square;v-text-anchor:middle" o:gfxdata="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" fillcolor="#415151" stroked="f" strokeweight=".5pt">
+                  <v:textbox inset="0,0,,0">
+                    <w:txbxContent>
+                      <w:p>
+                        <w:pPr>
+                          <w:rPr>
+                            <w:b/>
+                            <w:color w:val="FFFFFF" w:themeColor="background1"/>
+                          </w:rPr>
+                        </w:pPr>
+                        <w:r>
+                          <w:rPr>
+                            <w:b/>
+                            <w:color w:val="FFFFFF" w:themeColor="background1"/>
+                          </w:rPr>
+                          <w:t>Kafka</w:t>
+                        </w:r>
+                      </w:p>
+                      <w:p>
+                        <w:pPr>
+                          <w:rPr>
+                            <w:b/>
+                            <w:color w:val="FFFFFF" w:themeColor="background1"/>
+                          </w:rPr>
+                        </w:pPr>
+                      </w:p>
+                      <w:p>
+                        <w:pPr>
+                          <w:rPr>
+                            <w:b/>
+                            <w:color w:val="FFFFFF" w:themeColor="background1"/>
+                          </w:rPr>
+                        </w:pPr>
+                      </w:p>
+                    </w:txbxContent>
+                  </v:textbox>
+                </v:shape>
+              </v:group>
+            </w:pict>
+          </mc:Fallback>
+        </mc:AlternateContent>
+      </w:r>
+      <w:r>
+        <w:rPr>
+          <w:noProof/>
+        </w:rPr>
+        <mc:AlternateContent>
+          <mc:Choice Requires="wpg">
+            <w:drawing>
+              <wp:anchor distT="0" distB="0" distL="114300" distR="114300" simplePos="0" relativeHeight="251736064" behindDoc="0" locked="0" layoutInCell="1" allowOverlap="1" wp14:anchorId="36824C3D" wp14:editId="3FB3A264">
                 <wp:simplePos x="0" y="0"/>
                 <wp:positionH relativeFrom="column">
                   <wp:posOffset>3957691</wp:posOffset>
@@ -1546,9 +1550,9 @@
           </mc:Choice>
           <mc:Fallback>
             <w:pict>
-              <v:group id="Group 9" o:spid="_x0000_s1028" style="position:absolute;margin-left:311.65pt;margin-top:19.3pt;width:38.55pt;height:21.2pt;z-index:251736064;mso-width-relative:margin;mso-height-relative:margin" coordorigin="" coordsize="6742,3429" o:gfxdata="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">
-                <v:roundrect id="Rounded Rectangle 10" o:spid="_x0000_s1029" style="position:absolute;width:6742;height:3429;visibility:visible;mso-wrap-style:square;v-text-anchor:middle" arcsize="10923f" o:gfxdata="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" fillcolor="#415151" stroked="f" strokeweight="2pt"/>
-                <v:shape id="Text Box 11" o:spid="_x0000_s1030" type="#_x0000_t202" style="position:absolute;left:556;top:583;width:5935;height:2286;visibility:visible;mso-wrap-style:square;v-text-anchor:middle" o:gfxdata="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" fillcolor="#415151" stroked="f" strokeweight=".5pt">
+              <v:group id="Group 9" o:spid="_x0000_s1031" style="position:absolute;margin-left:311.65pt;margin-top:19.3pt;width:38.55pt;height:21.2pt;z-index:251736064;mso-width-relative:margin;mso-height-relative:margin" coordorigin="" coordsize="6742,3429" o:gfxdata="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">
+                <v:roundrect id="Rounded Rectangle 10" o:spid="_x0000_s1032" style="position:absolute;width:6742;height:3429;visibility:visible;mso-wrap-style:square;v-text-anchor:middle" arcsize="10923f" o:gfxdata="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" fillcolor="#415151" stroked="f" strokeweight="2pt"/>
+                <v:shape id="Text Box 11" o:spid="_x0000_s1033" type="#_x0000_t202" style="position:absolute;left:556;top:583;width:5935;height:2286;visibility:visible;mso-wrap-style:square;v-text-anchor:middle" o:gfxdata="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" fillcolor="#415151" stroked="f" strokeweight=".5pt">
                   <v:textbox inset="0,0,,0">
                     <w:txbxContent>
                       <w:p>
@@ -1581,7 +1585,7 @@
         <mc:AlternateContent>
           <mc:Choice Requires="wpg">
             <w:drawing>
-              <wp:anchor distT="0" distB="0" distL="114300" distR="114300" simplePos="0" relativeHeight="251734016" behindDoc="0" locked="0" layoutInCell="1" allowOverlap="1" wp14:anchorId="0FF9F020" wp14:editId="027DA883">
+              <wp:anchor distT="0" distB="0" distL="114300" distR="114300" simplePos="0" relativeHeight="251734016" behindDoc="0" locked="0" layoutInCell="1" allowOverlap="1" wp14:anchorId="6969B52F" wp14:editId="1758CAA2">
                 <wp:simplePos x="0" y="0"/>
                 <wp:positionH relativeFrom="column">
                   <wp:posOffset>2016496</wp:posOffset>
@@ -1720,9 +1724,9 @@
           </mc:Choice>
           <mc:Fallback>
             <w:pict>
-              <v:group id="Group 6" o:spid="_x0000_s1031" style="position:absolute;margin-left:158.8pt;margin-top:19.3pt;width:146.25pt;height:21.2pt;z-index:251734016;mso-width-relative:margin;mso-height-relative:margin" coordorigin="" coordsize="6536,3429" o:gfxdata="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">
-                <v:roundrect id="Rounded Rectangle 7" o:spid="_x0000_s1032" style="position:absolute;width:6536;height:3429;visibility:visible;mso-wrap-style:square;v-text-anchor:middle" arcsize="10923f" o:gfxdata="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" fillcolor="#415151" stroked="f" strokeweight="2pt"/>
-                <v:shape id="Text Box 8" o:spid="_x0000_s1033" type="#_x0000_t202" style="position:absolute;left:217;top:490;width:6010;height:2286;visibility:visible;mso-wrap-style:square;v-text-anchor:middle" o:gfxdata="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" fillcolor="#415151" stroked="f" strokeweight=".5pt">
+              <v:group id="Group 6" o:spid="_x0000_s1034" style="position:absolute;margin-left:158.8pt;margin-top:19.3pt;width:146.25pt;height:21.2pt;z-index:251734016;mso-width-relative:margin;mso-height-relative:margin" coordorigin="" coordsize="6536,3429" o:gfxdata="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">
+                <v:roundrect id="Rounded Rectangle 7" o:spid="_x0000_s1035" style="position:absolute;width:6536;height:3429;visibility:visible;mso-wrap-style:square;v-text-anchor:middle" arcsize="10923f" o:gfxdata="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" fillcolor="#415151" stroked="f" strokeweight="2pt"/>
+                <v:shape id="Text Box 8" o:spid="_x0000_s1036" type="#_x0000_t202" style="position:absolute;left:217;top:490;width:6010;height:2286;visibility:visible;mso-wrap-style:square;v-text-anchor:middle" o:gfxdata="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" fillcolor="#415151" stroked="f" strokeweight=".5pt">
                   <v:textbox inset="0,0,,0">
                     <w:txbxContent>
                       <w:p>
@@ -1755,7 +1759,7 @@
         <mc:AlternateContent>
           <mc:Choice Requires="wpg">
             <w:drawing>
-              <wp:anchor distT="0" distB="0" distL="114300" distR="114300" simplePos="0" relativeHeight="251740160" behindDoc="0" locked="0" layoutInCell="1" allowOverlap="1" wp14:anchorId="29B65580" wp14:editId="52FAD3E9">
+              <wp:anchor distT="0" distB="0" distL="114300" distR="114300" simplePos="0" relativeHeight="251740160" behindDoc="0" locked="0" layoutInCell="1" allowOverlap="1" wp14:anchorId="4462544F" wp14:editId="0B494207">
                 <wp:simplePos x="0" y="0"/>
                 <wp:positionH relativeFrom="column">
                   <wp:posOffset>4539986</wp:posOffset>
@@ -1903,9 +1907,9 @@
           </mc:Choice>
           <mc:Fallback>
             <w:pict>
-              <v:group id="Group 15" o:spid="_x0000_s1034" style="position:absolute;margin-left:357.5pt;margin-top:18.7pt;width:150.9pt;height:21.2pt;z-index:251740160;mso-width-relative:margin;mso-height-relative:margin" coordorigin="" coordsize="6742,3429" o:gfxdata="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">
-                <v:roundrect id="Rounded Rectangle 16" o:spid="_x0000_s1035" style="position:absolute;width:6742;height:3429;visibility:visible;mso-wrap-style:square;v-text-anchor:middle" arcsize="10923f" o:gfxdata="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" fillcolor="#415151" stroked="f" strokeweight="2pt"/>
-                <v:shape id="Text Box 17" o:spid="_x0000_s1036" type="#_x0000_t202" style="position:absolute;left:217;top:396;width:6525;height:2286;visibility:visible;mso-wrap-style:square;v-text-anchor:middle" o:gfxdata="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" fillcolor="#415151" stroked="f" strokeweight=".5pt">
+              <v:group id="Group 15" o:spid="_x0000_s1037" style="position:absolute;margin-left:357.5pt;margin-top:18.7pt;width:150.9pt;height:21.2pt;z-index:251740160;mso-width-relative:margin;mso-height-relative:margin" coordorigin="" coordsize="6742,3429" o:gfxdata="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">
+                <v:roundrect id="Rounded Rectangle 16" o:spid="_x0000_s1038" style="position:absolute;width:6742;height:3429;visibility:visible;mso-wrap-style:square;v-text-anchor:middle" arcsize="10923f" o:gfxdata="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" fillcolor="#415151" stroked="f" strokeweight="2pt"/>
+                <v:shape id="Text Box 17" o:spid="_x0000_s1039" type="#_x0000_t202" style="position:absolute;left:217;top:396;width:6525;height:2286;visibility:visible;mso-wrap-style:square;v-text-anchor:middle" o:gfxdata="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" fillcolor="#415151" stroked="f" strokeweight=".5pt">
                   <v:textbox inset="0,0,,0">
                     <w:txbxContent>
                       <w:p>
@@ -1947,7 +1951,7 @@
         <mc:AlternateContent>
           <mc:Choice Requires="wpg">
             <w:drawing>
-              <wp:anchor distT="0" distB="0" distL="114300" distR="114300" simplePos="0" relativeHeight="251731968" behindDoc="0" locked="0" layoutInCell="1" allowOverlap="1" wp14:anchorId="7BA07C44" wp14:editId="56CC28C0">
+              <wp:anchor distT="0" distB="0" distL="114300" distR="114300" simplePos="0" relativeHeight="251731968" behindDoc="0" locked="0" layoutInCell="1" allowOverlap="1" wp14:anchorId="1476CC87" wp14:editId="2C91238C">
                 <wp:simplePos x="0" y="0"/>
                 <wp:positionH relativeFrom="column">
                   <wp:posOffset>735066</wp:posOffset>
@@ -2086,9 +2090,9 @@
           </mc:Choice>
           <mc:Fallback>
             <w:pict>
-              <v:group id="Group 1" o:spid="_x0000_s1037" style="position:absolute;margin-left:57.9pt;margin-top:18.55pt;width:95pt;height:21.2pt;z-index:251731968;mso-width-relative:margin;mso-height-relative:margin" coordorigin="" coordsize="6742,3429" o:gfxdata="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">
-                <v:roundrect id="Rounded Rectangle 3" o:spid="_x0000_s1038" style="position:absolute;width:6742;height:3429;visibility:visible;mso-wrap-style:square;v-text-anchor:middle" arcsize="10923f" o:gfxdata="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" fillcolor="#415151" stroked="f" strokeweight="2pt"/>
-                <v:shape id="Text Box 5" o:spid="_x0000_s1039" type="#_x0000_t202" style="position:absolute;left:557;top:583;width:5865;height:2286;visibility:visible;mso-wrap-style:square;v-text-anchor:middle" o:gfxdata="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" fillcolor="#415151" stroked="f" strokeweight=".5pt">
+              <v:group id="Group 1" o:spid="_x0000_s1040" style="position:absolute;margin-left:57.9pt;margin-top:18.55pt;width:95pt;height:21.2pt;z-index:251731968;mso-width-relative:margin;mso-height-relative:margin" coordorigin="" coordsize="6742,3429" o:gfxdata="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">
+                <v:roundrect id="Rounded Rectangle 3" o:spid="_x0000_s1041" style="position:absolute;width:6742;height:3429;visibility:visible;mso-wrap-style:square;v-text-anchor:middle" arcsize="10923f" o:gfxdata="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" fillcolor="#415151" stroked="f" strokeweight="2pt"/>
+                <v:shape id="Text Box 5" o:spid="_x0000_s1042" type="#_x0000_t202" style="position:absolute;left:557;top:583;width:5865;height:2286;visibility:visible;mso-wrap-style:square;v-text-anchor:middle" o:gfxdata="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" fillcolor="#415151" stroked="f" strokeweight=".5pt">
                   <v:textbox inset="0,0,,0">
                     <w:txbxContent>
                       <w:p>
@@ -2121,7 +2125,7 @@
         <mc:AlternateContent>
           <mc:Choice Requires="wpg">
             <w:drawing>
-              <wp:anchor distT="0" distB="0" distL="114300" distR="114300" simplePos="0" relativeHeight="251698176" behindDoc="0" locked="0" layoutInCell="1" allowOverlap="1" wp14:anchorId="714424E4" wp14:editId="5E48222E">
+              <wp:anchor distT="0" distB="0" distL="114300" distR="114300" simplePos="0" relativeHeight="251698176" behindDoc="0" locked="0" layoutInCell="1" allowOverlap="1" wp14:anchorId="570D76CB" wp14:editId="3A9327C8">
                 <wp:simplePos x="0" y="0"/>
                 <wp:positionH relativeFrom="column">
                   <wp:posOffset>86055</wp:posOffset>
@@ -2260,9 +2264,9 @@
           </mc:Choice>
           <mc:Fallback>
             <w:pict>
-              <v:group id="Group 363" o:spid="_x0000_s1040" style="position:absolute;margin-left:6.8pt;margin-top:19pt;width:44.4pt;height:21.2pt;z-index:251698176;mso-width-relative:margin;mso-height-relative:margin" coordorigin="" coordsize="6742,3429" o:gfxdata="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">
-                <v:roundrect id="Rounded Rectangle 364" o:spid="_x0000_s1041" style="position:absolute;width:6742;height:3429;visibility:visible;mso-wrap-style:square;v-text-anchor:middle" arcsize="10923f" o:gfxdata="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" fillcolor="#415151" stroked="f" strokeweight="2pt"/>
-                <v:shape id="Text Box 365" o:spid="_x0000_s1042" type="#_x0000_t202" style="position:absolute;left:557;top:583;width:6185;height:2286;visibility:visible;mso-wrap-style:square;v-text-anchor:middle" o:gfxdata="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" fillcolor="#415151" stroked="f" strokeweight=".5pt">
+              <v:group id="Group 363" o:spid="_x0000_s1043" style="position:absolute;margin-left:6.8pt;margin-top:19pt;width:44.4pt;height:21.2pt;z-index:251698176;mso-width-relative:margin;mso-height-relative:margin" coordorigin="" coordsize="6742,3429" o:gfxdata="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">
+                <v:roundrect id="Rounded Rectangle 364" o:spid="_x0000_s1044" style="position:absolute;width:6742;height:3429;visibility:visible;mso-wrap-style:square;v-text-anchor:middle" arcsize="10923f" o:gfxdata="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" fillcolor="#415151" stroked="f" strokeweight="2pt"/>
+                <v:shape id="Text Box 365" o:spid="_x0000_s1045" type="#_x0000_t202" style="position:absolute;left:557;top:583;width:6185;height:2286;visibility:visible;mso-wrap-style:square;v-text-anchor:middle" o:gfxdata="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" fillcolor="#415151" stroked="f" strokeweight=".5pt">
                   <v:textbox inset="0,0,,0">
                     <w:txbxContent>
                       <w:p>
@@ -2300,7 +2304,17 @@
       <w:r>
         <w:rPr>
           <w:rFonts w:eastAsia="Times New Roman" w:cs="Tahoma"/>
+          <w:spacing w:val="10"/>
+          <w:sz w:val="24"/>
+          <w:szCs w:val="24"/>
+        </w:rPr>
+        <w:t xml:space="preserve"> </w:t>
+      </w:r>
+      <w:r>
+        <w:rPr>
+          <w:rFonts w:eastAsia="Times New Roman" w:cs="Tahoma"/>
           <w:b/>
+          <w:color w:val="D34800"/>
           <w:spacing w:val="10"/>
           <w:sz w:val="24"/>
           <w:szCs w:val="24"/>
@@ -2316,18 +2330,18 @@
         <mc:AlternateContent>
           <mc:Choice Requires="wpg">
             <w:drawing>
-              <wp:anchor distT="0" distB="0" distL="114300" distR="114300" simplePos="0" relativeHeight="251772928" behindDoc="0" locked="0" layoutInCell="1" allowOverlap="1" wp14:anchorId="2785A348" wp14:editId="4CD5C797">
+              <wp:anchor distT="0" distB="0" distL="114300" distR="114300" simplePos="0" relativeHeight="251768832" behindDoc="0" locked="0" layoutInCell="1" allowOverlap="1" wp14:anchorId="3A69FBEC" wp14:editId="0EF26587">
                 <wp:simplePos x="0" y="0"/>
                 <wp:positionH relativeFrom="column">
-                  <wp:posOffset>6077585</wp:posOffset>
+                  <wp:posOffset>6111875</wp:posOffset>
                 </wp:positionH>
                 <wp:positionV relativeFrom="paragraph">
-                  <wp:posOffset>238760</wp:posOffset>
+                  <wp:posOffset>245745</wp:posOffset>
                 </wp:positionV>
-                <wp:extent cx="783590" cy="269240"/>
-                <wp:effectExtent l="0" t="0" r="0" b="0"/>
+                <wp:extent cx="1104265" cy="269240"/>
+                <wp:effectExtent l="0" t="0" r="635" b="0"/>
                 <wp:wrapNone/>
-                <wp:docPr id="352" name="Group 352"/>
+                <wp:docPr id="314" name="Group 314"/>
                 <wp:cNvGraphicFramePr/>
                 <a:graphic xmlns:a="http://schemas.openxmlformats.org/drawingml/2006/main">
                   <a:graphicData uri="http://schemas.microsoft.com/office/word/2010/wordprocessingGroup">
@@ -2336,18 +2350,18 @@
                       <wpg:grpSpPr>
                         <a:xfrm>
                           <a:off x="0" y="0"/>
-                          <a:ext cx="783590" cy="269240"/>
-                          <a:chOff x="2" y="0"/>
-                          <a:chExt cx="478558" cy="342900"/>
+                          <a:ext cx="1104265" cy="269240"/>
+                          <a:chOff x="1" y="0"/>
+                          <a:chExt cx="674244" cy="342900"/>
                         </a:xfrm>
                       </wpg:grpSpPr>
                       <wps:wsp>
-                        <wps:cNvPr id="353" name="Rounded Rectangle 353"/>
+                        <wps:cNvPr id="315" name="Rounded Rectangle 315"/>
                         <wps:cNvSpPr/>
                         <wps:spPr>
                           <a:xfrm>
-                            <a:off x="2" y="0"/>
-                            <a:ext cx="478558" cy="342900"/>
+                            <a:off x="1" y="0"/>
+                            <a:ext cx="674244" cy="342900"/>
                           </a:xfrm>
                           <a:prstGeom prst="roundRect">
                             <a:avLst/>
@@ -2383,12 +2397,12 @@
                         </wps:bodyPr>
                       </wps:wsp>
                       <wps:wsp>
-                        <wps:cNvPr id="354" name="Text Box 354"/>
+                        <wps:cNvPr id="316" name="Text Box 316"/>
                         <wps:cNvSpPr txBox="1"/>
                         <wps:spPr>
                           <a:xfrm>
-                            <a:off x="55731" y="58326"/>
-                            <a:ext cx="422828" cy="228600"/>
+                            <a:off x="30351" y="50764"/>
+                            <a:ext cx="618515" cy="228600"/>
                           </a:xfrm>
                           <a:prstGeom prst="rect">
                             <a:avLst/>
@@ -2429,7 +2443,14 @@
                                   <w:b/>
                                   <w:color w:val="FFFFFF" w:themeColor="background1"/>
                                 </w:rPr>
-                                <w:t>OOAD</w:t>
+                                <w:t>AWS-S3</w:t>
+                              </w:r>
+                              <w:r>
+                                <w:rPr>
+                                  <w:b/>
+                                  <w:color w:val="FFFFFF" w:themeColor="background1"/>
+                                </w:rPr>
+                                <w:t>/EFS</w:t>
                               </w:r>
                             </w:p>
                           </w:txbxContent>
@@ -2455,9 +2476,9 @@
           </mc:Choice>
           <mc:Fallback>
             <w:pict>
-              <v:group id="Group 352" o:spid="_x0000_s1043" style="position:absolute;margin-left:478.55pt;margin-top:18.8pt;width:61.7pt;height:21.2pt;z-index:251772928;mso-width-relative:margin;mso-height-relative:margin" coordorigin="2" coordsize="478558,342900" o:gfxdata="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">
-                <v:roundrect id="Rounded Rectangle 353" o:spid="_x0000_s1044" style="position:absolute;left:2;width:478558;height:342900;visibility:visible;mso-wrap-style:square;v-text-anchor:middle" arcsize="10923f" o:gfxdata="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" fillcolor="#415151" stroked="f" strokeweight="2pt"/>
-                <v:shape id="Text Box 354" o:spid="_x0000_s1045" type="#_x0000_t202" style="position:absolute;left:55731;top:58326;width:422828;height:228600;visibility:visible;mso-wrap-style:square;v-text-anchor:middle" o:gfxdata="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" fillcolor="#415151" stroked="f" strokeweight=".5pt">
+              <v:group id="Group 314" o:spid="_x0000_s1046" style="position:absolute;margin-left:481.25pt;margin-top:19.35pt;width:86.95pt;height:21.2pt;z-index:251768832;mso-width-relative:margin;mso-height-relative:margin" coordorigin="" coordsize="6742,3429" o:gfxdata="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">
+                <v:roundrect id="Rounded Rectangle 315" o:spid="_x0000_s1047" style="position:absolute;width:6742;height:3429;visibility:visible;mso-wrap-style:square;v-text-anchor:middle" arcsize="10923f" o:gfxdata="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" fillcolor="#415151" stroked="f" strokeweight="2pt"/>
+                <v:shape id="Text Box 316" o:spid="_x0000_s1048" type="#_x0000_t202" style="position:absolute;left:303;top:507;width:6185;height:2286;visibility:visible;mso-wrap-style:square;v-text-anchor:middle" o:gfxdata="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" fillcolor="#415151" stroked="f" strokeweight=".5pt">
                   <v:textbox inset="0,0,,0">
                     <w:txbxContent>
                       <w:p>
@@ -2472,7 +2493,14 @@
                             <w:b/>
                             <w:color w:val="FFFFFF" w:themeColor="background1"/>
                           </w:rPr>
-                          <w:t>OOAD</w:t>
+                          <w:t>AWS-S3</w:t>
+                        </w:r>
+                        <w:r>
+                          <w:rPr>
+                            <w:b/>
+                            <w:color w:val="FFFFFF" w:themeColor="background1"/>
+                          </w:rPr>
+                          <w:t>/EFS</w:t>
                         </w:r>
                       </w:p>
                     </w:txbxContent>
@@ -2490,7 +2518,7 @@
         <mc:AlternateContent>
           <mc:Choice Requires="wpg">
             <w:drawing>
-              <wp:anchor distT="0" distB="0" distL="114300" distR="114300" simplePos="0" relativeHeight="251744256" behindDoc="0" locked="0" layoutInCell="1" allowOverlap="1" wp14:anchorId="32347148" wp14:editId="20EAB785">
+              <wp:anchor distT="0" distB="0" distL="114300" distR="114300" simplePos="0" relativeHeight="251744256" behindDoc="0" locked="0" layoutInCell="1" allowOverlap="1" wp14:anchorId="042DA8E4" wp14:editId="66B4D2D2">
                 <wp:simplePos x="0" y="0"/>
                 <wp:positionH relativeFrom="column">
                   <wp:posOffset>1187450</wp:posOffset>
@@ -2644,9 +2672,9 @@
           </mc:Choice>
           <mc:Fallback>
             <w:pict>
-              <v:group id="Group 21" o:spid="_x0000_s1046" style="position:absolute;margin-left:93.5pt;margin-top:18.95pt;width:77.7pt;height:21.2pt;z-index:251744256;mso-width-relative:margin;mso-height-relative:margin" coordorigin="" coordsize="5518,3429" o:gfxdata="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">
-                <v:roundrect id="Rounded Rectangle 22" o:spid="_x0000_s1047" style="position:absolute;width:5518;height:3429;visibility:visible;mso-wrap-style:square;v-text-anchor:middle" arcsize="10923f" o:gfxdata="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" fillcolor="#415151" stroked="f" strokeweight="2pt"/>
-                <v:shape id="Text Box 23" o:spid="_x0000_s1048" type="#_x0000_t202" style="position:absolute;left:282;top:490;width:4962;height:2286;visibility:visible;mso-wrap-style:square;v-text-anchor:middle" o:gfxdata="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" fillcolor="#415151" stroked="f" strokeweight=".5pt">
+              <v:group id="Group 21" o:spid="_x0000_s1049" style="position:absolute;margin-left:93.5pt;margin-top:18.95pt;width:77.7pt;height:21.2pt;z-index:251744256;mso-width-relative:margin;mso-height-relative:margin" coordorigin="" coordsize="5518,3429" o:gfxdata="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">
+                <v:roundrect id="Rounded Rectangle 22" o:spid="_x0000_s1050" style="position:absolute;width:5518;height:3429;visibility:visible;mso-wrap-style:square;v-text-anchor:middle" arcsize="10923f" o:gfxdata="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" fillcolor="#415151" stroked="f" strokeweight="2pt"/>
+                <v:shape id="Text Box 23" o:spid="_x0000_s1051" type="#_x0000_t202" style="position:absolute;left:282;top:490;width:4962;height:2286;visibility:visible;mso-wrap-style:square;v-text-anchor:middle" o:gfxdata="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" fillcolor="#415151" stroked="f" strokeweight=".5pt">
                   <v:textbox inset="0,0,,0">
                     <w:txbxContent>
                       <w:p>
@@ -2694,7 +2722,7 @@
         <mc:AlternateContent>
           <mc:Choice Requires="wpg">
             <w:drawing>
-              <wp:anchor distT="0" distB="0" distL="114300" distR="114300" simplePos="0" relativeHeight="251748352" behindDoc="0" locked="0" layoutInCell="1" allowOverlap="1" wp14:anchorId="678F1AB1" wp14:editId="77FFED09">
+              <wp:anchor distT="0" distB="0" distL="114300" distR="114300" simplePos="0" relativeHeight="251748352" behindDoc="0" locked="0" layoutInCell="1" allowOverlap="1" wp14:anchorId="4208B1A2" wp14:editId="62936A8B">
                 <wp:simplePos x="0" y="0"/>
                 <wp:positionH relativeFrom="column">
                   <wp:posOffset>2247265</wp:posOffset>
@@ -2848,9 +2876,9 @@
           </mc:Choice>
           <mc:Fallback>
             <w:pict>
-              <v:group id="Group 27" o:spid="_x0000_s1049" style="position:absolute;margin-left:176.95pt;margin-top:19.5pt;width:59.7pt;height:21.2pt;z-index:251748352;mso-width-relative:margin;mso-height-relative:margin" coordorigin="1" coordsize="424287,342900" o:gfxdata="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">
-                <v:roundrect id="Rounded Rectangle 28" o:spid="_x0000_s1050" style="position:absolute;left:1;width:424287;height:342900;visibility:visible;mso-wrap-style:square;v-text-anchor:middle" arcsize="10923f" o:gfxdata="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" fillcolor="#415151" stroked="f" strokeweight="2pt"/>
-                <v:shape id="Text Box 29" o:spid="_x0000_s1051" type="#_x0000_t202" style="position:absolute;left:29010;top:39694;width:368582;height:247233;visibility:visible;mso-wrap-style:square;v-text-anchor:middle" o:gfxdata="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" fillcolor="#415151" stroked="f" strokeweight=".5pt">
+              <v:group id="Group 27" o:spid="_x0000_s1052" style="position:absolute;margin-left:176.95pt;margin-top:19.5pt;width:59.7pt;height:21.2pt;z-index:251748352;mso-width-relative:margin;mso-height-relative:margin" coordorigin="1" coordsize="424287,342900" o:gfxdata="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">
+                <v:roundrect id="Rounded Rectangle 28" o:spid="_x0000_s1053" style="position:absolute;left:1;width:424287;height:342900;visibility:visible;mso-wrap-style:square;v-text-anchor:middle" arcsize="10923f" o:gfxdata="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" fillcolor="#415151" stroked="f" strokeweight="2pt"/>
+                <v:shape id="Text Box 29" o:spid="_x0000_s1054" type="#_x0000_t202" style="position:absolute;left:29010;top:39694;width:368582;height:247233;visibility:visible;mso-wrap-style:square;v-text-anchor:middle" o:gfxdata="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" fillcolor="#415151" stroked="f" strokeweight=".5pt">
                   <v:textbox inset="0,0,,0">
                     <w:txbxContent>
                       <w:p>
@@ -2898,7 +2926,7 @@
         <mc:AlternateContent>
           <mc:Choice Requires="wpg">
             <w:drawing>
-              <wp:anchor distT="0" distB="0" distL="114300" distR="114300" simplePos="0" relativeHeight="251750400" behindDoc="0" locked="0" layoutInCell="1" allowOverlap="1" wp14:anchorId="30357253" wp14:editId="0D6F9DF7">
+              <wp:anchor distT="0" distB="0" distL="114300" distR="114300" simplePos="0" relativeHeight="251750400" behindDoc="0" locked="0" layoutInCell="1" allowOverlap="1" wp14:anchorId="4C6B3667" wp14:editId="4812FA70">
                 <wp:simplePos x="0" y="0"/>
                 <wp:positionH relativeFrom="column">
                   <wp:posOffset>3076575</wp:posOffset>
@@ -3059,9 +3087,9 @@
           </mc:Choice>
           <mc:Fallback>
             <w:pict>
-              <v:group id="Group 30" o:spid="_x0000_s1052" style="position:absolute;margin-left:242.25pt;margin-top:18.95pt;width:37.95pt;height:21.2pt;z-index:251750400;mso-width-relative:margin;mso-height-relative:margin" coordorigin="2" coordsize="269833,342900" o:gfxdata="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">
-                <v:roundrect id="Rounded Rectangle 31" o:spid="_x0000_s1053" style="position:absolute;left:2;width:269833;height:342900;visibility:visible;mso-wrap-style:square;v-text-anchor:middle" arcsize="10923f" o:gfxdata="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" fillcolor="#415151" stroked="f" strokeweight="2pt"/>
-                <v:shape id="Text Box 288" o:spid="_x0000_s1054" type="#_x0000_t202" style="position:absolute;left:8834;top:49010;width:238759;height:237917;visibility:visible;mso-wrap-style:square;v-text-anchor:middle" o:gfxdata="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" fillcolor="#415151" stroked="f" strokeweight=".5pt">
+              <v:group id="Group 30" o:spid="_x0000_s1055" style="position:absolute;margin-left:242.25pt;margin-top:18.95pt;width:37.95pt;height:21.2pt;z-index:251750400;mso-width-relative:margin;mso-height-relative:margin" coordorigin="2" coordsize="269833,342900" o:gfxdata="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">
+                <v:roundrect id="Rounded Rectangle 31" o:spid="_x0000_s1056" style="position:absolute;left:2;width:269833;height:342900;visibility:visible;mso-wrap-style:square;v-text-anchor:middle" arcsize="10923f" o:gfxdata="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" fillcolor="#415151" stroked="f" strokeweight="2pt"/>
+                <v:shape id="Text Box 288" o:spid="_x0000_s1057" type="#_x0000_t202" style="position:absolute;left:8834;top:49010;width:238759;height:237917;visibility:visible;mso-wrap-style:square;v-text-anchor:middle" o:gfxdata="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" fillcolor="#415151" stroked="f" strokeweight=".5pt">
                   <v:textbox inset="0,0,,0">
                     <w:txbxContent>
                       <w:p>
@@ -3116,7 +3144,7 @@
         <mc:AlternateContent>
           <mc:Choice Requires="wpg">
             <w:drawing>
-              <wp:anchor distT="0" distB="0" distL="114300" distR="114300" simplePos="0" relativeHeight="251746304" behindDoc="0" locked="0" layoutInCell="1" allowOverlap="1" wp14:anchorId="0E0BCEF8" wp14:editId="760FC972">
+              <wp:anchor distT="0" distB="0" distL="114300" distR="114300" simplePos="0" relativeHeight="251746304" behindDoc="0" locked="0" layoutInCell="1" allowOverlap="1" wp14:anchorId="1B1E7F8B" wp14:editId="7C0FBDB3">
                 <wp:simplePos x="0" y="0"/>
                 <wp:positionH relativeFrom="column">
                   <wp:posOffset>3658870</wp:posOffset>
@@ -3304,9 +3332,9 @@
           </mc:Choice>
           <mc:Fallback>
             <w:pict>
-              <v:group id="Group 24" o:spid="_x0000_s1055" style="position:absolute;margin-left:288.1pt;margin-top:18.3pt;width:183.65pt;height:21.2pt;z-index:251746304;mso-width-relative:margin;mso-height-relative:margin" coordorigin="" coordsize="6131,3429" o:gfxdata="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">
-                <v:roundrect id="Rounded Rectangle 25" o:spid="_x0000_s1056" style="position:absolute;width:6131;height:3429;visibility:visible;mso-wrap-style:square;v-text-anchor:middle" arcsize="10923f" o:gfxdata="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" fillcolor="#415151" stroked="f" strokeweight="2pt"/>
-                <v:shape id="Text Box 26" o:spid="_x0000_s1057" type="#_x0000_t202" style="position:absolute;left:133;top:591;width:5916;height:2286;visibility:visible;mso-wrap-style:square;v-text-anchor:middle" o:gfxdata="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" fillcolor="#415151" stroked="f" strokeweight=".5pt">
+              <v:group id="Group 24" o:spid="_x0000_s1058" style="position:absolute;margin-left:288.1pt;margin-top:18.3pt;width:183.65pt;height:21.2pt;z-index:251746304;mso-width-relative:margin;mso-height-relative:margin" coordorigin="" coordsize="6131,3429" o:gfxdata="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">
+                <v:roundrect id="Rounded Rectangle 25" o:spid="_x0000_s1059" style="position:absolute;width:6131;height:3429;visibility:visible;mso-wrap-style:square;v-text-anchor:middle" arcsize="10923f" o:gfxdata="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" fillcolor="#415151" stroked="f" strokeweight="2pt"/>
+                <v:shape id="Text Box 26" o:spid="_x0000_s1060" type="#_x0000_t202" style="position:absolute;left:133;top:591;width:5916;height:2286;visibility:visible;mso-wrap-style:square;v-text-anchor:middle" o:gfxdata="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" fillcolor="#415151" stroked="f" strokeweight=".5pt">
                   <v:textbox inset="0,0,,0">
                     <w:txbxContent>
                       <w:p>
@@ -3388,7 +3416,7 @@
         <mc:AlternateContent>
           <mc:Choice Requires="wpg">
             <w:drawing>
-              <wp:anchor distT="0" distB="0" distL="114300" distR="114300" simplePos="0" relativeHeight="251742208" behindDoc="0" locked="0" layoutInCell="1" allowOverlap="1" wp14:anchorId="56B013F2" wp14:editId="3BFA1CBB">
+              <wp:anchor distT="0" distB="0" distL="114300" distR="114300" simplePos="0" relativeHeight="251742208" behindDoc="0" locked="0" layoutInCell="1" allowOverlap="1" wp14:anchorId="02ED83CD" wp14:editId="6CE6080B">
                 <wp:simplePos x="0" y="0"/>
                 <wp:positionH relativeFrom="column">
                   <wp:posOffset>80467</wp:posOffset>
@@ -3534,9 +3562,9 @@
           </mc:Choice>
           <mc:Fallback>
             <w:pict>
-              <v:group id="Group 18" o:spid="_x0000_s1058" style="position:absolute;margin-left:6.35pt;margin-top:18.95pt;width:80.05pt;height:21.2pt;z-index:251742208;mso-width-relative:margin;mso-height-relative:margin" coordsize="5682,3429" o:gfxdata="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">
-                <v:roundrect id="Rounded Rectangle 19" o:spid="_x0000_s1059" style="position:absolute;width:5682;height:3429;visibility:visible;mso-wrap-style:square;v-text-anchor:middle" arcsize="10923f" o:gfxdata="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" fillcolor="#415151" stroked="f" strokeweight="2pt"/>
-                <v:shape id="Text Box 20" o:spid="_x0000_s1060" type="#_x0000_t202" style="position:absolute;left:290;top:490;width:5124;height:2472;visibility:visible;mso-wrap-style:square;v-text-anchor:middle" o:gfxdata="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" fillcolor="#415151" stroked="f" strokeweight=".5pt">
+              <v:group id="Group 18" o:spid="_x0000_s1061" style="position:absolute;margin-left:6.35pt;margin-top:18.95pt;width:80.05pt;height:21.2pt;z-index:251742208;mso-width-relative:margin;mso-height-relative:margin" coordsize="5682,3429" o:gfxdata="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">
+                <v:roundrect id="Rounded Rectangle 19" o:spid="_x0000_s1062" style="position:absolute;width:5682;height:3429;visibility:visible;mso-wrap-style:square;v-text-anchor:middle" arcsize="10923f" o:gfxdata="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" fillcolor="#415151" stroked="f" strokeweight="2pt"/>
+                <v:shape id="Text Box 20" o:spid="_x0000_s1063" type="#_x0000_t202" style="position:absolute;left:290;top:490;width:5124;height:2472;visibility:visible;mso-wrap-style:square;v-text-anchor:middle" o:gfxdata="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" fillcolor="#415151" stroked="f" strokeweight=".5pt">
                   <v:textbox inset="0,0,,0">
                     <w:txbxContent>
                       <w:p>
@@ -3583,18 +3611,18 @@
         <mc:AlternateContent>
           <mc:Choice Requires="wpg">
             <w:drawing>
-              <wp:anchor distT="0" distB="0" distL="114300" distR="114300" simplePos="0" relativeHeight="251762688" behindDoc="0" locked="0" layoutInCell="1" allowOverlap="1" wp14:anchorId="052D0868" wp14:editId="2BA8226C">
+              <wp:anchor distT="0" distB="0" distL="114300" distR="114300" simplePos="0" relativeHeight="251770880" behindDoc="0" locked="0" layoutInCell="1" allowOverlap="1" wp14:anchorId="4FCF6D28" wp14:editId="639B7C4F">
                 <wp:simplePos x="0" y="0"/>
                 <wp:positionH relativeFrom="column">
-                  <wp:posOffset>6479540</wp:posOffset>
+                  <wp:posOffset>4779010</wp:posOffset>
                 </wp:positionH>
                 <wp:positionV relativeFrom="paragraph">
-                  <wp:posOffset>298450</wp:posOffset>
+                  <wp:posOffset>286385</wp:posOffset>
                 </wp:positionV>
-                <wp:extent cx="514350" cy="269240"/>
+                <wp:extent cx="599440" cy="269240"/>
                 <wp:effectExtent l="0" t="0" r="0" b="0"/>
                 <wp:wrapNone/>
-                <wp:docPr id="308" name="Group 308"/>
+                <wp:docPr id="317" name="Group 317"/>
                 <wp:cNvGraphicFramePr/>
                 <a:graphic xmlns:a="http://schemas.openxmlformats.org/drawingml/2006/main">
                   <a:graphicData uri="http://schemas.microsoft.com/office/word/2010/wordprocessingGroup">
@@ -3603,18 +3631,18 @@
                       <wpg:grpSpPr>
                         <a:xfrm>
                           <a:off x="0" y="0"/>
-                          <a:ext cx="514350" cy="269240"/>
-                          <a:chOff x="0" y="0"/>
-                          <a:chExt cx="337212" cy="342900"/>
+                          <a:ext cx="599440" cy="269240"/>
+                          <a:chOff x="2" y="0"/>
+                          <a:chExt cx="366170" cy="342900"/>
                         </a:xfrm>
                       </wpg:grpSpPr>
                       <wps:wsp>
-                        <wps:cNvPr id="309" name="Rounded Rectangle 309"/>
+                        <wps:cNvPr id="318" name="Rounded Rectangle 318"/>
                         <wps:cNvSpPr/>
                         <wps:spPr>
                           <a:xfrm>
-                            <a:off x="0" y="0"/>
-                            <a:ext cx="337212" cy="342900"/>
+                            <a:off x="2" y="0"/>
+                            <a:ext cx="366170" cy="342900"/>
                           </a:xfrm>
                           <a:prstGeom prst="roundRect">
                             <a:avLst/>
@@ -3650,12 +3678,12 @@
                         </wps:bodyPr>
                       </wps:wsp>
                       <wps:wsp>
-                        <wps:cNvPr id="310" name="Text Box 310"/>
+                        <wps:cNvPr id="319" name="Text Box 319"/>
                         <wps:cNvSpPr txBox="1"/>
                         <wps:spPr>
                           <a:xfrm>
-                            <a:off x="55667" y="58326"/>
-                            <a:ext cx="281545" cy="228600"/>
+                            <a:off x="55731" y="58326"/>
+                            <a:ext cx="310439" cy="228600"/>
                           </a:xfrm>
                           <a:prstGeom prst="rect">
                             <a:avLst/>
@@ -3696,220 +3724,7 @@
                                   <w:b/>
                                   <w:color w:val="FFFFFF" w:themeColor="background1"/>
                                 </w:rPr>
-                                <w:t xml:space="preserve"> AWS</w:t>
-                              </w:r>
-                            </w:p>
-                            <w:p>
-                              <w:pPr>
-                                <w:rPr>
-                                  <w:b/>
-                                  <w:color w:val="FFFFFF" w:themeColor="background1"/>
-                                </w:rPr>
-                              </w:pPr>
-                            </w:p>
-                            <w:p>
-                              <w:pPr>
-                                <w:rPr>
-                                  <w:b/>
-                                  <w:color w:val="FFFFFF" w:themeColor="background1"/>
-                                </w:rPr>
-                              </w:pPr>
-                            </w:p>
-                          </w:txbxContent>
-                        </wps:txbx>
-                        <wps:bodyPr rot="0" spcFirstLastPara="0" vertOverflow="overflow" horzOverflow="overflow" vert="horz" wrap="square" lIns="0" tIns="0" rIns="91440" bIns="0" numCol="1" spcCol="0" rtlCol="0" fromWordArt="0" anchor="ctr" anchorCtr="0" forceAA="0" compatLnSpc="1">
-                          <a:prstTxWarp prst="textNoShape">
-                            <a:avLst/>
-                          </a:prstTxWarp>
-                          <a:noAutofit/>
-                        </wps:bodyPr>
-                      </wps:wsp>
-                    </wpg:wgp>
-                  </a:graphicData>
-                </a:graphic>
-                <wp14:sizeRelH relativeFrom="margin">
-                  <wp14:pctWidth>0</wp14:pctWidth>
-                </wp14:sizeRelH>
-                <wp14:sizeRelV relativeFrom="margin">
-                  <wp14:pctHeight>0</wp14:pctHeight>
-                </wp14:sizeRelV>
-              </wp:anchor>
-            </w:drawing>
-          </mc:Choice>
-          <mc:Fallback>
-            <w:pict>
-              <v:group id="Group 308" o:spid="_x0000_s1061" style="position:absolute;margin-left:510.2pt;margin-top:23.5pt;width:40.5pt;height:21.2pt;z-index:251762688;mso-width-relative:margin;mso-height-relative:margin" coordsize="337212,342900" o:gfxdata="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">
-                <v:roundrect id="Rounded Rectangle 309" o:spid="_x0000_s1062" style="position:absolute;width:337212;height:342900;visibility:visible;mso-wrap-style:square;v-text-anchor:middle" arcsize="10923f" o:gfxdata="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" fillcolor="#415151" stroked="f" strokeweight="2pt"/>
-                <v:shape id="Text Box 310" o:spid="_x0000_s1063" type="#_x0000_t202" style="position:absolute;left:55667;top:58326;width:281545;height:228600;visibility:visible;mso-wrap-style:square;v-text-anchor:middle" o:gfxdata="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" fillcolor="#415151" stroked="f" strokeweight=".5pt">
-                  <v:textbox inset="0,0,,0">
-                    <w:txbxContent>
-                      <w:p>
-                        <w:pPr>
-                          <w:rPr>
-                            <w:b/>
-                            <w:color w:val="FFFFFF" w:themeColor="background1"/>
-                          </w:rPr>
-                        </w:pPr>
-                        <w:r>
-                          <w:rPr>
-                            <w:b/>
-                            <w:color w:val="FFFFFF" w:themeColor="background1"/>
-                          </w:rPr>
-                          <w:t xml:space="preserve"> AWS</w:t>
-                        </w:r>
-                      </w:p>
-                      <w:p>
-                        <w:pPr>
-                          <w:rPr>
-                            <w:b/>
-                            <w:color w:val="FFFFFF" w:themeColor="background1"/>
-                          </w:rPr>
-                        </w:pPr>
-                      </w:p>
-                      <w:p>
-                        <w:pPr>
-                          <w:rPr>
-                            <w:b/>
-                            <w:color w:val="FFFFFF" w:themeColor="background1"/>
-                          </w:rPr>
-                        </w:pPr>
-                      </w:p>
-                    </w:txbxContent>
-                  </v:textbox>
-                </v:shape>
-              </v:group>
-            </w:pict>
-          </mc:Fallback>
-        </mc:AlternateContent>
-      </w:r>
-      <w:r>
-        <w:rPr>
-          <w:noProof/>
-        </w:rPr>
-        <mc:AlternateContent>
-          <mc:Choice Requires="wpg">
-            <w:drawing>
-              <wp:anchor distT="0" distB="0" distL="114300" distR="114300" simplePos="0" relativeHeight="251768832" behindDoc="0" locked="0" layoutInCell="1" allowOverlap="1" wp14:anchorId="6C3D5C41" wp14:editId="09090D59">
-                <wp:simplePos x="0" y="0"/>
-                <wp:positionH relativeFrom="column">
-                  <wp:posOffset>5292725</wp:posOffset>
-                </wp:positionH>
-                <wp:positionV relativeFrom="paragraph">
-                  <wp:posOffset>272415</wp:posOffset>
-                </wp:positionV>
-                <wp:extent cx="1104265" cy="269240"/>
-                <wp:effectExtent l="0" t="0" r="635" b="0"/>
-                <wp:wrapNone/>
-                <wp:docPr id="314" name="Group 314"/>
-                <wp:cNvGraphicFramePr/>
-                <a:graphic xmlns:a="http://schemas.openxmlformats.org/drawingml/2006/main">
-                  <a:graphicData uri="http://schemas.microsoft.com/office/word/2010/wordprocessingGroup">
-                    <wpg:wgp>
-                      <wpg:cNvGrpSpPr/>
-                      <wpg:grpSpPr>
-                        <a:xfrm>
-                          <a:off x="0" y="0"/>
-                          <a:ext cx="1104265" cy="269240"/>
-                          <a:chOff x="1" y="0"/>
-                          <a:chExt cx="674244" cy="342900"/>
-                        </a:xfrm>
-                      </wpg:grpSpPr>
-                      <wps:wsp>
-                        <wps:cNvPr id="315" name="Rounded Rectangle 315"/>
-                        <wps:cNvSpPr/>
-                        <wps:spPr>
-                          <a:xfrm>
-                            <a:off x="1" y="0"/>
-                            <a:ext cx="674244" cy="342900"/>
-                          </a:xfrm>
-                          <a:prstGeom prst="roundRect">
-                            <a:avLst/>
-                          </a:prstGeom>
-                          <a:solidFill>
-                            <a:srgbClr val="415151"/>
-                          </a:solidFill>
-                          <a:ln>
-                            <a:noFill/>
-                          </a:ln>
-                        </wps:spPr>
-                        <wps:style>
-                          <a:lnRef idx="2">
-                            <a:schemeClr val="accent1">
-                              <a:shade val="50000"/>
-                            </a:schemeClr>
-                          </a:lnRef>
-                          <a:fillRef idx="1">
-                            <a:schemeClr val="accent1"/>
-                          </a:fillRef>
-                          <a:effectRef idx="0">
-                            <a:schemeClr val="accent1"/>
-                          </a:effectRef>
-                          <a:fontRef idx="minor">
-                            <a:schemeClr val="lt1"/>
-                          </a:fontRef>
-                        </wps:style>
-                        <wps:bodyPr rot="0" spcFirstLastPara="0" vertOverflow="overflow" horzOverflow="overflow" vert="horz" wrap="square" lIns="91440" tIns="45720" rIns="91440" bIns="45720" numCol="1" spcCol="0" rtlCol="0" fromWordArt="0" anchor="ctr" anchorCtr="0" forceAA="0" compatLnSpc="1">
-                          <a:prstTxWarp prst="textNoShape">
-                            <a:avLst/>
-                          </a:prstTxWarp>
-                          <a:noAutofit/>
-                        </wps:bodyPr>
-                      </wps:wsp>
-                      <wps:wsp>
-                        <wps:cNvPr id="316" name="Text Box 316"/>
-                        <wps:cNvSpPr txBox="1"/>
-                        <wps:spPr>
-                          <a:xfrm>
-                            <a:off x="30351" y="50764"/>
-                            <a:ext cx="618515" cy="228600"/>
-                          </a:xfrm>
-                          <a:prstGeom prst="rect">
-                            <a:avLst/>
-                          </a:prstGeom>
-                          <a:solidFill>
-                            <a:srgbClr val="415151"/>
-                          </a:solidFill>
-                          <a:ln w="6350">
-                            <a:noFill/>
-                          </a:ln>
-                          <a:effectLst/>
-                        </wps:spPr>
-                        <wps:style>
-                          <a:lnRef idx="0">
-                            <a:schemeClr val="accent1"/>
-                          </a:lnRef>
-                          <a:fillRef idx="0">
-                            <a:schemeClr val="accent1"/>
-                          </a:fillRef>
-                          <a:effectRef idx="0">
-                            <a:schemeClr val="accent1"/>
-                          </a:effectRef>
-                          <a:fontRef idx="minor">
-                            <a:schemeClr val="dk1"/>
-                          </a:fontRef>
-                        </wps:style>
-                        <wps:txbx>
-                          <w:txbxContent>
-                            <w:p>
-                              <w:pPr>
-                                <w:rPr>
-                                  <w:b/>
-                                  <w:color w:val="FFFFFF" w:themeColor="background1"/>
-                                </w:rPr>
-                              </w:pPr>
-                              <w:r>
-                                <w:rPr>
-                                  <w:b/>
-                                  <w:color w:val="FFFFFF" w:themeColor="background1"/>
-                                </w:rPr>
-                                <w:t>AWS-S3</w:t>
-                              </w:r>
-                              <w:r>
-                                <w:rPr>
-                                  <w:b/>
-                                  <w:color w:val="FFFFFF" w:themeColor="background1"/>
-                                </w:rPr>
-                                <w:t>/EFS</w:t>
+                                <w:t>CCAR</w:t>
                               </w:r>
                             </w:p>
                           </w:txbxContent>
@@ -3935,9 +3750,9 @@
           </mc:Choice>
           <mc:Fallback>
             <w:pict>
-              <v:group id="Group 314" o:spid="_x0000_s1064" style="position:absolute;margin-left:416.75pt;margin-top:21.45pt;width:86.95pt;height:21.2pt;z-index:251768832;mso-width-relative:margin;mso-height-relative:margin" coordorigin="" coordsize="6742,3429" o:gfxdata="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">
-                <v:roundrect id="Rounded Rectangle 315" o:spid="_x0000_s1065" style="position:absolute;width:6742;height:3429;visibility:visible;mso-wrap-style:square;v-text-anchor:middle" arcsize="10923f" o:gfxdata="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" fillcolor="#415151" stroked="f" strokeweight="2pt"/>
-                <v:shape id="Text Box 316" o:spid="_x0000_s1066" type="#_x0000_t202" style="position:absolute;left:303;top:507;width:6185;height:2286;visibility:visible;mso-wrap-style:square;v-text-anchor:middle" o:gfxdata="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" fillcolor="#415151" stroked="f" strokeweight=".5pt">
+              <v:group id="Group 317" o:spid="_x0000_s1064" style="position:absolute;margin-left:376.3pt;margin-top:22.55pt;width:47.2pt;height:21.2pt;z-index:251770880;mso-width-relative:margin;mso-height-relative:margin" coordorigin="2" coordsize="366170,342900" o:gfxdata="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">
+                <v:roundrect id="Rounded Rectangle 318" o:spid="_x0000_s1065" style="position:absolute;left:2;width:366170;height:342900;visibility:visible;mso-wrap-style:square;v-text-anchor:middle" arcsize="10923f" o:gfxdata="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" fillcolor="#415151" stroked="f" strokeweight="2pt"/>
+                <v:shape id="Text Box 319" o:spid="_x0000_s1066" type="#_x0000_t202" style="position:absolute;left:55731;top:58326;width:310439;height:228600;visibility:visible;mso-wrap-style:square;v-text-anchor:middle" o:gfxdata="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" fillcolor="#415151" stroked="f" strokeweight=".5pt">
                   <v:textbox inset="0,0,,0">
                     <w:txbxContent>
                       <w:p>
@@ -3952,14 +3767,7 @@
                             <w:b/>
                             <w:color w:val="FFFFFF" w:themeColor="background1"/>
                           </w:rPr>
-                          <w:t>AWS-S3</w:t>
-                        </w:r>
-                        <w:r>
-                          <w:rPr>
-                            <w:b/>
-                            <w:color w:val="FFFFFF" w:themeColor="background1"/>
-                          </w:rPr>
-                          <w:t>/EFS</w:t>
+                          <w:t>CCAR</w:t>
                         </w:r>
                       </w:p>
                     </w:txbxContent>
@@ -3977,18 +3785,18 @@
         <mc:AlternateContent>
           <mc:Choice Requires="wpg">
             <w:drawing>
-              <wp:anchor distT="0" distB="0" distL="114300" distR="114300" simplePos="0" relativeHeight="251756544" behindDoc="0" locked="0" layoutInCell="1" allowOverlap="1" wp14:anchorId="3B51B9D1" wp14:editId="49526064">
+              <wp:anchor distT="0" distB="0" distL="114300" distR="114300" simplePos="0" relativeHeight="251774976" behindDoc="0" locked="0" layoutInCell="1" allowOverlap="1" wp14:anchorId="5EFCC84D" wp14:editId="229D1781">
                 <wp:simplePos x="0" y="0"/>
                 <wp:positionH relativeFrom="column">
-                  <wp:posOffset>4672965</wp:posOffset>
+                  <wp:posOffset>5471160</wp:posOffset>
                 </wp:positionH>
                 <wp:positionV relativeFrom="paragraph">
-                  <wp:posOffset>260985</wp:posOffset>
+                  <wp:posOffset>277495</wp:posOffset>
                 </wp:positionV>
-                <wp:extent cx="513715" cy="269240"/>
-                <wp:effectExtent l="0" t="0" r="635" b="0"/>
+                <wp:extent cx="1852295" cy="269240"/>
+                <wp:effectExtent l="0" t="0" r="0" b="0"/>
                 <wp:wrapNone/>
-                <wp:docPr id="298" name="Group 298"/>
+                <wp:docPr id="355" name="Group 355"/>
                 <wp:cNvGraphicFramePr/>
                 <a:graphic xmlns:a="http://schemas.openxmlformats.org/drawingml/2006/main">
                   <a:graphicData uri="http://schemas.microsoft.com/office/word/2010/wordprocessingGroup">
@@ -3997,18 +3805,18 @@
                       <wpg:grpSpPr>
                         <a:xfrm>
                           <a:off x="0" y="0"/>
-                          <a:ext cx="513715" cy="269240"/>
-                          <a:chOff x="0" y="0"/>
-                          <a:chExt cx="312395" cy="342900"/>
+                          <a:ext cx="1852295" cy="269240"/>
+                          <a:chOff x="1" y="0"/>
+                          <a:chExt cx="674244" cy="342900"/>
                         </a:xfrm>
                       </wpg:grpSpPr>
                       <wps:wsp>
-                        <wps:cNvPr id="299" name="Rounded Rectangle 299"/>
+                        <wps:cNvPr id="356" name="Rounded Rectangle 356"/>
                         <wps:cNvSpPr/>
                         <wps:spPr>
                           <a:xfrm>
-                            <a:off x="0" y="0"/>
-                            <a:ext cx="312395" cy="342900"/>
+                            <a:off x="1" y="0"/>
+                            <a:ext cx="674244" cy="342900"/>
                           </a:xfrm>
                           <a:prstGeom prst="roundRect">
                             <a:avLst/>
@@ -4044,12 +3852,12 @@
                         </wps:bodyPr>
                       </wps:wsp>
                       <wps:wsp>
-                        <wps:cNvPr id="300" name="Text Box 300"/>
+                        <wps:cNvPr id="357" name="Text Box 357"/>
                         <wps:cNvSpPr txBox="1"/>
                         <wps:spPr>
                           <a:xfrm>
-                            <a:off x="35101" y="58326"/>
-                            <a:ext cx="276909" cy="228600"/>
+                            <a:off x="37601" y="50764"/>
+                            <a:ext cx="618515" cy="228600"/>
                           </a:xfrm>
                           <a:prstGeom prst="rect">
                             <a:avLst/>
@@ -4087,27 +3895,43 @@
                               </w:pPr>
                               <w:r>
                                 <w:rPr>
+                                  <w:rFonts w:cs="Tahoma"/>
                                   <w:b/>
                                   <w:color w:val="FFFFFF" w:themeColor="background1"/>
+                                  <w:sz w:val="24"/>
+                                  <w:szCs w:val="24"/>
                                 </w:rPr>
-                                <w:t>Kafka</w:t>
+                                <w:t>VAR and Pn</w:t>
                               </w:r>
-                            </w:p>
-                            <w:p>
-                              <w:pPr>
+                              <w:r>
                                 <w:rPr>
+                                  <w:rFonts w:cs="Tahoma"/>
                                   <w:b/>
                                   <w:color w:val="FFFFFF" w:themeColor="background1"/>
+                                  <w:sz w:val="24"/>
+                                  <w:szCs w:val="24"/>
                                 </w:rPr>
-                              </w:pPr>
-                            </w:p>
-                            <w:p>
-                              <w:pPr>
+                                <w:t>L</w:t>
+                              </w:r>
+                              <w:r>
                                 <w:rPr>
+                                  <w:rFonts w:cs="Tahoma"/>
+                                  <w:b/>
+                                  <w:sz w:val="24"/>
+                                  <w:szCs w:val="24"/>
+                                </w:rPr>
+                                <w:t xml:space="preserve"> </w:t>
+                              </w:r>
+                              <w:r>
+                                <w:rPr>
+                                  <w:rFonts w:cs="Tahoma"/>
                                   <w:b/>
                                   <w:color w:val="FFFFFF" w:themeColor="background1"/>
+                                  <w:sz w:val="24"/>
+                                  <w:szCs w:val="24"/>
                                 </w:rPr>
-                              </w:pPr>
+                                <w:t>attribution</w:t>
+                              </w:r>
                             </w:p>
                           </w:txbxContent>
                         </wps:txbx>
@@ -4132,9 +3956,222 @@
           </mc:Choice>
           <mc:Fallback>
             <w:pict>
-              <v:group id="Group 298" o:spid="_x0000_s1067" style="position:absolute;margin-left:367.95pt;margin-top:20.55pt;width:40.45pt;height:21.2pt;z-index:251756544;mso-width-relative:margin;mso-height-relative:margin" coordsize="312395,342900" o:gfxdata="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">
-                <v:roundrect id="Rounded Rectangle 299" o:spid="_x0000_s1068" style="position:absolute;width:312395;height:342900;visibility:visible;mso-wrap-style:square;v-text-anchor:middle" arcsize="10923f" o:gfxdata="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" fillcolor="#415151" stroked="f" strokeweight="2pt"/>
-                <v:shape id="Text Box 300" o:spid="_x0000_s1069" type="#_x0000_t202" style="position:absolute;left:35101;top:58326;width:276909;height:228600;visibility:visible;mso-wrap-style:square;v-text-anchor:middle" o:gfxdata="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" fillcolor="#415151" stroked="f" strokeweight=".5pt">
+              <v:group id="Group 355" o:spid="_x0000_s1067" style="position:absolute;margin-left:430.8pt;margin-top:21.85pt;width:145.85pt;height:21.2pt;z-index:251774976;mso-width-relative:margin;mso-height-relative:margin" coordorigin="" coordsize="6742,3429" o:gfxdata="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">
+                <v:roundrect id="Rounded Rectangle 356" o:spid="_x0000_s1068" style="position:absolute;width:6742;height:3429;visibility:visible;mso-wrap-style:square;v-text-anchor:middle" arcsize="10923f" o:gfxdata="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" fillcolor="#415151" stroked="f" strokeweight="2pt"/>
+                <v:shape id="Text Box 357" o:spid="_x0000_s1069" type="#_x0000_t202" style="position:absolute;left:376;top:507;width:6185;height:2286;visibility:visible;mso-wrap-style:square;v-text-anchor:middle" o:gfxdata="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" fillcolor="#415151" stroked="f" strokeweight=".5pt">
+                  <v:textbox inset="0,0,,0">
+                    <w:txbxContent>
+                      <w:p>
+                        <w:pPr>
+                          <w:rPr>
+                            <w:b/>
+                            <w:color w:val="FFFFFF" w:themeColor="background1"/>
+                          </w:rPr>
+                        </w:pPr>
+                        <w:r>
+                          <w:rPr>
+                            <w:rFonts w:cs="Tahoma"/>
+                            <w:b/>
+                            <w:color w:val="FFFFFF" w:themeColor="background1"/>
+                            <w:sz w:val="24"/>
+                            <w:szCs w:val="24"/>
+                          </w:rPr>
+                          <w:t>VAR and Pn</w:t>
+                        </w:r>
+                        <w:r>
+                          <w:rPr>
+                            <w:rFonts w:cs="Tahoma"/>
+                            <w:b/>
+                            <w:color w:val="FFFFFF" w:themeColor="background1"/>
+                            <w:sz w:val="24"/>
+                            <w:szCs w:val="24"/>
+                          </w:rPr>
+                          <w:t>L</w:t>
+                        </w:r>
+                        <w:r>
+                          <w:rPr>
+                            <w:rFonts w:cs="Tahoma"/>
+                            <w:b/>
+                            <w:sz w:val="24"/>
+                            <w:szCs w:val="24"/>
+                          </w:rPr>
+                          <w:t xml:space="preserve"> </w:t>
+                        </w:r>
+                        <w:r>
+                          <w:rPr>
+                            <w:rFonts w:cs="Tahoma"/>
+                            <w:b/>
+                            <w:color w:val="FFFFFF" w:themeColor="background1"/>
+                            <w:sz w:val="24"/>
+                            <w:szCs w:val="24"/>
+                          </w:rPr>
+                          <w:t>attribution</w:t>
+                        </w:r>
+                      </w:p>
+                    </w:txbxContent>
+                  </v:textbox>
+                </v:shape>
+              </v:group>
+            </w:pict>
+          </mc:Fallback>
+        </mc:AlternateContent>
+      </w:r>
+      <w:r>
+        <w:rPr>
+          <w:noProof/>
+        </w:rPr>
+        <mc:AlternateContent>
+          <mc:Choice Requires="wpg">
+            <w:drawing>
+              <wp:anchor distT="0" distB="0" distL="114300" distR="114300" simplePos="0" relativeHeight="251738112" behindDoc="0" locked="0" layoutInCell="1" allowOverlap="1" wp14:anchorId="7F9B680E" wp14:editId="07F3EA22">
+                <wp:simplePos x="0" y="0"/>
+                <wp:positionH relativeFrom="column">
+                  <wp:posOffset>3425190</wp:posOffset>
+                </wp:positionH>
+                <wp:positionV relativeFrom="paragraph">
+                  <wp:posOffset>281305</wp:posOffset>
+                </wp:positionV>
+                <wp:extent cx="1250315" cy="269240"/>
+                <wp:effectExtent l="0" t="0" r="6985" b="0"/>
+                <wp:wrapNone/>
+                <wp:docPr id="12" name="Group 12"/>
+                <wp:cNvGraphicFramePr/>
+                <a:graphic xmlns:a="http://schemas.openxmlformats.org/drawingml/2006/main">
+                  <a:graphicData uri="http://schemas.microsoft.com/office/word/2010/wordprocessingGroup">
+                    <wpg:wgp>
+                      <wpg:cNvGrpSpPr/>
+                      <wpg:grpSpPr>
+                        <a:xfrm>
+                          <a:off x="0" y="0"/>
+                          <a:ext cx="1250315" cy="269240"/>
+                          <a:chOff x="1" y="0"/>
+                          <a:chExt cx="674244" cy="342900"/>
+                        </a:xfrm>
+                      </wpg:grpSpPr>
+                      <wps:wsp>
+                        <wps:cNvPr id="13" name="Rounded Rectangle 13"/>
+                        <wps:cNvSpPr/>
+                        <wps:spPr>
+                          <a:xfrm>
+                            <a:off x="1" y="0"/>
+                            <a:ext cx="674244" cy="342900"/>
+                          </a:xfrm>
+                          <a:prstGeom prst="roundRect">
+                            <a:avLst/>
+                          </a:prstGeom>
+                          <a:solidFill>
+                            <a:srgbClr val="415151"/>
+                          </a:solidFill>
+                          <a:ln>
+                            <a:noFill/>
+                          </a:ln>
+                        </wps:spPr>
+                        <wps:style>
+                          <a:lnRef idx="2">
+                            <a:schemeClr val="accent1">
+                              <a:shade val="50000"/>
+                            </a:schemeClr>
+                          </a:lnRef>
+                          <a:fillRef idx="1">
+                            <a:schemeClr val="accent1"/>
+                          </a:fillRef>
+                          <a:effectRef idx="0">
+                            <a:schemeClr val="accent1"/>
+                          </a:effectRef>
+                          <a:fontRef idx="minor">
+                            <a:schemeClr val="lt1"/>
+                          </a:fontRef>
+                        </wps:style>
+                        <wps:bodyPr rot="0" spcFirstLastPara="0" vertOverflow="overflow" horzOverflow="overflow" vert="horz" wrap="square" lIns="91440" tIns="45720" rIns="91440" bIns="45720" numCol="1" spcCol="0" rtlCol="0" fromWordArt="0" anchor="ctr" anchorCtr="0" forceAA="0" compatLnSpc="1">
+                          <a:prstTxWarp prst="textNoShape">
+                            <a:avLst/>
+                          </a:prstTxWarp>
+                          <a:noAutofit/>
+                        </wps:bodyPr>
+                      </wps:wsp>
+                      <wps:wsp>
+                        <wps:cNvPr id="14" name="Text Box 14"/>
+                        <wps:cNvSpPr txBox="1"/>
+                        <wps:spPr>
+                          <a:xfrm>
+                            <a:off x="31456" y="49010"/>
+                            <a:ext cx="618515" cy="228600"/>
+                          </a:xfrm>
+                          <a:prstGeom prst="rect">
+                            <a:avLst/>
+                          </a:prstGeom>
+                          <a:solidFill>
+                            <a:srgbClr val="415151"/>
+                          </a:solidFill>
+                          <a:ln w="6350">
+                            <a:noFill/>
+                          </a:ln>
+                          <a:effectLst/>
+                        </wps:spPr>
+                        <wps:style>
+                          <a:lnRef idx="0">
+                            <a:schemeClr val="accent1"/>
+                          </a:lnRef>
+                          <a:fillRef idx="0">
+                            <a:schemeClr val="accent1"/>
+                          </a:fillRef>
+                          <a:effectRef idx="0">
+                            <a:schemeClr val="accent1"/>
+                          </a:effectRef>
+                          <a:fontRef idx="minor">
+                            <a:schemeClr val="dk1"/>
+                          </a:fontRef>
+                        </wps:style>
+                        <wps:txbx>
+                          <w:txbxContent>
+                            <w:p>
+                              <w:pPr>
+                                <w:rPr>
+                                  <w:b/>
+                                  <w:color w:val="FFFFFF" w:themeColor="background1"/>
+                                </w:rPr>
+                              </w:pPr>
+                              <w:r>
+                                <w:rPr>
+                                  <w:b/>
+                                  <w:color w:val="FFFFFF" w:themeColor="background1"/>
+                                </w:rPr>
+                                <w:t xml:space="preserve">  </w:t>
+                              </w:r>
+                              <w:r>
+                                <w:rPr>
+                                  <w:b/>
+                                  <w:color w:val="FFFFFF" w:themeColor="background1"/>
+                                </w:rPr>
+                                <w:t>Design Patterns</w:t>
+                              </w:r>
+                            </w:p>
+                          </w:txbxContent>
+                        </wps:txbx>
+                        <wps:bodyPr rot="0" spcFirstLastPara="0" vertOverflow="overflow" horzOverflow="overflow" vert="horz" wrap="square" lIns="0" tIns="0" rIns="91440" bIns="0" numCol="1" spcCol="0" rtlCol="0" fromWordArt="0" anchor="ctr" anchorCtr="0" forceAA="0" compatLnSpc="1">
+                          <a:prstTxWarp prst="textNoShape">
+                            <a:avLst/>
+                          </a:prstTxWarp>
+                          <a:noAutofit/>
+                        </wps:bodyPr>
+                      </wps:wsp>
+                    </wpg:wgp>
+                  </a:graphicData>
+                </a:graphic>
+                <wp14:sizeRelH relativeFrom="margin">
+                  <wp14:pctWidth>0</wp14:pctWidth>
+                </wp14:sizeRelH>
+                <wp14:sizeRelV relativeFrom="margin">
+                  <wp14:pctHeight>0</wp14:pctHeight>
+                </wp14:sizeRelV>
+              </wp:anchor>
+            </w:drawing>
+          </mc:Choice>
+          <mc:Fallback>
+            <w:pict>
+              <v:group id="Group 12" o:spid="_x0000_s1070" style="position:absolute;margin-left:269.7pt;margin-top:22.15pt;width:98.45pt;height:21.2pt;z-index:251738112;mso-width-relative:margin;mso-height-relative:margin" coordorigin="" coordsize="6742,3429" o:gfxdata="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">
+                <v:roundrect id="Rounded Rectangle 13" o:spid="_x0000_s1071" style="position:absolute;width:6742;height:3429;visibility:visible;mso-wrap-style:square;v-text-anchor:middle" arcsize="10923f" o:gfxdata="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" fillcolor="#415151" stroked="f" strokeweight="2pt"/>
+                <v:shape id="Text Box 14" o:spid="_x0000_s1072" type="#_x0000_t202" style="position:absolute;left:314;top:490;width:6185;height:2286;visibility:visible;mso-wrap-style:square;v-text-anchor:middle" o:gfxdata="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" fillcolor="#415151" stroked="f" strokeweight=".5pt">
                   <v:textbox inset="0,0,,0">
                     <w:txbxContent>
                       <w:p>
@@ -4149,24 +4186,15 @@
                             <w:b/>
                             <w:color w:val="FFFFFF" w:themeColor="background1"/>
                           </w:rPr>
-                          <w:t>Kafka</w:t>
+                          <w:t xml:space="preserve">  </w:t>
                         </w:r>
-                      </w:p>
-                      <w:p>
-                        <w:pPr>
+                        <w:r>
                           <w:rPr>
                             <w:b/>
                             <w:color w:val="FFFFFF" w:themeColor="background1"/>
                           </w:rPr>
-                        </w:pPr>
-                      </w:p>
-                      <w:p>
-                        <w:pPr>
-                          <w:rPr>
-                            <w:b/>
-                            <w:color w:val="FFFFFF" w:themeColor="background1"/>
-                          </w:rPr>
-                        </w:pPr>
+                          <w:t>Design Patterns</w:t>
+                        </w:r>
                       </w:p>
                     </w:txbxContent>
                   </v:textbox>
@@ -4183,10 +4211,184 @@
         <mc:AlternateContent>
           <mc:Choice Requires="wpg">
             <w:drawing>
-              <wp:anchor distT="0" distB="0" distL="114300" distR="114300" simplePos="0" relativeHeight="251758592" behindDoc="0" locked="0" layoutInCell="1" allowOverlap="1" wp14:anchorId="7848B185" wp14:editId="17CF2950">
+              <wp:anchor distT="0" distB="0" distL="114300" distR="114300" simplePos="0" relativeHeight="251760640" behindDoc="0" locked="0" layoutInCell="1" allowOverlap="1" wp14:anchorId="3369D65F" wp14:editId="7E51C0F1">
                 <wp:simplePos x="0" y="0"/>
                 <wp:positionH relativeFrom="column">
-                  <wp:posOffset>1917700</wp:posOffset>
+                  <wp:posOffset>2533650</wp:posOffset>
+                </wp:positionH>
+                <wp:positionV relativeFrom="paragraph">
+                  <wp:posOffset>284480</wp:posOffset>
+                </wp:positionV>
+                <wp:extent cx="853440" cy="269240"/>
+                <wp:effectExtent l="0" t="0" r="3810" b="0"/>
+                <wp:wrapNone/>
+                <wp:docPr id="304" name="Group 304"/>
+                <wp:cNvGraphicFramePr/>
+                <a:graphic xmlns:a="http://schemas.openxmlformats.org/drawingml/2006/main">
+                  <a:graphicData uri="http://schemas.microsoft.com/office/word/2010/wordprocessingGroup">
+                    <wpg:wgp>
+                      <wpg:cNvGrpSpPr/>
+                      <wpg:grpSpPr>
+                        <a:xfrm>
+                          <a:off x="0" y="0"/>
+                          <a:ext cx="853440" cy="269240"/>
+                          <a:chOff x="1" y="0"/>
+                          <a:chExt cx="653682" cy="342900"/>
+                        </a:xfrm>
+                      </wpg:grpSpPr>
+                      <wps:wsp>
+                        <wps:cNvPr id="305" name="Rounded Rectangle 305"/>
+                        <wps:cNvSpPr/>
+                        <wps:spPr>
+                          <a:xfrm>
+                            <a:off x="1" y="0"/>
+                            <a:ext cx="653682" cy="342900"/>
+                          </a:xfrm>
+                          <a:prstGeom prst="roundRect">
+                            <a:avLst/>
+                          </a:prstGeom>
+                          <a:solidFill>
+                            <a:srgbClr val="415151"/>
+                          </a:solidFill>
+                          <a:ln>
+                            <a:noFill/>
+                          </a:ln>
+                        </wps:spPr>
+                        <wps:style>
+                          <a:lnRef idx="2">
+                            <a:schemeClr val="accent1">
+                              <a:shade val="50000"/>
+                            </a:schemeClr>
+                          </a:lnRef>
+                          <a:fillRef idx="1">
+                            <a:schemeClr val="accent1"/>
+                          </a:fillRef>
+                          <a:effectRef idx="0">
+                            <a:schemeClr val="accent1"/>
+                          </a:effectRef>
+                          <a:fontRef idx="minor">
+                            <a:schemeClr val="lt1"/>
+                          </a:fontRef>
+                        </wps:style>
+                        <wps:bodyPr rot="0" spcFirstLastPara="0" vertOverflow="overflow" horzOverflow="overflow" vert="horz" wrap="square" lIns="91440" tIns="45720" rIns="91440" bIns="45720" numCol="1" spcCol="0" rtlCol="0" fromWordArt="0" anchor="ctr" anchorCtr="0" forceAA="0" compatLnSpc="1">
+                          <a:prstTxWarp prst="textNoShape">
+                            <a:avLst/>
+                          </a:prstTxWarp>
+                          <a:noAutofit/>
+                        </wps:bodyPr>
+                      </wps:wsp>
+                      <wps:wsp>
+                        <wps:cNvPr id="306" name="Text Box 306"/>
+                        <wps:cNvSpPr txBox="1"/>
+                        <wps:spPr>
+                          <a:xfrm>
+                            <a:off x="47023" y="61141"/>
+                            <a:ext cx="536622" cy="228600"/>
+                          </a:xfrm>
+                          <a:prstGeom prst="rect">
+                            <a:avLst/>
+                          </a:prstGeom>
+                          <a:solidFill>
+                            <a:srgbClr val="415151"/>
+                          </a:solidFill>
+                          <a:ln w="6350">
+                            <a:noFill/>
+                          </a:ln>
+                          <a:effectLst/>
+                        </wps:spPr>
+                        <wps:style>
+                          <a:lnRef idx="0">
+                            <a:schemeClr val="accent1"/>
+                          </a:lnRef>
+                          <a:fillRef idx="0">
+                            <a:schemeClr val="accent1"/>
+                          </a:fillRef>
+                          <a:effectRef idx="0">
+                            <a:schemeClr val="accent1"/>
+                          </a:effectRef>
+                          <a:fontRef idx="minor">
+                            <a:schemeClr val="dk1"/>
+                          </a:fontRef>
+                        </wps:style>
+                        <wps:txbx>
+                          <w:txbxContent>
+                            <w:p>
+                              <w:pPr>
+                                <w:rPr>
+                                  <w:b/>
+                                  <w:color w:val="FFFFFF" w:themeColor="background1"/>
+                                </w:rPr>
+                              </w:pPr>
+                              <w:r>
+                                <w:rPr>
+                                  <w:b/>
+                                  <w:color w:val="FFFFFF" w:themeColor="background1"/>
+                                </w:rPr>
+                                <w:t>JavaScript</w:t>
+                              </w:r>
+                            </w:p>
+                          </w:txbxContent>
+                        </wps:txbx>
+                        <wps:bodyPr rot="0" spcFirstLastPara="0" vertOverflow="overflow" horzOverflow="overflow" vert="horz" wrap="square" lIns="0" tIns="0" rIns="91440" bIns="0" numCol="1" spcCol="0" rtlCol="0" fromWordArt="0" anchor="ctr" anchorCtr="0" forceAA="0" compatLnSpc="1">
+                          <a:prstTxWarp prst="textNoShape">
+                            <a:avLst/>
+                          </a:prstTxWarp>
+                          <a:noAutofit/>
+                        </wps:bodyPr>
+                      </wps:wsp>
+                    </wpg:wgp>
+                  </a:graphicData>
+                </a:graphic>
+                <wp14:sizeRelH relativeFrom="margin">
+                  <wp14:pctWidth>0</wp14:pctWidth>
+                </wp14:sizeRelH>
+                <wp14:sizeRelV relativeFrom="margin">
+                  <wp14:pctHeight>0</wp14:pctHeight>
+                </wp14:sizeRelV>
+              </wp:anchor>
+            </w:drawing>
+          </mc:Choice>
+          <mc:Fallback>
+            <w:pict>
+              <v:group id="Group 304" o:spid="_x0000_s1073" style="position:absolute;margin-left:199.5pt;margin-top:22.4pt;width:67.2pt;height:21.2pt;z-index:251760640;mso-width-relative:margin;mso-height-relative:margin" coordorigin="" coordsize="6536,3429" o:gfxdata="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">
+                <v:roundrect id="Rounded Rectangle 305" o:spid="_x0000_s1074" style="position:absolute;width:6536;height:3429;visibility:visible;mso-wrap-style:square;v-text-anchor:middle" arcsize="10923f" o:gfxdata="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" fillcolor="#415151" stroked="f" strokeweight="2pt"/>
+                <v:shape id="Text Box 306" o:spid="_x0000_s1075" type="#_x0000_t202" style="position:absolute;left:470;top:611;width:5366;height:2286;visibility:visible;mso-wrap-style:square;v-text-anchor:middle" o:gfxdata="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" fillcolor="#415151" stroked="f" strokeweight=".5pt">
+                  <v:textbox inset="0,0,,0">
+                    <w:txbxContent>
+                      <w:p>
+                        <w:pPr>
+                          <w:rPr>
+                            <w:b/>
+                            <w:color w:val="FFFFFF" w:themeColor="background1"/>
+                          </w:rPr>
+                        </w:pPr>
+                        <w:r>
+                          <w:rPr>
+                            <w:b/>
+                            <w:color w:val="FFFFFF" w:themeColor="background1"/>
+                          </w:rPr>
+                          <w:t>JavaScript</w:t>
+                        </w:r>
+                      </w:p>
+                    </w:txbxContent>
+                  </v:textbox>
+                </v:shape>
+              </v:group>
+            </w:pict>
+          </mc:Fallback>
+        </mc:AlternateContent>
+      </w:r>
+      <w:r>
+        <w:rPr>
+          <w:noProof/>
+        </w:rPr>
+        <mc:AlternateContent>
+          <mc:Choice Requires="wpg">
+            <w:drawing>
+              <wp:anchor distT="0" distB="0" distL="114300" distR="114300" simplePos="0" relativeHeight="251758592" behindDoc="0" locked="0" layoutInCell="1" allowOverlap="1" wp14:anchorId="2163D3DD" wp14:editId="0DC397EF">
+                <wp:simplePos x="0" y="0"/>
+                <wp:positionH relativeFrom="column">
+                  <wp:posOffset>1746250</wp:posOffset>
                 </wp:positionH>
                 <wp:positionV relativeFrom="paragraph">
                   <wp:posOffset>262890</wp:posOffset>
@@ -4305,7 +4507,6 @@
                                 </w:rPr>
                                 <w:t xml:space="preserve"> </w:t>
                               </w:r>
-                              <w:proofErr w:type="spellStart"/>
                               <w:r>
                                 <w:rPr>
                                   <w:b/>
@@ -4313,7 +4514,6 @@
                                 </w:rPr>
                                 <w:t>Autosys</w:t>
                               </w:r>
-                              <w:proofErr w:type="spellEnd"/>
                             </w:p>
                             <w:p>
                               <w:pPr>
@@ -4354,9 +4554,9 @@
           </mc:Choice>
           <mc:Fallback>
             <w:pict>
-              <v:group id="Group 301" o:spid="_x0000_s1070" style="position:absolute;margin-left:151pt;margin-top:20.7pt;width:57pt;height:21.2pt;z-index:251758592;mso-width-relative:margin;mso-height-relative:margin" coordorigin="1" coordsize="404788,342900" o:gfxdata="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">
-                <v:roundrect id="Rounded Rectangle 302" o:spid="_x0000_s1071" style="position:absolute;left:1;width:404788;height:342900;visibility:visible;mso-wrap-style:square;v-text-anchor:middle" arcsize="10923f" o:gfxdata="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" fillcolor="#415151" stroked="f" strokeweight="2pt"/>
-                <v:shape id="Text Box 303" o:spid="_x0000_s1072" type="#_x0000_t202" style="position:absolute;left:30810;top:58326;width:349121;height:228600;visibility:visible;mso-wrap-style:square;v-text-anchor:middle" o:gfxdata="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" fillcolor="#415151" stroked="f" strokeweight=".5pt">
+              <v:group id="Group 301" o:spid="_x0000_s1076" style="position:absolute;margin-left:137.5pt;margin-top:20.7pt;width:57pt;height:21.2pt;z-index:251758592;mso-width-relative:margin;mso-height-relative:margin" coordorigin="1" coordsize="404788,342900" o:gfxdata="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">
+                <v:roundrect id="Rounded Rectangle 302" o:spid="_x0000_s1077" style="position:absolute;left:1;width:404788;height:342900;visibility:visible;mso-wrap-style:square;v-text-anchor:middle" arcsize="10923f" o:gfxdata="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" fillcolor="#415151" stroked="f" strokeweight="2pt"/>
+                <v:shape id="Text Box 303" o:spid="_x0000_s1078" type="#_x0000_t202" style="position:absolute;left:30810;top:58326;width:349121;height:228600;visibility:visible;mso-wrap-style:square;v-text-anchor:middle" o:gfxdata="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" fillcolor="#415151" stroked="f" strokeweight=".5pt">
                   <v:textbox inset="0,0,,0">
                     <w:txbxContent>
                       <w:p>
@@ -4380,7 +4580,6 @@
                           </w:rPr>
                           <w:t xml:space="preserve"> </w:t>
                         </w:r>
-                        <w:proofErr w:type="spellStart"/>
                         <w:r>
                           <w:rPr>
                             <w:b/>
@@ -4388,7 +4587,6 @@
                           </w:rPr>
                           <w:t>Autosys</w:t>
                         </w:r>
-                        <w:proofErr w:type="spellEnd"/>
                       </w:p>
                       <w:p>
                         <w:pPr>
@@ -4421,388 +4619,10 @@
         <mc:AlternateContent>
           <mc:Choice Requires="wpg">
             <w:drawing>
-              <wp:anchor distT="0" distB="0" distL="114300" distR="114300" simplePos="0" relativeHeight="251760640" behindDoc="0" locked="0" layoutInCell="1" allowOverlap="1" wp14:anchorId="0170AE6B" wp14:editId="5ADFF5DE">
+              <wp:anchor distT="0" distB="0" distL="114300" distR="114300" simplePos="0" relativeHeight="251754496" behindDoc="0" locked="0" layoutInCell="1" allowOverlap="1" wp14:anchorId="23A86CB7" wp14:editId="0F5F6780">
                 <wp:simplePos x="0" y="0"/>
                 <wp:positionH relativeFrom="column">
-                  <wp:posOffset>2703443</wp:posOffset>
-                </wp:positionH>
-                <wp:positionV relativeFrom="paragraph">
-                  <wp:posOffset>251239</wp:posOffset>
-                </wp:positionV>
-                <wp:extent cx="1857375" cy="269240"/>
-                <wp:effectExtent l="0" t="0" r="9525" b="0"/>
-                <wp:wrapNone/>
-                <wp:docPr id="304" name="Group 304"/>
-                <wp:cNvGraphicFramePr/>
-                <a:graphic xmlns:a="http://schemas.openxmlformats.org/drawingml/2006/main">
-                  <a:graphicData uri="http://schemas.microsoft.com/office/word/2010/wordprocessingGroup">
-                    <wpg:wgp>
-                      <wpg:cNvGrpSpPr/>
-                      <wpg:grpSpPr>
-                        <a:xfrm>
-                          <a:off x="0" y="0"/>
-                          <a:ext cx="1857375" cy="269240"/>
-                          <a:chOff x="1" y="0"/>
-                          <a:chExt cx="653682" cy="342900"/>
-                        </a:xfrm>
-                      </wpg:grpSpPr>
-                      <wps:wsp>
-                        <wps:cNvPr id="305" name="Rounded Rectangle 305"/>
-                        <wps:cNvSpPr/>
-                        <wps:spPr>
-                          <a:xfrm>
-                            <a:off x="1" y="0"/>
-                            <a:ext cx="653682" cy="342900"/>
-                          </a:xfrm>
-                          <a:prstGeom prst="roundRect">
-                            <a:avLst/>
-                          </a:prstGeom>
-                          <a:solidFill>
-                            <a:srgbClr val="415151"/>
-                          </a:solidFill>
-                          <a:ln>
-                            <a:noFill/>
-                          </a:ln>
-                        </wps:spPr>
-                        <wps:style>
-                          <a:lnRef idx="2">
-                            <a:schemeClr val="accent1">
-                              <a:shade val="50000"/>
-                            </a:schemeClr>
-                          </a:lnRef>
-                          <a:fillRef idx="1">
-                            <a:schemeClr val="accent1"/>
-                          </a:fillRef>
-                          <a:effectRef idx="0">
-                            <a:schemeClr val="accent1"/>
-                          </a:effectRef>
-                          <a:fontRef idx="minor">
-                            <a:schemeClr val="lt1"/>
-                          </a:fontRef>
-                        </wps:style>
-                        <wps:bodyPr rot="0" spcFirstLastPara="0" vertOverflow="overflow" horzOverflow="overflow" vert="horz" wrap="square" lIns="91440" tIns="45720" rIns="91440" bIns="45720" numCol="1" spcCol="0" rtlCol="0" fromWordArt="0" anchor="ctr" anchorCtr="0" forceAA="0" compatLnSpc="1">
-                          <a:prstTxWarp prst="textNoShape">
-                            <a:avLst/>
-                          </a:prstTxWarp>
-                          <a:noAutofit/>
-                        </wps:bodyPr>
-                      </wps:wsp>
-                      <wps:wsp>
-                        <wps:cNvPr id="306" name="Text Box 306"/>
-                        <wps:cNvSpPr txBox="1"/>
-                        <wps:spPr>
-                          <a:xfrm>
-                            <a:off x="10546" y="49010"/>
-                            <a:ext cx="631945" cy="228600"/>
-                          </a:xfrm>
-                          <a:prstGeom prst="rect">
-                            <a:avLst/>
-                          </a:prstGeom>
-                          <a:solidFill>
-                            <a:srgbClr val="415151"/>
-                          </a:solidFill>
-                          <a:ln w="6350">
-                            <a:noFill/>
-                          </a:ln>
-                          <a:effectLst/>
-                        </wps:spPr>
-                        <wps:style>
-                          <a:lnRef idx="0">
-                            <a:schemeClr val="accent1"/>
-                          </a:lnRef>
-                          <a:fillRef idx="0">
-                            <a:schemeClr val="accent1"/>
-                          </a:fillRef>
-                          <a:effectRef idx="0">
-                            <a:schemeClr val="accent1"/>
-                          </a:effectRef>
-                          <a:fontRef idx="minor">
-                            <a:schemeClr val="dk1"/>
-                          </a:fontRef>
-                        </wps:style>
-                        <wps:txbx>
-                          <w:txbxContent>
-                            <w:p>
-                              <w:pPr>
-                                <w:rPr>
-                                  <w:b/>
-                                  <w:color w:val="FFFFFF" w:themeColor="background1"/>
-                                </w:rPr>
-                              </w:pPr>
-                              <w:r>
-                                <w:rPr>
-                                  <w:b/>
-                                  <w:color w:val="FFFFFF" w:themeColor="background1"/>
-                                </w:rPr>
-                                <w:t>JavaScript (prior experience)</w:t>
-                              </w:r>
-                            </w:p>
-                          </w:txbxContent>
-                        </wps:txbx>
-                        <wps:bodyPr rot="0" spcFirstLastPara="0" vertOverflow="overflow" horzOverflow="overflow" vert="horz" wrap="square" lIns="0" tIns="0" rIns="91440" bIns="0" numCol="1" spcCol="0" rtlCol="0" fromWordArt="0" anchor="ctr" anchorCtr="0" forceAA="0" compatLnSpc="1">
-                          <a:prstTxWarp prst="textNoShape">
-                            <a:avLst/>
-                          </a:prstTxWarp>
-                          <a:noAutofit/>
-                        </wps:bodyPr>
-                      </wps:wsp>
-                    </wpg:wgp>
-                  </a:graphicData>
-                </a:graphic>
-                <wp14:sizeRelH relativeFrom="margin">
-                  <wp14:pctWidth>0</wp14:pctWidth>
-                </wp14:sizeRelH>
-                <wp14:sizeRelV relativeFrom="margin">
-                  <wp14:pctHeight>0</wp14:pctHeight>
-                </wp14:sizeRelV>
-              </wp:anchor>
-            </w:drawing>
-          </mc:Choice>
-          <mc:Fallback>
-            <w:pict>
-              <v:group id="Group 304" o:spid="_x0000_s1073" style="position:absolute;margin-left:212.85pt;margin-top:19.8pt;width:146.25pt;height:21.2pt;z-index:251760640;mso-width-relative:margin;mso-height-relative:margin" coordorigin="" coordsize="6536,3429" o:gfxdata="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">
-                <v:roundrect id="Rounded Rectangle 305" o:spid="_x0000_s1074" style="position:absolute;width:6536;height:3429;visibility:visible;mso-wrap-style:square;v-text-anchor:middle" arcsize="10923f" o:gfxdata="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" fillcolor="#415151" stroked="f" strokeweight="2pt"/>
-                <v:shape id="Text Box 306" o:spid="_x0000_s1075" type="#_x0000_t202" style="position:absolute;left:105;top:490;width:6319;height:2286;visibility:visible;mso-wrap-style:square;v-text-anchor:middle" o:gfxdata="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" fillcolor="#415151" stroked="f" strokeweight=".5pt">
-                  <v:textbox inset="0,0,,0">
-                    <w:txbxContent>
-                      <w:p>
-                        <w:pPr>
-                          <w:rPr>
-                            <w:b/>
-                            <w:color w:val="FFFFFF" w:themeColor="background1"/>
-                          </w:rPr>
-                        </w:pPr>
-                        <w:r>
-                          <w:rPr>
-                            <w:b/>
-                            <w:color w:val="FFFFFF" w:themeColor="background1"/>
-                          </w:rPr>
-                          <w:t>JavaScript (prior experience)</w:t>
-                        </w:r>
-                      </w:p>
-                    </w:txbxContent>
-                  </v:textbox>
-                </v:shape>
-              </v:group>
-            </w:pict>
-          </mc:Fallback>
-        </mc:AlternateContent>
-      </w:r>
-      <w:r>
-        <w:rPr>
-          <w:noProof/>
-        </w:rPr>
-        <mc:AlternateContent>
-          <mc:Choice Requires="wpg">
-            <w:drawing>
-              <wp:anchor distT="0" distB="0" distL="114300" distR="114300" simplePos="0" relativeHeight="251752448" behindDoc="0" locked="0" layoutInCell="1" allowOverlap="1" wp14:anchorId="5CE82BED" wp14:editId="51EA0614">
-                <wp:simplePos x="0" y="0"/>
-                <wp:positionH relativeFrom="column">
-                  <wp:posOffset>63610</wp:posOffset>
-                </wp:positionH>
-                <wp:positionV relativeFrom="paragraph">
-                  <wp:posOffset>259190</wp:posOffset>
-                </wp:positionV>
-                <wp:extent cx="1016635" cy="269240"/>
-                <wp:effectExtent l="0" t="0" r="0" b="0"/>
-                <wp:wrapNone/>
-                <wp:docPr id="292" name="Group 292"/>
-                <wp:cNvGraphicFramePr/>
-                <a:graphic xmlns:a="http://schemas.openxmlformats.org/drawingml/2006/main">
-                  <a:graphicData uri="http://schemas.microsoft.com/office/word/2010/wordprocessingGroup">
-                    <wpg:wgp>
-                      <wpg:cNvGrpSpPr/>
-                      <wpg:grpSpPr>
-                        <a:xfrm>
-                          <a:off x="0" y="0"/>
-                          <a:ext cx="1016635" cy="269240"/>
-                          <a:chOff x="-48933" y="0"/>
-                          <a:chExt cx="568239" cy="342900"/>
-                        </a:xfrm>
-                      </wpg:grpSpPr>
-                      <wps:wsp>
-                        <wps:cNvPr id="293" name="Rounded Rectangle 293"/>
-                        <wps:cNvSpPr/>
-                        <wps:spPr>
-                          <a:xfrm>
-                            <a:off x="-48933" y="0"/>
-                            <a:ext cx="568239" cy="342900"/>
-                          </a:xfrm>
-                          <a:prstGeom prst="roundRect">
-                            <a:avLst/>
-                          </a:prstGeom>
-                          <a:solidFill>
-                            <a:srgbClr val="415151"/>
-                          </a:solidFill>
-                          <a:ln>
-                            <a:noFill/>
-                          </a:ln>
-                        </wps:spPr>
-                        <wps:style>
-                          <a:lnRef idx="2">
-                            <a:schemeClr val="accent1">
-                              <a:shade val="50000"/>
-                            </a:schemeClr>
-                          </a:lnRef>
-                          <a:fillRef idx="1">
-                            <a:schemeClr val="accent1"/>
-                          </a:fillRef>
-                          <a:effectRef idx="0">
-                            <a:schemeClr val="accent1"/>
-                          </a:effectRef>
-                          <a:fontRef idx="minor">
-                            <a:schemeClr val="lt1"/>
-                          </a:fontRef>
-                        </wps:style>
-                        <wps:bodyPr rot="0" spcFirstLastPara="0" vertOverflow="overflow" horzOverflow="overflow" vert="horz" wrap="square" lIns="91440" tIns="45720" rIns="91440" bIns="45720" numCol="1" spcCol="0" rtlCol="0" fromWordArt="0" anchor="ctr" anchorCtr="0" forceAA="0" compatLnSpc="1">
-                          <a:prstTxWarp prst="textNoShape">
-                            <a:avLst/>
-                          </a:prstTxWarp>
-                          <a:noAutofit/>
-                        </wps:bodyPr>
-                      </wps:wsp>
-                      <wps:wsp>
-                        <wps:cNvPr id="294" name="Text Box 294"/>
-                        <wps:cNvSpPr txBox="1"/>
-                        <wps:spPr>
-                          <a:xfrm>
-                            <a:off x="24559" y="58326"/>
-                            <a:ext cx="440964" cy="248852"/>
-                          </a:xfrm>
-                          <a:prstGeom prst="rect">
-                            <a:avLst/>
-                          </a:prstGeom>
-                          <a:solidFill>
-                            <a:srgbClr val="415151"/>
-                          </a:solidFill>
-                          <a:ln w="6350">
-                            <a:noFill/>
-                          </a:ln>
-                          <a:effectLst/>
-                        </wps:spPr>
-                        <wps:style>
-                          <a:lnRef idx="0">
-                            <a:schemeClr val="accent1"/>
-                          </a:lnRef>
-                          <a:fillRef idx="0">
-                            <a:schemeClr val="accent1"/>
-                          </a:fillRef>
-                          <a:effectRef idx="0">
-                            <a:schemeClr val="accent1"/>
-                          </a:effectRef>
-                          <a:fontRef idx="minor">
-                            <a:schemeClr val="dk1"/>
-                          </a:fontRef>
-                        </wps:style>
-                        <wps:txbx>
-                          <w:txbxContent>
-                            <w:p>
-                              <w:pPr>
-                                <w:rPr>
-                                  <w:b/>
-                                  <w:color w:val="FFFFFF" w:themeColor="background1"/>
-                                </w:rPr>
-                              </w:pPr>
-                              <w:r>
-                                <w:rPr>
-                                  <w:b/>
-                                  <w:color w:val="FFFFFF" w:themeColor="background1"/>
-                                </w:rPr>
-                                <w:t xml:space="preserve">  </w:t>
-                              </w:r>
-                              <w:r>
-                                <w:rPr>
-                                  <w:b/>
-                                  <w:color w:val="FFFFFF" w:themeColor="background1"/>
-                                </w:rPr>
-                                <w:t>Python 3</w:t>
-                              </w:r>
-                            </w:p>
-                            <w:p>
-                              <w:pPr>
-                                <w:rPr>
-                                  <w:b/>
-                                  <w:color w:val="FFFFFF" w:themeColor="background1"/>
-                                </w:rPr>
-                              </w:pPr>
-                            </w:p>
-                          </w:txbxContent>
-                        </wps:txbx>
-                        <wps:bodyPr rot="0" spcFirstLastPara="0" vertOverflow="overflow" horzOverflow="overflow" vert="horz" wrap="square" lIns="0" tIns="0" rIns="91440" bIns="0" numCol="1" spcCol="0" rtlCol="0" fromWordArt="0" anchor="ctr" anchorCtr="0" forceAA="0" compatLnSpc="1">
-                          <a:prstTxWarp prst="textNoShape">
-                            <a:avLst/>
-                          </a:prstTxWarp>
-                          <a:noAutofit/>
-                        </wps:bodyPr>
-                      </wps:wsp>
-                    </wpg:wgp>
-                  </a:graphicData>
-                </a:graphic>
-                <wp14:sizeRelH relativeFrom="margin">
-                  <wp14:pctWidth>0</wp14:pctWidth>
-                </wp14:sizeRelH>
-                <wp14:sizeRelV relativeFrom="margin">
-                  <wp14:pctHeight>0</wp14:pctHeight>
-                </wp14:sizeRelV>
-              </wp:anchor>
-            </w:drawing>
-          </mc:Choice>
-          <mc:Fallback>
-            <w:pict>
-              <v:group id="Group 292" o:spid="_x0000_s1076" style="position:absolute;margin-left:5pt;margin-top:20.4pt;width:80.05pt;height:21.2pt;z-index:251752448;mso-width-relative:margin;mso-height-relative:margin" coordorigin="-489" coordsize="5682,3429" o:gfxdata="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">
-                <v:roundrect id="Rounded Rectangle 293" o:spid="_x0000_s1077" style="position:absolute;left:-489;width:5682;height:3429;visibility:visible;mso-wrap-style:square;v-text-anchor:middle" arcsize="10923f" o:gfxdata="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" fillcolor="#415151" stroked="f" strokeweight="2pt"/>
-                <v:shape id="Text Box 294" o:spid="_x0000_s1078" type="#_x0000_t202" style="position:absolute;left:245;top:583;width:4410;height:2488;visibility:visible;mso-wrap-style:square;v-text-anchor:middle" o:gfxdata="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" fillcolor="#415151" stroked="f" strokeweight=".5pt">
-                  <v:textbox inset="0,0,,0">
-                    <w:txbxContent>
-                      <w:p>
-                        <w:pPr>
-                          <w:rPr>
-                            <w:b/>
-                            <w:color w:val="FFFFFF" w:themeColor="background1"/>
-                          </w:rPr>
-                        </w:pPr>
-                        <w:r>
-                          <w:rPr>
-                            <w:b/>
-                            <w:color w:val="FFFFFF" w:themeColor="background1"/>
-                          </w:rPr>
-                          <w:t xml:space="preserve">  </w:t>
-                        </w:r>
-                        <w:r>
-                          <w:rPr>
-                            <w:b/>
-                            <w:color w:val="FFFFFF" w:themeColor="background1"/>
-                          </w:rPr>
-                          <w:t>Python 3</w:t>
-                        </w:r>
-                      </w:p>
-                      <w:p>
-                        <w:pPr>
-                          <w:rPr>
-                            <w:b/>
-                            <w:color w:val="FFFFFF" w:themeColor="background1"/>
-                          </w:rPr>
-                        </w:pPr>
-                      </w:p>
-                    </w:txbxContent>
-                  </v:textbox>
-                </v:shape>
-              </v:group>
-            </w:pict>
-          </mc:Fallback>
-        </mc:AlternateContent>
-      </w:r>
-      <w:r>
-        <w:rPr>
-          <w:noProof/>
-        </w:rPr>
-        <mc:AlternateContent>
-          <mc:Choice Requires="wpg">
-            <w:drawing>
-              <wp:anchor distT="0" distB="0" distL="114300" distR="114300" simplePos="0" relativeHeight="251754496" behindDoc="0" locked="0" layoutInCell="1" allowOverlap="1" wp14:anchorId="19F80516" wp14:editId="5AE7CBF9">
-                <wp:simplePos x="0" y="0"/>
-                <wp:positionH relativeFrom="column">
-                  <wp:posOffset>1135380</wp:posOffset>
+                  <wp:posOffset>963930</wp:posOffset>
                 </wp:positionH>
                 <wp:positionV relativeFrom="paragraph">
                   <wp:posOffset>262255</wp:posOffset>
@@ -4954,7 +4774,7 @@
           </mc:Choice>
           <mc:Fallback>
             <w:pict>
-              <v:group id="Group 295" o:spid="_x0000_s1079" style="position:absolute;margin-left:89.4pt;margin-top:20.65pt;width:56.4pt;height:21.2pt;z-index:251754496;mso-width-relative:margin;mso-height-relative:margin" coordsize="400924,342900" o:gfxdata="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">
+              <v:group id="Group 295" o:spid="_x0000_s1079" style="position:absolute;margin-left:75.9pt;margin-top:20.65pt;width:56.4pt;height:21.2pt;z-index:251754496;mso-width-relative:margin;mso-height-relative:margin" coordsize="400924,342900" o:gfxdata="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">
                 <v:roundrect id="Rounded Rectangle 296" o:spid="_x0000_s1080" style="position:absolute;width:400924;height:342900;visibility:visible;mso-wrap-style:square;v-text-anchor:middle" arcsize="10923f" o:gfxdata="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" fillcolor="#415151" stroked="f" strokeweight="2pt"/>
                 <v:shape id="Text Box 297" o:spid="_x0000_s1081" type="#_x0000_t202" style="position:absolute;left:55636;top:58326;width:292974;height:228600;visibility:visible;mso-wrap-style:square;v-text-anchor:middle" o:gfxdata="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" fillcolor="#415151" stroked="f" strokeweight=".5pt">
                   <v:textbox inset="0,0,,0">
@@ -4999,29 +4819,24 @@
         </mc:AlternateContent>
       </w:r>
       <w:r>
-        <w:tab/>
-      </w:r>
-    </w:p>
-    <w:p>
-      <w:r>
         <w:rPr>
           <w:noProof/>
         </w:rPr>
         <mc:AlternateContent>
           <mc:Choice Requires="wpg">
             <w:drawing>
-              <wp:anchor distT="0" distB="0" distL="114300" distR="114300" simplePos="0" relativeHeight="251738112" behindDoc="0" locked="0" layoutInCell="1" allowOverlap="1" wp14:anchorId="3742EF28" wp14:editId="1DDD99EA">
+              <wp:anchor distT="0" distB="0" distL="114300" distR="114300" simplePos="0" relativeHeight="251752448" behindDoc="0" locked="0" layoutInCell="1" allowOverlap="1" wp14:anchorId="5A1243C2" wp14:editId="09BE5467">
                 <wp:simplePos x="0" y="0"/>
                 <wp:positionH relativeFrom="column">
-                  <wp:posOffset>3875405</wp:posOffset>
+                  <wp:posOffset>66675</wp:posOffset>
                 </wp:positionH>
                 <wp:positionV relativeFrom="paragraph">
-                  <wp:posOffset>281940</wp:posOffset>
+                  <wp:posOffset>255905</wp:posOffset>
                 </wp:positionV>
-                <wp:extent cx="1250315" cy="269240"/>
-                <wp:effectExtent l="0" t="0" r="6985" b="0"/>
+                <wp:extent cx="828675" cy="269240"/>
+                <wp:effectExtent l="0" t="0" r="9525" b="0"/>
                 <wp:wrapNone/>
-                <wp:docPr id="12" name="Group 12"/>
+                <wp:docPr id="292" name="Group 292"/>
                 <wp:cNvGraphicFramePr/>
                 <a:graphic xmlns:a="http://schemas.openxmlformats.org/drawingml/2006/main">
                   <a:graphicData uri="http://schemas.microsoft.com/office/word/2010/wordprocessingGroup">
@@ -5030,18 +4845,18 @@
                       <wpg:grpSpPr>
                         <a:xfrm>
                           <a:off x="0" y="0"/>
-                          <a:ext cx="1250315" cy="269240"/>
-                          <a:chOff x="1" y="0"/>
-                          <a:chExt cx="674244" cy="342900"/>
+                          <a:ext cx="828675" cy="269240"/>
+                          <a:chOff x="-48933" y="0"/>
+                          <a:chExt cx="568239" cy="342900"/>
                         </a:xfrm>
                       </wpg:grpSpPr>
                       <wps:wsp>
-                        <wps:cNvPr id="13" name="Rounded Rectangle 13"/>
+                        <wps:cNvPr id="293" name="Rounded Rectangle 293"/>
                         <wps:cNvSpPr/>
                         <wps:spPr>
                           <a:xfrm>
-                            <a:off x="1" y="0"/>
-                            <a:ext cx="674244" cy="342900"/>
+                            <a:off x="-48933" y="0"/>
+                            <a:ext cx="568239" cy="342900"/>
                           </a:xfrm>
                           <a:prstGeom prst="roundRect">
                             <a:avLst/>
@@ -5077,12 +4892,12 @@
                         </wps:bodyPr>
                       </wps:wsp>
                       <wps:wsp>
-                        <wps:cNvPr id="14" name="Text Box 14"/>
+                        <wps:cNvPr id="294" name="Text Box 294"/>
                         <wps:cNvSpPr txBox="1"/>
                         <wps:spPr>
                           <a:xfrm>
-                            <a:off x="31456" y="49010"/>
-                            <a:ext cx="618515" cy="228600"/>
+                            <a:off x="-22503" y="36394"/>
+                            <a:ext cx="499126" cy="282917"/>
                           </a:xfrm>
                           <a:prstGeom prst="rect">
                             <a:avLst/>
@@ -5130,8 +4945,16 @@
                                   <w:b/>
                                   <w:color w:val="FFFFFF" w:themeColor="background1"/>
                                 </w:rPr>
-                                <w:t>Design Patterns</w:t>
+                                <w:t>Python 3</w:t>
                               </w:r>
+                            </w:p>
+                            <w:p>
+                              <w:pPr>
+                                <w:rPr>
+                                  <w:b/>
+                                  <w:color w:val="FFFFFF" w:themeColor="background1"/>
+                                </w:rPr>
+                              </w:pPr>
                             </w:p>
                           </w:txbxContent>
                         </wps:txbx>
@@ -5156,9 +4979,9 @@
           </mc:Choice>
           <mc:Fallback>
             <w:pict>
-              <v:group id="Group 12" o:spid="_x0000_s1082" style="position:absolute;margin-left:305.15pt;margin-top:22.2pt;width:98.45pt;height:21.2pt;z-index:251738112;mso-width-relative:margin;mso-height-relative:margin" coordorigin="" coordsize="6742,3429" o:gfxdata="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">
-                <v:roundrect id="Rounded Rectangle 13" o:spid="_x0000_s1083" style="position:absolute;width:6742;height:3429;visibility:visible;mso-wrap-style:square;v-text-anchor:middle" arcsize="10923f" o:gfxdata="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" fillcolor="#415151" stroked="f" strokeweight="2pt"/>
-                <v:shape id="Text Box 14" o:spid="_x0000_s1084" type="#_x0000_t202" style="position:absolute;left:314;top:490;width:6185;height:2286;visibility:visible;mso-wrap-style:square;v-text-anchor:middle" o:gfxdata="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" fillcolor="#415151" stroked="f" strokeweight=".5pt">
+              <v:group id="Group 292" o:spid="_x0000_s1082" style="position:absolute;margin-left:5.25pt;margin-top:20.15pt;width:65.25pt;height:21.2pt;z-index:251752448;mso-width-relative:margin;mso-height-relative:margin" coordorigin="-489" coordsize="5682,3429" o:gfxdata="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">
+                <v:roundrect id="Rounded Rectangle 293" o:spid="_x0000_s1083" style="position:absolute;left:-489;width:5682;height:3429;visibility:visible;mso-wrap-style:square;v-text-anchor:middle" arcsize="10923f" o:gfxdata="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" fillcolor="#415151" stroked="f" strokeweight="2pt"/>
+                <v:shape id="Text Box 294" o:spid="_x0000_s1084" type="#_x0000_t202" style="position:absolute;left:-225;top:363;width:4991;height:2830;visibility:visible;mso-wrap-style:square;v-text-anchor:middle" o:gfxdata="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" fillcolor="#415151" stroked="f" strokeweight=".5pt">
                   <v:textbox inset="0,0,,0">
                     <w:txbxContent>
                       <w:p>
@@ -5180,8 +5003,16 @@
                             <w:b/>
                             <w:color w:val="FFFFFF" w:themeColor="background1"/>
                           </w:rPr>
-                          <w:t>Design Patterns</w:t>
+                          <w:t>Python 3</w:t>
                         </w:r>
+                      </w:p>
+                      <w:p>
+                        <w:pPr>
+                          <w:rPr>
+                            <w:b/>
+                            <w:color w:val="FFFFFF" w:themeColor="background1"/>
+                          </w:rPr>
+                        </w:pPr>
                       </w:p>
                     </w:txbxContent>
                   </v:textbox>
@@ -5192,632 +5023,59 @@
         </mc:AlternateContent>
       </w:r>
       <w:r>
-        <w:rPr>
-          <w:noProof/>
-        </w:rPr>
-        <mc:AlternateContent>
-          <mc:Choice Requires="wpg">
-            <w:drawing>
-              <wp:anchor distT="0" distB="0" distL="114300" distR="114300" simplePos="0" relativeHeight="251770880" behindDoc="0" locked="0" layoutInCell="1" allowOverlap="1" wp14:anchorId="578896F8" wp14:editId="2E147AD1">
-                <wp:simplePos x="0" y="0"/>
-                <wp:positionH relativeFrom="column">
-                  <wp:posOffset>3154045</wp:posOffset>
-                </wp:positionH>
-                <wp:positionV relativeFrom="paragraph">
-                  <wp:posOffset>284703</wp:posOffset>
-                </wp:positionV>
-                <wp:extent cx="599440" cy="269240"/>
-                <wp:effectExtent l="0" t="0" r="0" b="0"/>
-                <wp:wrapNone/>
-                <wp:docPr id="317" name="Group 317"/>
-                <wp:cNvGraphicFramePr/>
-                <a:graphic xmlns:a="http://schemas.openxmlformats.org/drawingml/2006/main">
-                  <a:graphicData uri="http://schemas.microsoft.com/office/word/2010/wordprocessingGroup">
-                    <wpg:wgp>
-                      <wpg:cNvGrpSpPr/>
-                      <wpg:grpSpPr>
-                        <a:xfrm>
-                          <a:off x="0" y="0"/>
-                          <a:ext cx="599440" cy="269240"/>
-                          <a:chOff x="2" y="0"/>
-                          <a:chExt cx="366170" cy="342900"/>
-                        </a:xfrm>
-                      </wpg:grpSpPr>
-                      <wps:wsp>
-                        <wps:cNvPr id="318" name="Rounded Rectangle 318"/>
-                        <wps:cNvSpPr/>
-                        <wps:spPr>
-                          <a:xfrm>
-                            <a:off x="2" y="0"/>
-                            <a:ext cx="366170" cy="342900"/>
-                          </a:xfrm>
-                          <a:prstGeom prst="roundRect">
-                            <a:avLst/>
-                          </a:prstGeom>
-                          <a:solidFill>
-                            <a:srgbClr val="415151"/>
-                          </a:solidFill>
-                          <a:ln>
-                            <a:noFill/>
-                          </a:ln>
-                        </wps:spPr>
-                        <wps:style>
-                          <a:lnRef idx="2">
-                            <a:schemeClr val="accent1">
-                              <a:shade val="50000"/>
-                            </a:schemeClr>
-                          </a:lnRef>
-                          <a:fillRef idx="1">
-                            <a:schemeClr val="accent1"/>
-                          </a:fillRef>
-                          <a:effectRef idx="0">
-                            <a:schemeClr val="accent1"/>
-                          </a:effectRef>
-                          <a:fontRef idx="minor">
-                            <a:schemeClr val="lt1"/>
-                          </a:fontRef>
-                        </wps:style>
-                        <wps:bodyPr rot="0" spcFirstLastPara="0" vertOverflow="overflow" horzOverflow="overflow" vert="horz" wrap="square" lIns="91440" tIns="45720" rIns="91440" bIns="45720" numCol="1" spcCol="0" rtlCol="0" fromWordArt="0" anchor="ctr" anchorCtr="0" forceAA="0" compatLnSpc="1">
-                          <a:prstTxWarp prst="textNoShape">
-                            <a:avLst/>
-                          </a:prstTxWarp>
-                          <a:noAutofit/>
-                        </wps:bodyPr>
-                      </wps:wsp>
-                      <wps:wsp>
-                        <wps:cNvPr id="319" name="Text Box 319"/>
-                        <wps:cNvSpPr txBox="1"/>
-                        <wps:spPr>
-                          <a:xfrm>
-                            <a:off x="55731" y="58326"/>
-                            <a:ext cx="310439" cy="228600"/>
-                          </a:xfrm>
-                          <a:prstGeom prst="rect">
-                            <a:avLst/>
-                          </a:prstGeom>
-                          <a:solidFill>
-                            <a:srgbClr val="415151"/>
-                          </a:solidFill>
-                          <a:ln w="6350">
-                            <a:noFill/>
-                          </a:ln>
-                          <a:effectLst/>
-                        </wps:spPr>
-                        <wps:style>
-                          <a:lnRef idx="0">
-                            <a:schemeClr val="accent1"/>
-                          </a:lnRef>
-                          <a:fillRef idx="0">
-                            <a:schemeClr val="accent1"/>
-                          </a:fillRef>
-                          <a:effectRef idx="0">
-                            <a:schemeClr val="accent1"/>
-                          </a:effectRef>
-                          <a:fontRef idx="minor">
-                            <a:schemeClr val="dk1"/>
-                          </a:fontRef>
-                        </wps:style>
-                        <wps:txbx>
-                          <w:txbxContent>
-                            <w:p>
-                              <w:pPr>
-                                <w:rPr>
-                                  <w:b/>
-                                  <w:color w:val="FFFFFF" w:themeColor="background1"/>
-                                </w:rPr>
-                              </w:pPr>
-                              <w:r>
-                                <w:rPr>
-                                  <w:b/>
-                                  <w:color w:val="FFFFFF" w:themeColor="background1"/>
-                                </w:rPr>
-                                <w:t>CCAR</w:t>
-                              </w:r>
-                            </w:p>
-                          </w:txbxContent>
-                        </wps:txbx>
-                        <wps:bodyPr rot="0" spcFirstLastPara="0" vertOverflow="overflow" horzOverflow="overflow" vert="horz" wrap="square" lIns="0" tIns="0" rIns="91440" bIns="0" numCol="1" spcCol="0" rtlCol="0" fromWordArt="0" anchor="ctr" anchorCtr="0" forceAA="0" compatLnSpc="1">
-                          <a:prstTxWarp prst="textNoShape">
-                            <a:avLst/>
-                          </a:prstTxWarp>
-                          <a:noAutofit/>
-                        </wps:bodyPr>
-                      </wps:wsp>
-                    </wpg:wgp>
-                  </a:graphicData>
-                </a:graphic>
-                <wp14:sizeRelH relativeFrom="margin">
-                  <wp14:pctWidth>0</wp14:pctWidth>
-                </wp14:sizeRelH>
-                <wp14:sizeRelV relativeFrom="margin">
-                  <wp14:pctHeight>0</wp14:pctHeight>
-                </wp14:sizeRelV>
-              </wp:anchor>
-            </w:drawing>
-          </mc:Choice>
-          <mc:Fallback>
-            <w:pict>
-              <v:group id="Group 317" o:spid="_x0000_s1085" style="position:absolute;margin-left:248.35pt;margin-top:22.4pt;width:47.2pt;height:21.2pt;z-index:251770880;mso-width-relative:margin;mso-height-relative:margin" coordorigin="2" coordsize="366170,342900" o:gfxdata="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">
-                <v:roundrect id="Rounded Rectangle 318" o:spid="_x0000_s1086" style="position:absolute;left:2;width:366170;height:342900;visibility:visible;mso-wrap-style:square;v-text-anchor:middle" arcsize="10923f" o:gfxdata="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" fillcolor="#415151" stroked="f" strokeweight="2pt"/>
-                <v:shape id="Text Box 319" o:spid="_x0000_s1087" type="#_x0000_t202" style="position:absolute;left:55731;top:58326;width:310439;height:228600;visibility:visible;mso-wrap-style:square;v-text-anchor:middle" o:gfxdata="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" fillcolor="#415151" stroked="f" strokeweight=".5pt">
-                  <v:textbox inset="0,0,,0">
-                    <w:txbxContent>
-                      <w:p>
-                        <w:pPr>
-                          <w:rPr>
-                            <w:b/>
-                            <w:color w:val="FFFFFF" w:themeColor="background1"/>
-                          </w:rPr>
-                        </w:pPr>
-                        <w:r>
-                          <w:rPr>
-                            <w:b/>
-                            <w:color w:val="FFFFFF" w:themeColor="background1"/>
-                          </w:rPr>
-                          <w:t>CCAR</w:t>
-                        </w:r>
-                      </w:p>
-                    </w:txbxContent>
-                  </v:textbox>
-                </v:shape>
-              </v:group>
-            </w:pict>
-          </mc:Fallback>
-        </mc:AlternateContent>
-      </w:r>
-      <w:r>
-        <w:rPr>
-          <w:noProof/>
-        </w:rPr>
-        <mc:AlternateContent>
-          <mc:Choice Requires="wpg">
-            <w:drawing>
-              <wp:anchor distT="0" distB="0" distL="114300" distR="114300" simplePos="0" relativeHeight="251774976" behindDoc="0" locked="0" layoutInCell="1" allowOverlap="1" wp14:anchorId="62B86BC8" wp14:editId="580BB8E9">
-                <wp:simplePos x="0" y="0"/>
-                <wp:positionH relativeFrom="column">
-                  <wp:posOffset>1223157</wp:posOffset>
-                </wp:positionH>
-                <wp:positionV relativeFrom="paragraph">
-                  <wp:posOffset>285626</wp:posOffset>
-                </wp:positionV>
-                <wp:extent cx="1852551" cy="269240"/>
-                <wp:effectExtent l="0" t="0" r="0" b="0"/>
-                <wp:wrapNone/>
-                <wp:docPr id="355" name="Group 355"/>
-                <wp:cNvGraphicFramePr/>
-                <a:graphic xmlns:a="http://schemas.openxmlformats.org/drawingml/2006/main">
-                  <a:graphicData uri="http://schemas.microsoft.com/office/word/2010/wordprocessingGroup">
-                    <wpg:wgp>
-                      <wpg:cNvGrpSpPr/>
-                      <wpg:grpSpPr>
-                        <a:xfrm>
-                          <a:off x="0" y="0"/>
-                          <a:ext cx="1852551" cy="269240"/>
-                          <a:chOff x="1" y="0"/>
-                          <a:chExt cx="674244" cy="342900"/>
-                        </a:xfrm>
-                      </wpg:grpSpPr>
-                      <wps:wsp>
-                        <wps:cNvPr id="356" name="Rounded Rectangle 356"/>
-                        <wps:cNvSpPr/>
-                        <wps:spPr>
-                          <a:xfrm>
-                            <a:off x="1" y="0"/>
-                            <a:ext cx="674244" cy="342900"/>
-                          </a:xfrm>
-                          <a:prstGeom prst="roundRect">
-                            <a:avLst/>
-                          </a:prstGeom>
-                          <a:solidFill>
-                            <a:srgbClr val="415151"/>
-                          </a:solidFill>
-                          <a:ln>
-                            <a:noFill/>
-                          </a:ln>
-                        </wps:spPr>
-                        <wps:style>
-                          <a:lnRef idx="2">
-                            <a:schemeClr val="accent1">
-                              <a:shade val="50000"/>
-                            </a:schemeClr>
-                          </a:lnRef>
-                          <a:fillRef idx="1">
-                            <a:schemeClr val="accent1"/>
-                          </a:fillRef>
-                          <a:effectRef idx="0">
-                            <a:schemeClr val="accent1"/>
-                          </a:effectRef>
-                          <a:fontRef idx="minor">
-                            <a:schemeClr val="lt1"/>
-                          </a:fontRef>
-                        </wps:style>
-                        <wps:bodyPr rot="0" spcFirstLastPara="0" vertOverflow="overflow" horzOverflow="overflow" vert="horz" wrap="square" lIns="91440" tIns="45720" rIns="91440" bIns="45720" numCol="1" spcCol="0" rtlCol="0" fromWordArt="0" anchor="ctr" anchorCtr="0" forceAA="0" compatLnSpc="1">
-                          <a:prstTxWarp prst="textNoShape">
-                            <a:avLst/>
-                          </a:prstTxWarp>
-                          <a:noAutofit/>
-                        </wps:bodyPr>
-                      </wps:wsp>
-                      <wps:wsp>
-                        <wps:cNvPr id="357" name="Text Box 357"/>
-                        <wps:cNvSpPr txBox="1"/>
-                        <wps:spPr>
-                          <a:xfrm>
-                            <a:off x="37601" y="50764"/>
-                            <a:ext cx="618515" cy="228600"/>
-                          </a:xfrm>
-                          <a:prstGeom prst="rect">
-                            <a:avLst/>
-                          </a:prstGeom>
-                          <a:solidFill>
-                            <a:srgbClr val="415151"/>
-                          </a:solidFill>
-                          <a:ln w="6350">
-                            <a:noFill/>
-                          </a:ln>
-                          <a:effectLst/>
-                        </wps:spPr>
-                        <wps:style>
-                          <a:lnRef idx="0">
-                            <a:schemeClr val="accent1"/>
-                          </a:lnRef>
-                          <a:fillRef idx="0">
-                            <a:schemeClr val="accent1"/>
-                          </a:fillRef>
-                          <a:effectRef idx="0">
-                            <a:schemeClr val="accent1"/>
-                          </a:effectRef>
-                          <a:fontRef idx="minor">
-                            <a:schemeClr val="dk1"/>
-                          </a:fontRef>
-                        </wps:style>
-                        <wps:txbx>
-                          <w:txbxContent>
-                            <w:p>
-                              <w:pPr>
-                                <w:rPr>
-                                  <w:b/>
-                                  <w:color w:val="FFFFFF" w:themeColor="background1"/>
-                                </w:rPr>
-                              </w:pPr>
-                              <w:r>
-                                <w:rPr>
-                                  <w:rFonts w:cs="Tahoma"/>
-                                  <w:b/>
-                                  <w:color w:val="FFFFFF" w:themeColor="background1"/>
-                                  <w:sz w:val="24"/>
-                                  <w:szCs w:val="24"/>
-                                </w:rPr>
-                                <w:t xml:space="preserve">VAR and </w:t>
-                              </w:r>
-                              <w:proofErr w:type="spellStart"/>
-                              <w:r>
-                                <w:rPr>
-                                  <w:rFonts w:cs="Tahoma"/>
-                                  <w:b/>
-                                  <w:color w:val="FFFFFF" w:themeColor="background1"/>
-                                  <w:sz w:val="24"/>
-                                  <w:szCs w:val="24"/>
-                                </w:rPr>
-                                <w:t>Pn</w:t>
-                              </w:r>
-                              <w:r>
-                                <w:rPr>
-                                  <w:rFonts w:cs="Tahoma"/>
-                                  <w:b/>
-                                  <w:color w:val="FFFFFF" w:themeColor="background1"/>
-                                  <w:sz w:val="24"/>
-                                  <w:szCs w:val="24"/>
-                                </w:rPr>
-                                <w:t>L</w:t>
-                              </w:r>
-                              <w:proofErr w:type="spellEnd"/>
-                              <w:r>
-                                <w:rPr>
-                                  <w:rFonts w:cs="Tahoma"/>
-                                  <w:b/>
-                                  <w:sz w:val="24"/>
-                                  <w:szCs w:val="24"/>
-                                </w:rPr>
-                                <w:t xml:space="preserve"> </w:t>
-                              </w:r>
-                              <w:r>
-                                <w:rPr>
-                                  <w:rFonts w:cs="Tahoma"/>
-                                  <w:b/>
-                                  <w:color w:val="FFFFFF" w:themeColor="background1"/>
-                                  <w:sz w:val="24"/>
-                                  <w:szCs w:val="24"/>
-                                </w:rPr>
-                                <w:t>attribution</w:t>
-                              </w:r>
-                            </w:p>
-                          </w:txbxContent>
-                        </wps:txbx>
-                        <wps:bodyPr rot="0" spcFirstLastPara="0" vertOverflow="overflow" horzOverflow="overflow" vert="horz" wrap="square" lIns="0" tIns="0" rIns="91440" bIns="0" numCol="1" spcCol="0" rtlCol="0" fromWordArt="0" anchor="ctr" anchorCtr="0" forceAA="0" compatLnSpc="1">
-                          <a:prstTxWarp prst="textNoShape">
-                            <a:avLst/>
-                          </a:prstTxWarp>
-                          <a:noAutofit/>
-                        </wps:bodyPr>
-                      </wps:wsp>
-                    </wpg:wgp>
-                  </a:graphicData>
-                </a:graphic>
-                <wp14:sizeRelH relativeFrom="margin">
-                  <wp14:pctWidth>0</wp14:pctWidth>
-                </wp14:sizeRelH>
-                <wp14:sizeRelV relativeFrom="margin">
-                  <wp14:pctHeight>0</wp14:pctHeight>
-                </wp14:sizeRelV>
-              </wp:anchor>
-            </w:drawing>
-          </mc:Choice>
-          <mc:Fallback>
-            <w:pict>
-              <v:group id="Group 355" o:spid="_x0000_s1088" style="position:absolute;margin-left:96.3pt;margin-top:22.5pt;width:145.85pt;height:21.2pt;z-index:251774976;mso-width-relative:margin;mso-height-relative:margin" coordorigin="" coordsize="6742,3429" o:gfxdata="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">
-                <v:roundrect id="Rounded Rectangle 356" o:spid="_x0000_s1089" style="position:absolute;width:6742;height:3429;visibility:visible;mso-wrap-style:square;v-text-anchor:middle" arcsize="10923f" o:gfxdata="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" fillcolor="#415151" stroked="f" strokeweight="2pt"/>
-                <v:shape id="Text Box 357" o:spid="_x0000_s1090" type="#_x0000_t202" style="position:absolute;left:376;top:507;width:6185;height:2286;visibility:visible;mso-wrap-style:square;v-text-anchor:middle" o:gfxdata="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" fillcolor="#415151" stroked="f" strokeweight=".5pt">
-                  <v:textbox inset="0,0,,0">
-                    <w:txbxContent>
-                      <w:p>
-                        <w:pPr>
-                          <w:rPr>
-                            <w:b/>
-                            <w:color w:val="FFFFFF" w:themeColor="background1"/>
-                          </w:rPr>
-                        </w:pPr>
-                        <w:r>
-                          <w:rPr>
-                            <w:rFonts w:cs="Tahoma"/>
-                            <w:b/>
-                            <w:color w:val="FFFFFF" w:themeColor="background1"/>
-                            <w:sz w:val="24"/>
-                            <w:szCs w:val="24"/>
-                          </w:rPr>
-                          <w:t xml:space="preserve">VAR and </w:t>
-                        </w:r>
-                        <w:proofErr w:type="spellStart"/>
-                        <w:r>
-                          <w:rPr>
-                            <w:rFonts w:cs="Tahoma"/>
-                            <w:b/>
-                            <w:color w:val="FFFFFF" w:themeColor="background1"/>
-                            <w:sz w:val="24"/>
-                            <w:szCs w:val="24"/>
-                          </w:rPr>
-                          <w:t>Pn</w:t>
-                        </w:r>
-                        <w:r>
-                          <w:rPr>
-                            <w:rFonts w:cs="Tahoma"/>
-                            <w:b/>
-                            <w:color w:val="FFFFFF" w:themeColor="background1"/>
-                            <w:sz w:val="24"/>
-                            <w:szCs w:val="24"/>
-                          </w:rPr>
-                          <w:t>L</w:t>
-                        </w:r>
-                        <w:proofErr w:type="spellEnd"/>
-                        <w:r>
-                          <w:rPr>
-                            <w:rFonts w:cs="Tahoma"/>
-                            <w:b/>
-                            <w:sz w:val="24"/>
-                            <w:szCs w:val="24"/>
-                          </w:rPr>
-                          <w:t xml:space="preserve"> </w:t>
-                        </w:r>
-                        <w:r>
-                          <w:rPr>
-                            <w:rFonts w:cs="Tahoma"/>
-                            <w:b/>
-                            <w:color w:val="FFFFFF" w:themeColor="background1"/>
-                            <w:sz w:val="24"/>
-                            <w:szCs w:val="24"/>
-                          </w:rPr>
-                          <w:t>attribution</w:t>
-                        </w:r>
-                      </w:p>
-                    </w:txbxContent>
-                  </v:textbox>
-                </v:shape>
-              </v:group>
-            </w:pict>
-          </mc:Fallback>
-        </mc:AlternateContent>
-      </w:r>
-      <w:r>
-        <w:rPr>
-          <w:noProof/>
-        </w:rPr>
-        <mc:AlternateContent>
-          <mc:Choice Requires="wpg">
-            <w:drawing>
-              <wp:anchor distT="0" distB="0" distL="114300" distR="114300" simplePos="0" relativeHeight="251764736" behindDoc="0" locked="0" layoutInCell="1" allowOverlap="1" wp14:anchorId="54C1BA01" wp14:editId="27099FC4">
-                <wp:simplePos x="0" y="0"/>
-                <wp:positionH relativeFrom="column">
-                  <wp:posOffset>68580</wp:posOffset>
-                </wp:positionH>
-                <wp:positionV relativeFrom="paragraph">
-                  <wp:posOffset>274624</wp:posOffset>
-                </wp:positionV>
-                <wp:extent cx="1104265" cy="269240"/>
-                <wp:effectExtent l="0" t="0" r="635" b="0"/>
-                <wp:wrapNone/>
-                <wp:docPr id="289" name="Group 289"/>
-                <wp:cNvGraphicFramePr/>
-                <a:graphic xmlns:a="http://schemas.openxmlformats.org/drawingml/2006/main">
-                  <a:graphicData uri="http://schemas.microsoft.com/office/word/2010/wordprocessingGroup">
-                    <wpg:wgp>
-                      <wpg:cNvGrpSpPr/>
-                      <wpg:grpSpPr>
-                        <a:xfrm>
-                          <a:off x="0" y="0"/>
-                          <a:ext cx="1104265" cy="269240"/>
-                          <a:chOff x="1" y="0"/>
-                          <a:chExt cx="674244" cy="342900"/>
-                        </a:xfrm>
-                      </wpg:grpSpPr>
-                      <wps:wsp>
-                        <wps:cNvPr id="290" name="Rounded Rectangle 290"/>
-                        <wps:cNvSpPr/>
-                        <wps:spPr>
-                          <a:xfrm>
-                            <a:off x="1" y="0"/>
-                            <a:ext cx="674244" cy="342900"/>
-                          </a:xfrm>
-                          <a:prstGeom prst="roundRect">
-                            <a:avLst/>
-                          </a:prstGeom>
-                          <a:solidFill>
-                            <a:srgbClr val="415151"/>
-                          </a:solidFill>
-                          <a:ln>
-                            <a:noFill/>
-                          </a:ln>
-                        </wps:spPr>
-                        <wps:style>
-                          <a:lnRef idx="2">
-                            <a:schemeClr val="accent1">
-                              <a:shade val="50000"/>
-                            </a:schemeClr>
-                          </a:lnRef>
-                          <a:fillRef idx="1">
-                            <a:schemeClr val="accent1"/>
-                          </a:fillRef>
-                          <a:effectRef idx="0">
-                            <a:schemeClr val="accent1"/>
-                          </a:effectRef>
-                          <a:fontRef idx="minor">
-                            <a:schemeClr val="lt1"/>
-                          </a:fontRef>
-                        </wps:style>
-                        <wps:bodyPr rot="0" spcFirstLastPara="0" vertOverflow="overflow" horzOverflow="overflow" vert="horz" wrap="square" lIns="91440" tIns="45720" rIns="91440" bIns="45720" numCol="1" spcCol="0" rtlCol="0" fromWordArt="0" anchor="ctr" anchorCtr="0" forceAA="0" compatLnSpc="1">
-                          <a:prstTxWarp prst="textNoShape">
-                            <a:avLst/>
-                          </a:prstTxWarp>
-                          <a:noAutofit/>
-                        </wps:bodyPr>
-                      </wps:wsp>
-                      <wps:wsp>
-                        <wps:cNvPr id="291" name="Text Box 291"/>
-                        <wps:cNvSpPr txBox="1"/>
-                        <wps:spPr>
-                          <a:xfrm>
-                            <a:off x="55730" y="58326"/>
-                            <a:ext cx="618515" cy="228600"/>
-                          </a:xfrm>
-                          <a:prstGeom prst="rect">
-                            <a:avLst/>
-                          </a:prstGeom>
-                          <a:solidFill>
-                            <a:srgbClr val="415151"/>
-                          </a:solidFill>
-                          <a:ln w="6350">
-                            <a:noFill/>
-                          </a:ln>
-                          <a:effectLst/>
-                        </wps:spPr>
-                        <wps:style>
-                          <a:lnRef idx="0">
-                            <a:schemeClr val="accent1"/>
-                          </a:lnRef>
-                          <a:fillRef idx="0">
-                            <a:schemeClr val="accent1"/>
-                          </a:fillRef>
-                          <a:effectRef idx="0">
-                            <a:schemeClr val="accent1"/>
-                          </a:effectRef>
-                          <a:fontRef idx="minor">
-                            <a:schemeClr val="dk1"/>
-                          </a:fontRef>
-                        </wps:style>
-                        <wps:txbx>
-                          <w:txbxContent>
-                            <w:p>
-                              <w:pPr>
-                                <w:rPr>
-                                  <w:b/>
-                                  <w:color w:val="FFFFFF" w:themeColor="background1"/>
-                                </w:rPr>
-                              </w:pPr>
-                              <w:proofErr w:type="spellStart"/>
-                              <w:r>
-                                <w:rPr>
-                                  <w:b/>
-                                  <w:color w:val="FFFFFF" w:themeColor="background1"/>
-                                </w:rPr>
-                                <w:t>PnL</w:t>
-                              </w:r>
-                              <w:proofErr w:type="spellEnd"/>
-                              <w:r>
-                                <w:rPr>
-                                  <w:b/>
-                                  <w:color w:val="FFFFFF" w:themeColor="background1"/>
-                                </w:rPr>
-                                <w:t xml:space="preserve"> Attribution</w:t>
-                              </w:r>
-                            </w:p>
-                          </w:txbxContent>
-                        </wps:txbx>
-                        <wps:bodyPr rot="0" spcFirstLastPara="0" vertOverflow="overflow" horzOverflow="overflow" vert="horz" wrap="square" lIns="0" tIns="0" rIns="91440" bIns="0" numCol="1" spcCol="0" rtlCol="0" fromWordArt="0" anchor="ctr" anchorCtr="0" forceAA="0" compatLnSpc="1">
-                          <a:prstTxWarp prst="textNoShape">
-                            <a:avLst/>
-                          </a:prstTxWarp>
-                          <a:noAutofit/>
-                        </wps:bodyPr>
-                      </wps:wsp>
-                    </wpg:wgp>
-                  </a:graphicData>
-                </a:graphic>
-                <wp14:sizeRelH relativeFrom="margin">
-                  <wp14:pctWidth>0</wp14:pctWidth>
-                </wp14:sizeRelH>
-                <wp14:sizeRelV relativeFrom="margin">
-                  <wp14:pctHeight>0</wp14:pctHeight>
-                </wp14:sizeRelV>
-              </wp:anchor>
-            </w:drawing>
-          </mc:Choice>
-          <mc:Fallback>
-            <w:pict>
-              <v:group id="Group 289" o:spid="_x0000_s1091" style="position:absolute;margin-left:5.4pt;margin-top:21.6pt;width:86.95pt;height:21.2pt;z-index:251764736;mso-width-relative:margin;mso-height-relative:margin" coordorigin="" coordsize="6742,3429" o:gfxdata="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">
-                <v:roundrect id="Rounded Rectangle 290" o:spid="_x0000_s1092" style="position:absolute;width:6742;height:3429;visibility:visible;mso-wrap-style:square;v-text-anchor:middle" arcsize="10923f" o:gfxdata="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" fillcolor="#415151" stroked="f" strokeweight="2pt"/>
-                <v:shape id="Text Box 291" o:spid="_x0000_s1093" type="#_x0000_t202" style="position:absolute;left:557;top:583;width:6185;height:2286;visibility:visible;mso-wrap-style:square;v-text-anchor:middle" o:gfxdata="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" fillcolor="#415151" stroked="f" strokeweight=".5pt">
-                  <v:textbox inset="0,0,,0">
-                    <w:txbxContent>
-                      <w:p>
-                        <w:pPr>
-                          <w:rPr>
-                            <w:b/>
-                            <w:color w:val="FFFFFF" w:themeColor="background1"/>
-                          </w:rPr>
-                        </w:pPr>
-                        <w:proofErr w:type="spellStart"/>
-                        <w:r>
-                          <w:rPr>
-                            <w:b/>
-                            <w:color w:val="FFFFFF" w:themeColor="background1"/>
-                          </w:rPr>
-                          <w:t>PnL</w:t>
-                        </w:r>
-                        <w:proofErr w:type="spellEnd"/>
-                        <w:r>
-                          <w:rPr>
-                            <w:b/>
-                            <w:color w:val="FFFFFF" w:themeColor="background1"/>
-                          </w:rPr>
-                          <w:t xml:space="preserve"> Attribution</w:t>
-                        </w:r>
-                      </w:p>
-                    </w:txbxContent>
-                  </v:textbox>
-                </v:shape>
-              </v:group>
-            </w:pict>
-          </mc:Fallback>
-        </mc:AlternateContent>
+        <w:tab/>
+      </w:r>
+    </w:p>
+    <w:p/>
+    <w:p>
+      <w:pPr>
+        <w:tabs>
+          <w:tab w:val="left" w:pos="8310"/>
+        </w:tabs>
+        <w:spacing w:after="0" w:line="240" w:lineRule="auto"/>
+      </w:pPr>
+      <w:r>
+        <w:t xml:space="preserve">    </w:t>
+      </w:r>
+    </w:p>
+    <w:p>
+      <w:pPr>
+        <w:tabs>
+          <w:tab w:val="left" w:pos="8310"/>
+        </w:tabs>
+        <w:spacing w:after="0" w:line="360" w:lineRule="auto"/>
+        <w:rPr>
+          <w:b/>
+          <w:sz w:val="27"/>
+          <w:szCs w:val="27"/>
+        </w:rPr>
+      </w:pPr>
+      <w:r>
+        <w:t xml:space="preserve">      </w:t>
+      </w:r>
+      <w:r>
+        <w:rPr>
+          <w:sz w:val="27"/>
+          <w:szCs w:val="27"/>
+        </w:rPr>
+        <w:t xml:space="preserve"> </w:t>
+      </w:r>
+      <w:r>
+        <w:rPr>
+          <w:b/>
+          <w:color w:val="D34800"/>
+          <w:sz w:val="27"/>
+          <w:szCs w:val="27"/>
+        </w:rPr>
+        <w:t>WORK EXPERIENCE</w:t>
+      </w:r>
+      <w:r>
+        <w:rPr>
+          <w:b/>
+          <w:sz w:val="27"/>
+          <w:szCs w:val="27"/>
+        </w:rPr>
+        <w:tab/>
       </w:r>
     </w:p>
     <w:p>
@@ -5825,18 +5083,26 @@
         <w:tabs>
           <w:tab w:val="left" w:pos="1275"/>
         </w:tabs>
+        <w:spacing w:after="0" w:line="240" w:lineRule="auto"/>
+        <w:contextualSpacing/>
+        <w:rPr>
+          <w:b/>
+        </w:rPr>
       </w:pPr>
-    </w:p>
-    <w:p>
-      <w:pPr>
-        <w:tabs>
-          <w:tab w:val="left" w:pos="8310"/>
-        </w:tabs>
-      </w:pPr>
-      <w:bookmarkStart w:id="0" w:name="_GoBack"/>
-      <w:bookmarkEnd w:id="0"/>
-      <w:r>
-        <w:tab/>
+      <w:r>
+        <w:t xml:space="preserve">   </w:t>
+      </w:r>
+      <w:r>
+        <w:t xml:space="preserve">    </w:t>
+      </w:r>
+      <w:r>
+        <w:rPr>
+          <w:rFonts w:eastAsia="Times New Roman" w:cs="Tahoma"/>
+          <w:b/>
+          <w:sz w:val="24"/>
+          <w:szCs w:val="24"/>
+        </w:rPr>
+        <w:t>Module Lead Engineer</w:t>
       </w:r>
     </w:p>
     <w:p>
@@ -5844,16 +5110,253 @@
         <w:tabs>
           <w:tab w:val="left" w:pos="1275"/>
         </w:tabs>
+        <w:spacing w:after="0" w:line="240" w:lineRule="auto"/>
+        <w:contextualSpacing/>
       </w:pPr>
+      <w:r>
+        <w:rPr>
+          <w:rFonts w:eastAsia="Times New Roman" w:cs="Tahoma"/>
+          <w:sz w:val="24"/>
+          <w:szCs w:val="24"/>
+        </w:rPr>
+        <w:t xml:space="preserve">      Barclays, Pune  </w:t>
+      </w:r>
+      <w:r>
+        <w:rPr>
+          <w:rFonts w:eastAsia="Times New Roman" w:cs="Tahoma"/>
+          <w:color w:val="D34800"/>
+          <w:sz w:val="24"/>
+          <w:szCs w:val="24"/>
+        </w:rPr>
+        <w:t xml:space="preserve"> </w:t>
+      </w:r>
+      <w:r>
+        <w:rPr>
+          <w:rFonts w:ascii="Font Awesome 5 Free Solid" w:eastAsia="Times New Roman" w:hAnsi="Font Awesome 5 Free Solid" w:cs="Tahoma"/>
+          <w:color w:val="D34800"/>
+          <w:sz w:val="24"/>
+          <w:szCs w:val="24"/>
+        </w:rPr>
+        <w:t></w:t>
+      </w:r>
+      <w:r>
+        <w:rPr>
+          <w:rFonts w:eastAsia="Times New Roman" w:cs="Tahoma"/>
+          <w:sz w:val="24"/>
+          <w:szCs w:val="24"/>
+        </w:rPr>
+        <w:t xml:space="preserve">                                                                      </w:t>
+      </w:r>
+      <w:r>
+        <w:rPr>
+          <w:rFonts w:eastAsia="Times New Roman" w:cs="Tahoma"/>
+          <w:sz w:val="24"/>
+          <w:szCs w:val="24"/>
+        </w:rPr>
+        <w:t xml:space="preserve">                       </w:t>
+      </w:r>
+      <w:r>
+        <w:rPr>
+          <w:rFonts w:eastAsia="Times New Roman" w:cs="Tahoma"/>
+          <w:sz w:val="24"/>
+          <w:szCs w:val="24"/>
+        </w:rPr>
+        <w:tab/>
+      </w:r>
+      <w:r>
+        <w:rPr>
+          <w:rFonts w:eastAsia="Times New Roman" w:cs="Tahoma"/>
+          <w:sz w:val="24"/>
+          <w:szCs w:val="24"/>
+        </w:rPr>
+        <w:tab/>
+      </w:r>
+      <w:r>
+        <w:rPr>
+          <w:rFonts w:eastAsia="Times New Roman" w:cs="Tahoma"/>
+          <w:sz w:val="24"/>
+          <w:szCs w:val="24"/>
+        </w:rPr>
+        <w:tab/>
+      </w:r>
+      <w:r>
+        <w:rPr>
+          <w:rFonts w:eastAsia="Times New Roman" w:cs="Tahoma"/>
+          <w:sz w:val="24"/>
+          <w:szCs w:val="24"/>
+        </w:rPr>
+        <w:t xml:space="preserve">Aug’2018 – Till Date </w:t>
+      </w:r>
     </w:p>
     <w:p>
       <w:pPr>
-        <w:tabs>
-          <w:tab w:val="left" w:pos="7626"/>
-        </w:tabs>
+        <w:pStyle w:val="bulletedlist"/>
+        <w:numPr>
+          <w:ilvl w:val="0"/>
+          <w:numId w:val="2"/>
+        </w:numPr>
+        <w:spacing w:after="0" w:line="240" w:lineRule="auto"/>
+        <w:rPr>
+          <w:rFonts w:asciiTheme="minorHAnsi" w:hAnsiTheme="minorHAnsi"/>
+          <w:sz w:val="24"/>
+          <w:szCs w:val="24"/>
+        </w:rPr>
       </w:pPr>
       <w:r>
-        <w:tab/>
+        <w:rPr>
+          <w:rFonts w:asciiTheme="minorHAnsi" w:hAnsiTheme="minorHAnsi"/>
+          <w:sz w:val="24"/>
+          <w:szCs w:val="24"/>
+        </w:rPr>
+        <w:t>Responsible for generating risk numbers (</w:t>
+      </w:r>
+      <w:r>
+        <w:rPr>
+          <w:rFonts w:asciiTheme="minorHAnsi" w:hAnsiTheme="minorHAnsi"/>
+          <w:b/>
+          <w:sz w:val="24"/>
+          <w:szCs w:val="24"/>
+        </w:rPr>
+        <w:t>First order, second order &amp; third order Greeks</w:t>
+      </w:r>
+      <w:r>
+        <w:rPr>
+          <w:rFonts w:asciiTheme="minorHAnsi" w:hAnsiTheme="minorHAnsi"/>
+          <w:sz w:val="24"/>
+          <w:szCs w:val="24"/>
+        </w:rPr>
+        <w:t xml:space="preserve">) along with </w:t>
+      </w:r>
+      <w:r>
+        <w:rPr>
+          <w:rFonts w:asciiTheme="minorHAnsi" w:hAnsiTheme="minorHAnsi"/>
+          <w:b/>
+          <w:sz w:val="24"/>
+          <w:szCs w:val="24"/>
+        </w:rPr>
+        <w:t xml:space="preserve">PNL, multiple </w:t>
+      </w:r>
+      <w:smartTag w:uri="urn:schemas-microsoft-com:office:smarttags" w:element="stockticker">
+        <w:r>
+          <w:rPr>
+            <w:rFonts w:asciiTheme="minorHAnsi" w:hAnsiTheme="minorHAnsi"/>
+            <w:b/>
+            <w:sz w:val="24"/>
+            <w:szCs w:val="24"/>
+          </w:rPr>
+          <w:t>VAR</w:t>
+        </w:r>
+      </w:smartTag>
+      <w:r>
+        <w:rPr>
+          <w:rFonts w:asciiTheme="minorHAnsi" w:hAnsiTheme="minorHAnsi"/>
+          <w:sz w:val="24"/>
+          <w:szCs w:val="24"/>
+        </w:rPr>
+        <w:t xml:space="preserve"> and feed this information to Front office, Risk </w:t>
+      </w:r>
+      <w:r>
+        <w:rPr>
+          <w:rFonts w:asciiTheme="minorHAnsi" w:hAnsiTheme="minorHAnsi"/>
+          <w:sz w:val="24"/>
+          <w:szCs w:val="24"/>
+        </w:rPr>
+        <w:t>managers &amp; different regulators</w:t>
+      </w:r>
+    </w:p>
+    <w:p>
+      <w:pPr>
+        <w:pStyle w:val="bulletedlist"/>
+        <w:numPr>
+          <w:ilvl w:val="0"/>
+          <w:numId w:val="2"/>
+        </w:numPr>
+        <w:spacing w:after="0" w:line="240" w:lineRule="auto"/>
+        <w:rPr>
+          <w:rFonts w:asciiTheme="minorHAnsi" w:hAnsiTheme="minorHAnsi"/>
+          <w:sz w:val="24"/>
+          <w:szCs w:val="24"/>
+        </w:rPr>
+      </w:pPr>
+      <w:r>
+        <w:rPr>
+          <w:rFonts w:asciiTheme="minorHAnsi" w:hAnsiTheme="minorHAnsi"/>
+          <w:sz w:val="24"/>
+          <w:szCs w:val="24"/>
+        </w:rPr>
+        <w:t xml:space="preserve">Capture trade info from </w:t>
+      </w:r>
+      <w:r>
+        <w:rPr>
+          <w:rFonts w:asciiTheme="minorHAnsi" w:hAnsiTheme="minorHAnsi"/>
+          <w:b/>
+          <w:sz w:val="24"/>
+          <w:szCs w:val="24"/>
+        </w:rPr>
+        <w:t>Sophis</w:t>
+      </w:r>
+      <w:r>
+        <w:rPr>
+          <w:rFonts w:asciiTheme="minorHAnsi" w:hAnsiTheme="minorHAnsi"/>
+          <w:sz w:val="24"/>
+          <w:szCs w:val="24"/>
+        </w:rPr>
+        <w:t xml:space="preserve">, along with Collecting Market Data from other systems like Reuters,   Bloomberg etc. Then get risk valuations of the traded instruments via </w:t>
+      </w:r>
+      <w:r>
+        <w:rPr>
+          <w:rFonts w:asciiTheme="minorHAnsi" w:hAnsiTheme="minorHAnsi"/>
+          <w:b/>
+          <w:sz w:val="24"/>
+          <w:szCs w:val="24"/>
+        </w:rPr>
+        <w:t>Quants library</w:t>
+      </w:r>
+    </w:p>
+    <w:p>
+      <w:pPr>
+        <w:pStyle w:val="bulletedlist"/>
+        <w:numPr>
+          <w:ilvl w:val="0"/>
+          <w:numId w:val="2"/>
+        </w:numPr>
+        <w:spacing w:after="0" w:line="240" w:lineRule="auto"/>
+        <w:rPr>
+          <w:rFonts w:asciiTheme="minorHAnsi" w:hAnsiTheme="minorHAnsi"/>
+          <w:sz w:val="24"/>
+          <w:szCs w:val="24"/>
+        </w:rPr>
+      </w:pPr>
+      <w:r>
+        <w:rPr>
+          <w:rFonts w:asciiTheme="minorHAnsi" w:hAnsiTheme="minorHAnsi"/>
+          <w:sz w:val="24"/>
+          <w:szCs w:val="24"/>
+        </w:rPr>
+        <w:t>Render reports to downstream system on EOD and ITD schedules</w:t>
+      </w:r>
+    </w:p>
+    <w:p>
+      <w:pPr>
+        <w:pStyle w:val="bulletedlist"/>
+        <w:numPr>
+          <w:ilvl w:val="0"/>
+          <w:numId w:val="2"/>
+        </w:numPr>
+        <w:spacing w:after="0" w:line="240" w:lineRule="auto"/>
+        <w:rPr>
+          <w:rFonts w:asciiTheme="minorHAnsi" w:hAnsiTheme="minorHAnsi"/>
+          <w:sz w:val="24"/>
+          <w:szCs w:val="24"/>
+        </w:rPr>
+      </w:pPr>
+      <w:r>
+        <w:rPr>
+          <w:rFonts w:asciiTheme="minorHAnsi" w:hAnsiTheme="minorHAnsi"/>
+          <w:sz w:val="24"/>
+          <w:szCs w:val="24"/>
+        </w:rPr>
+        <w:t>Tech stack involves core-java, Google juice, oracle coherence</w:t>
       </w:r>
     </w:p>
     <w:p>
@@ -5861,6 +5364,8 @@
         <w:tabs>
           <w:tab w:val="left" w:pos="1275"/>
         </w:tabs>
+        <w:spacing w:after="0" w:line="240" w:lineRule="auto"/>
+        <w:contextualSpacing/>
       </w:pPr>
     </w:p>
     <w:p>
@@ -5868,6 +5373,597 @@
         <w:tabs>
           <w:tab w:val="left" w:pos="1275"/>
         </w:tabs>
+        <w:spacing w:after="0" w:line="240" w:lineRule="auto"/>
+        <w:contextualSpacing/>
+        <w:rPr>
+          <w:b/>
+        </w:rPr>
+      </w:pPr>
+      <w:r>
+        <w:t xml:space="preserve">       </w:t>
+      </w:r>
+      <w:r>
+        <w:rPr>
+          <w:rFonts w:eastAsia="Times New Roman" w:cs="Tahoma"/>
+          <w:b/>
+          <w:sz w:val="24"/>
+          <w:szCs w:val="24"/>
+        </w:rPr>
+        <w:t>Senior</w:t>
+      </w:r>
+      <w:r>
+        <w:rPr>
+          <w:rFonts w:eastAsia="Times New Roman" w:cs="Tahoma"/>
+          <w:b/>
+          <w:sz w:val="24"/>
+          <w:szCs w:val="24"/>
+        </w:rPr>
+        <w:t xml:space="preserve"> Engineer</w:t>
+      </w:r>
+    </w:p>
+    <w:p>
+      <w:pPr>
+        <w:tabs>
+          <w:tab w:val="left" w:pos="1275"/>
+        </w:tabs>
+        <w:spacing w:after="0" w:line="240" w:lineRule="auto"/>
+        <w:contextualSpacing/>
+      </w:pPr>
+      <w:r>
+        <w:rPr>
+          <w:rFonts w:eastAsia="Times New Roman" w:cs="Tahoma"/>
+          <w:sz w:val="24"/>
+          <w:szCs w:val="24"/>
+        </w:rPr>
+        <w:t xml:space="preserve">      </w:t>
+      </w:r>
+      <w:r>
+        <w:rPr>
+          <w:rFonts w:eastAsia="Times New Roman" w:cs="Tahoma"/>
+          <w:b/>
+          <w:sz w:val="24"/>
+          <w:szCs w:val="24"/>
+        </w:rPr>
+        <w:t xml:space="preserve"> </w:t>
+      </w:r>
+      <w:r>
+        <w:rPr>
+          <w:rFonts w:eastAsia="Times New Roman" w:cs="Tahoma"/>
+          <w:sz w:val="24"/>
+          <w:szCs w:val="24"/>
+        </w:rPr>
+        <w:t>Citi-Group India, Pune</w:t>
+      </w:r>
+      <w:r>
+        <w:rPr>
+          <w:rFonts w:eastAsia="Times New Roman" w:cs="Tahoma"/>
+          <w:sz w:val="24"/>
+          <w:szCs w:val="24"/>
+        </w:rPr>
+        <w:t xml:space="preserve">  </w:t>
+      </w:r>
+      <w:r>
+        <w:rPr>
+          <w:rFonts w:eastAsia="Times New Roman" w:cs="Tahoma"/>
+          <w:sz w:val="24"/>
+          <w:szCs w:val="24"/>
+        </w:rPr>
+        <w:t xml:space="preserve"> </w:t>
+      </w:r>
+      <w:r>
+        <w:rPr>
+          <w:rFonts w:eastAsia="Times New Roman" w:cs="Tahoma"/>
+          <w:sz w:val="24"/>
+          <w:szCs w:val="24"/>
+        </w:rPr>
+        <w:t xml:space="preserve">    </w:t>
+      </w:r>
+      <w:r>
+        <w:rPr>
+          <w:rFonts w:eastAsia="Times New Roman" w:cs="Tahoma"/>
+          <w:sz w:val="24"/>
+          <w:szCs w:val="24"/>
+        </w:rPr>
+        <w:t xml:space="preserve">                                                                                     </w:t>
+      </w:r>
+      <w:r>
+        <w:rPr>
+          <w:rFonts w:eastAsia="Times New Roman" w:cs="Tahoma"/>
+          <w:sz w:val="24"/>
+          <w:szCs w:val="24"/>
+        </w:rPr>
+        <w:tab/>
+      </w:r>
+      <w:r>
+        <w:rPr>
+          <w:rFonts w:eastAsia="Times New Roman" w:cs="Tahoma"/>
+          <w:sz w:val="24"/>
+          <w:szCs w:val="24"/>
+        </w:rPr>
+        <w:tab/>
+      </w:r>
+      <w:r>
+        <w:rPr>
+          <w:rFonts w:eastAsia="Times New Roman" w:cs="Tahoma"/>
+          <w:sz w:val="24"/>
+          <w:szCs w:val="24"/>
+        </w:rPr>
+        <w:tab/>
+      </w:r>
+      <w:r>
+        <w:rPr>
+          <w:rFonts w:eastAsia="Times New Roman" w:cs="Tahoma"/>
+          <w:sz w:val="24"/>
+          <w:szCs w:val="24"/>
+        </w:rPr>
+        <w:t>Sep</w:t>
+      </w:r>
+      <w:r>
+        <w:rPr>
+          <w:rFonts w:eastAsia="Times New Roman" w:cs="Tahoma"/>
+          <w:sz w:val="24"/>
+          <w:szCs w:val="24"/>
+        </w:rPr>
+        <w:t>’</w:t>
+      </w:r>
+      <w:r>
+        <w:rPr>
+          <w:rFonts w:eastAsia="Times New Roman" w:cs="Tahoma"/>
+          <w:sz w:val="24"/>
+          <w:szCs w:val="24"/>
+        </w:rPr>
+        <w:t>2013</w:t>
+      </w:r>
+      <w:r>
+        <w:rPr>
+          <w:rFonts w:eastAsia="Times New Roman" w:cs="Tahoma"/>
+          <w:sz w:val="24"/>
+          <w:szCs w:val="24"/>
+        </w:rPr>
+        <w:t xml:space="preserve"> – </w:t>
+      </w:r>
+      <w:r>
+        <w:rPr>
+          <w:rFonts w:eastAsia="Times New Roman" w:cs="Tahoma"/>
+          <w:sz w:val="24"/>
+          <w:szCs w:val="24"/>
+        </w:rPr>
+        <w:t>Aug’2018</w:t>
+      </w:r>
+      <w:r>
+        <w:rPr>
+          <w:rFonts w:eastAsia="Times New Roman" w:cs="Tahoma"/>
+          <w:sz w:val="24"/>
+          <w:szCs w:val="24"/>
+        </w:rPr>
+        <w:t xml:space="preserve"> </w:t>
+      </w:r>
+    </w:p>
+    <w:p>
+      <w:pPr>
+        <w:pStyle w:val="bulletedlist"/>
+        <w:numPr>
+          <w:ilvl w:val="0"/>
+          <w:numId w:val="2"/>
+        </w:numPr>
+        <w:spacing w:after="0" w:line="240" w:lineRule="auto"/>
+        <w:rPr>
+          <w:rFonts w:asciiTheme="minorHAnsi" w:hAnsiTheme="minorHAnsi"/>
+          <w:sz w:val="24"/>
+          <w:szCs w:val="24"/>
+        </w:rPr>
+      </w:pPr>
+      <w:r>
+        <w:rPr>
+          <w:rFonts w:asciiTheme="minorHAnsi" w:hAnsiTheme="minorHAnsi"/>
+          <w:sz w:val="24"/>
+          <w:szCs w:val="24"/>
+        </w:rPr>
+        <w:t xml:space="preserve">Cater to the </w:t>
+      </w:r>
+      <w:r>
+        <w:rPr>
+          <w:rFonts w:asciiTheme="minorHAnsi" w:hAnsiTheme="minorHAnsi"/>
+          <w:b/>
+          <w:sz w:val="24"/>
+          <w:szCs w:val="24"/>
+        </w:rPr>
+        <w:t>FRB Regulatory</w:t>
+      </w:r>
+      <w:r>
+        <w:rPr>
+          <w:rFonts w:asciiTheme="minorHAnsi" w:hAnsiTheme="minorHAnsi"/>
+          <w:sz w:val="24"/>
+          <w:szCs w:val="24"/>
+        </w:rPr>
+        <w:t xml:space="preserve"> Requirements of </w:t>
+      </w:r>
+      <w:r>
+        <w:rPr>
+          <w:rFonts w:asciiTheme="minorHAnsi" w:hAnsiTheme="minorHAnsi"/>
+          <w:b/>
+          <w:sz w:val="24"/>
+          <w:szCs w:val="24"/>
+        </w:rPr>
+        <w:t>CCAR -14A</w:t>
+      </w:r>
+      <w:r>
+        <w:rPr>
+          <w:rFonts w:asciiTheme="minorHAnsi" w:hAnsiTheme="minorHAnsi"/>
+          <w:sz w:val="24"/>
+          <w:szCs w:val="24"/>
+        </w:rPr>
+        <w:t xml:space="preserve"> subm</w:t>
+      </w:r>
+      <w:r>
+        <w:rPr>
+          <w:rFonts w:asciiTheme="minorHAnsi" w:hAnsiTheme="minorHAnsi"/>
+          <w:sz w:val="24"/>
+          <w:szCs w:val="24"/>
+        </w:rPr>
+        <w:t xml:space="preserve">issions both mid-cycle and year-end. Implementing </w:t>
+      </w:r>
+      <w:r>
+        <w:rPr>
+          <w:rFonts w:asciiTheme="minorHAnsi" w:hAnsiTheme="minorHAnsi"/>
+          <w:b/>
+          <w:sz w:val="24"/>
+          <w:szCs w:val="24"/>
+        </w:rPr>
+        <w:t>C</w:t>
+      </w:r>
+      <w:r>
+        <w:rPr>
+          <w:rFonts w:asciiTheme="minorHAnsi" w:hAnsiTheme="minorHAnsi"/>
+          <w:b/>
+          <w:sz w:val="24"/>
+          <w:szCs w:val="24"/>
+        </w:rPr>
+        <w:t>ore capabilities/part-30</w:t>
+      </w:r>
+      <w:r>
+        <w:rPr>
+          <w:rFonts w:asciiTheme="minorHAnsi" w:hAnsiTheme="minorHAnsi"/>
+          <w:sz w:val="24"/>
+          <w:szCs w:val="24"/>
+        </w:rPr>
+        <w:t xml:space="preserve"> for the FRB</w:t>
+      </w:r>
+    </w:p>
+    <w:p>
+      <w:pPr>
+        <w:pStyle w:val="bulletedlist"/>
+        <w:numPr>
+          <w:ilvl w:val="0"/>
+          <w:numId w:val="2"/>
+        </w:numPr>
+        <w:spacing w:after="0" w:line="240" w:lineRule="auto"/>
+        <w:rPr>
+          <w:rFonts w:asciiTheme="minorHAnsi" w:hAnsiTheme="minorHAnsi"/>
+          <w:sz w:val="24"/>
+          <w:szCs w:val="24"/>
+        </w:rPr>
+      </w:pPr>
+      <w:r>
+        <w:rPr>
+          <w:rFonts w:asciiTheme="minorHAnsi" w:hAnsiTheme="minorHAnsi"/>
+          <w:sz w:val="24"/>
+          <w:szCs w:val="24"/>
+        </w:rPr>
+        <w:t xml:space="preserve">Design implement and test technical solutions to implement </w:t>
+      </w:r>
+      <w:r>
+        <w:rPr>
+          <w:rFonts w:asciiTheme="minorHAnsi" w:hAnsiTheme="minorHAnsi"/>
+          <w:sz w:val="24"/>
+          <w:szCs w:val="24"/>
+        </w:rPr>
+        <w:t>14A-S</w:t>
+      </w:r>
+      <w:r>
+        <w:rPr>
+          <w:rFonts w:asciiTheme="minorHAnsi" w:hAnsiTheme="minorHAnsi"/>
+          <w:sz w:val="24"/>
+          <w:szCs w:val="24"/>
+        </w:rPr>
+        <w:t xml:space="preserve">chedules namely </w:t>
+      </w:r>
+      <w:r>
+        <w:rPr>
+          <w:rFonts w:asciiTheme="minorHAnsi" w:hAnsiTheme="minorHAnsi"/>
+          <w:b/>
+          <w:sz w:val="24"/>
+          <w:szCs w:val="24"/>
+        </w:rPr>
+        <w:t>RBLP, Income Statement, Balance Sheet</w:t>
+      </w:r>
+      <w:r>
+        <w:rPr>
+          <w:rFonts w:asciiTheme="minorHAnsi" w:hAnsiTheme="minorHAnsi"/>
+          <w:sz w:val="24"/>
+          <w:szCs w:val="24"/>
+        </w:rPr>
+        <w:t xml:space="preserve">, Internal PnL, </w:t>
+      </w:r>
+      <w:r>
+        <w:rPr>
+          <w:rFonts w:asciiTheme="minorHAnsi" w:hAnsiTheme="minorHAnsi"/>
+          <w:b/>
+          <w:sz w:val="24"/>
+          <w:szCs w:val="24"/>
+        </w:rPr>
+        <w:t>Schedule F</w:t>
+      </w:r>
+      <w:r>
+        <w:rPr>
+          <w:rFonts w:asciiTheme="minorHAnsi" w:hAnsiTheme="minorHAnsi"/>
+          <w:sz w:val="24"/>
+          <w:szCs w:val="24"/>
+        </w:rPr>
+        <w:t xml:space="preserve">/Business Process Changes, </w:t>
+      </w:r>
+      <w:r>
+        <w:rPr>
+          <w:rFonts w:asciiTheme="minorHAnsi" w:hAnsiTheme="minorHAnsi"/>
+          <w:b/>
+          <w:sz w:val="24"/>
+          <w:szCs w:val="24"/>
+        </w:rPr>
+        <w:t>Retail Repurchase</w:t>
+      </w:r>
+      <w:r>
+        <w:rPr>
+          <w:rFonts w:asciiTheme="minorHAnsi" w:hAnsiTheme="minorHAnsi"/>
+          <w:sz w:val="24"/>
+          <w:szCs w:val="24"/>
+        </w:rPr>
+        <w:t xml:space="preserve"> i.e. Schedule A and Schedule G and other 14A reports</w:t>
+      </w:r>
+    </w:p>
+    <w:p>
+      <w:pPr>
+        <w:pStyle w:val="bulletedlist"/>
+        <w:numPr>
+          <w:ilvl w:val="0"/>
+          <w:numId w:val="2"/>
+        </w:numPr>
+        <w:spacing w:after="0" w:line="240" w:lineRule="auto"/>
+        <w:rPr>
+          <w:rFonts w:asciiTheme="minorHAnsi" w:hAnsiTheme="minorHAnsi"/>
+          <w:sz w:val="24"/>
+          <w:szCs w:val="24"/>
+        </w:rPr>
+      </w:pPr>
+      <w:r>
+        <w:rPr>
+          <w:rFonts w:asciiTheme="minorHAnsi" w:hAnsiTheme="minorHAnsi"/>
+          <w:sz w:val="24"/>
+          <w:szCs w:val="24"/>
+        </w:rPr>
+        <w:t xml:space="preserve">Automated the </w:t>
+      </w:r>
+      <w:r>
+        <w:rPr>
+          <w:rFonts w:asciiTheme="minorHAnsi" w:hAnsiTheme="minorHAnsi"/>
+          <w:b/>
+          <w:sz w:val="24"/>
+          <w:szCs w:val="24"/>
+        </w:rPr>
+        <w:t>LLR calculation</w:t>
+      </w:r>
+      <w:r>
+        <w:rPr>
+          <w:rFonts w:asciiTheme="minorHAnsi" w:hAnsiTheme="minorHAnsi"/>
+          <w:sz w:val="24"/>
+          <w:szCs w:val="24"/>
+        </w:rPr>
+        <w:t xml:space="preserve"> module leading a team of 2 members</w:t>
+      </w:r>
+    </w:p>
+    <w:p>
+      <w:pPr>
+        <w:pStyle w:val="bulletedlist"/>
+        <w:numPr>
+          <w:ilvl w:val="0"/>
+          <w:numId w:val="2"/>
+        </w:numPr>
+        <w:rPr>
+          <w:rFonts w:asciiTheme="minorHAnsi" w:hAnsiTheme="minorHAnsi"/>
+          <w:sz w:val="24"/>
+          <w:szCs w:val="24"/>
+        </w:rPr>
+      </w:pPr>
+      <w:r>
+        <w:rPr>
+          <w:rFonts w:asciiTheme="minorHAnsi" w:hAnsiTheme="minorHAnsi"/>
+          <w:sz w:val="24"/>
+          <w:szCs w:val="24"/>
+        </w:rPr>
+        <w:t>Participate in all facets of an agile development cycle, including product and sprint planning exercises, daily scrum sessions, design, build, and test, deployment, debug, troublesh</w:t>
+      </w:r>
+      <w:r>
+        <w:rPr>
+          <w:rFonts w:asciiTheme="minorHAnsi" w:hAnsiTheme="minorHAnsi"/>
+          <w:sz w:val="24"/>
+          <w:szCs w:val="24"/>
+        </w:rPr>
+        <w:t>oot and resolve UAT/Prod</w:t>
+      </w:r>
+    </w:p>
+    <w:p>
+      <w:pPr>
+        <w:tabs>
+          <w:tab w:val="left" w:pos="1275"/>
+        </w:tabs>
+        <w:spacing w:after="0" w:line="240" w:lineRule="auto"/>
+        <w:contextualSpacing/>
+      </w:pPr>
+      <w:r>
+        <w:t xml:space="preserve">       </w:t>
+      </w:r>
+    </w:p>
+    <w:p>
+      <w:pPr>
+        <w:tabs>
+          <w:tab w:val="left" w:pos="1275"/>
+        </w:tabs>
+        <w:spacing w:after="0" w:line="240" w:lineRule="auto"/>
+        <w:contextualSpacing/>
+        <w:rPr>
+          <w:rFonts w:eastAsia="Times New Roman" w:cs="Tahoma"/>
+          <w:b/>
+          <w:color w:val="D34800"/>
+          <w:sz w:val="24"/>
+          <w:szCs w:val="24"/>
+        </w:rPr>
+      </w:pPr>
+      <w:r>
+        <w:rPr>
+          <w:color w:val="D34800"/>
+        </w:rPr>
+        <w:t xml:space="preserve">      </w:t>
+      </w:r>
+      <w:r>
+        <w:rPr>
+          <w:b/>
+          <w:color w:val="D34800"/>
+        </w:rPr>
+        <w:t xml:space="preserve"> </w:t>
+      </w:r>
+      <w:r>
+        <w:rPr>
+          <w:rFonts w:eastAsia="Times New Roman" w:cs="Tahoma"/>
+          <w:b/>
+          <w:color w:val="D34800"/>
+          <w:sz w:val="24"/>
+          <w:szCs w:val="24"/>
+        </w:rPr>
+        <w:t>EDUCATION &amp; ACHIEVEMENTS</w:t>
+      </w:r>
+    </w:p>
+    <w:p>
+      <w:pPr>
+        <w:pStyle w:val="ListParagraph"/>
+        <w:numPr>
+          <w:ilvl w:val="0"/>
+          <w:numId w:val="2"/>
+        </w:numPr>
+        <w:tabs>
+          <w:tab w:val="left" w:pos="1275"/>
+        </w:tabs>
+        <w:spacing w:after="0" w:line="240" w:lineRule="auto"/>
+        <w:rPr>
+          <w:sz w:val="24"/>
+          <w:szCs w:val="24"/>
+        </w:rPr>
+      </w:pPr>
+      <w:r>
+        <w:rPr>
+          <w:sz w:val="24"/>
+          <w:szCs w:val="24"/>
+        </w:rPr>
+        <w:t>M.Sc. (Computer Science) |University of Pune, India | 2008 – 2010 | Higher 2nd Class</w:t>
+      </w:r>
+    </w:p>
+    <w:p>
+      <w:pPr>
+        <w:pStyle w:val="ListParagraph"/>
+        <w:numPr>
+          <w:ilvl w:val="0"/>
+          <w:numId w:val="2"/>
+        </w:numPr>
+        <w:tabs>
+          <w:tab w:val="left" w:pos="1275"/>
+        </w:tabs>
+        <w:spacing w:after="0" w:line="240" w:lineRule="auto"/>
+        <w:rPr>
+          <w:sz w:val="24"/>
+          <w:szCs w:val="24"/>
+        </w:rPr>
+      </w:pPr>
+      <w:r>
+        <w:rPr>
+          <w:sz w:val="24"/>
+          <w:szCs w:val="24"/>
+        </w:rPr>
+        <w:t>B.Sc. (Computer Science) | University of Pune, India | 2004 – 2008 | 1st Class</w:t>
+      </w:r>
+    </w:p>
+    <w:p>
+      <w:pPr>
+        <w:pStyle w:val="ListParagraph"/>
+        <w:numPr>
+          <w:ilvl w:val="0"/>
+          <w:numId w:val="2"/>
+        </w:numPr>
+        <w:tabs>
+          <w:tab w:val="left" w:pos="1275"/>
+        </w:tabs>
+        <w:spacing w:after="0" w:line="240" w:lineRule="auto"/>
+        <w:rPr>
+          <w:sz w:val="24"/>
+          <w:szCs w:val="24"/>
+        </w:rPr>
+      </w:pPr>
+      <w:r>
+        <w:rPr>
+          <w:sz w:val="24"/>
+          <w:szCs w:val="24"/>
+        </w:rPr>
+        <w:t xml:space="preserve">Completed </w:t>
+      </w:r>
+      <w:r>
+        <w:rPr>
+          <w:sz w:val="24"/>
+          <w:szCs w:val="24"/>
+        </w:rPr>
+        <w:t xml:space="preserve">Hands-on </w:t>
+      </w:r>
+      <w:bookmarkStart w:id="0" w:name="_GoBack"/>
+      <w:bookmarkEnd w:id="0"/>
+      <w:r>
+        <w:rPr>
+          <w:sz w:val="24"/>
+          <w:szCs w:val="24"/>
+        </w:rPr>
+        <w:t>Training on AWS</w:t>
+      </w:r>
+    </w:p>
+    <w:p>
+      <w:pPr>
+        <w:pStyle w:val="ListParagraph"/>
+        <w:numPr>
+          <w:ilvl w:val="0"/>
+          <w:numId w:val="2"/>
+        </w:numPr>
+        <w:tabs>
+          <w:tab w:val="left" w:pos="1275"/>
+        </w:tabs>
+        <w:spacing w:after="0" w:line="240" w:lineRule="auto"/>
+        <w:rPr>
+          <w:sz w:val="24"/>
+          <w:szCs w:val="24"/>
+        </w:rPr>
+      </w:pPr>
+      <w:r>
+        <w:rPr>
+          <w:sz w:val="24"/>
+          <w:szCs w:val="24"/>
+        </w:rPr>
+        <w:t xml:space="preserve">PARTICIAPTED IN THE HACATHON, </w:t>
+      </w:r>
+    </w:p>
+    <w:p>
+      <w:pPr>
+        <w:pStyle w:val="ListParagraph"/>
+        <w:tabs>
+          <w:tab w:val="left" w:pos="1275"/>
+        </w:tabs>
+        <w:spacing w:after="0" w:line="240" w:lineRule="auto"/>
+        <w:rPr>
+          <w:sz w:val="24"/>
+          <w:szCs w:val="24"/>
+        </w:rPr>
       </w:pPr>
     </w:p>
     <w:p>
@@ -5875,18 +5971,200 @@
         <w:tabs>
           <w:tab w:val="left" w:pos="1275"/>
         </w:tabs>
+        <w:spacing w:after="0" w:line="240" w:lineRule="auto"/>
+        <w:contextualSpacing/>
+        <w:rPr>
+          <w:rFonts w:eastAsia="Times New Roman" w:cs="Tahoma"/>
+          <w:b/>
+          <w:color w:val="D34800"/>
+          <w:sz w:val="24"/>
+          <w:szCs w:val="24"/>
+        </w:rPr>
       </w:pPr>
       <w:r>
+        <w:rPr>
+          <w:rFonts w:eastAsia="Times New Roman" w:cs="Tahoma"/>
+          <w:color w:val="D34800"/>
+          <w:sz w:val="24"/>
+          <w:szCs w:val="24"/>
+        </w:rPr>
+        <w:t xml:space="preserve">      </w:t>
+      </w:r>
+      <w:r>
+        <w:rPr>
+          <w:rFonts w:eastAsia="Times New Roman" w:cs="Tahoma"/>
+          <w:b/>
+          <w:color w:val="D34800"/>
+          <w:sz w:val="24"/>
+          <w:szCs w:val="24"/>
+        </w:rPr>
+        <w:t>ORGANIZATIONS</w:t>
+      </w:r>
+    </w:p>
+    <w:p>
+      <w:pPr>
+        <w:pStyle w:val="ListParagraph"/>
+        <w:tabs>
+          <w:tab w:val="left" w:pos="1275"/>
+        </w:tabs>
+        <w:spacing w:after="0" w:line="240" w:lineRule="auto"/>
+      </w:pPr>
+      <w:r>
+        <w:t xml:space="preserve">- *Barclays, Pune               </w:t>
+      </w:r>
+      <w:r>
         <w:tab/>
       </w:r>
+      <w:r>
+        <w:tab/>
+      </w:r>
+      <w:r>
+        <w:tab/>
+      </w:r>
+      <w:r>
+        <w:t xml:space="preserve">| Module Lead Engineer        </w:t>
+      </w:r>
+      <w:r>
+        <w:tab/>
+      </w:r>
+      <w:r>
+        <w:t>|Aug’2018 – Till Date</w:t>
+      </w:r>
+    </w:p>
+    <w:p>
+      <w:pPr>
+        <w:pStyle w:val="ListParagraph"/>
+        <w:tabs>
+          <w:tab w:val="left" w:pos="1275"/>
+        </w:tabs>
+        <w:spacing w:after="0" w:line="240" w:lineRule="auto"/>
+      </w:pPr>
+      <w:r>
+        <w:t xml:space="preserve">-  Citi-Group India, Pune  </w:t>
+      </w:r>
+      <w:r>
+        <w:tab/>
+      </w:r>
+      <w:r>
+        <w:tab/>
+      </w:r>
+      <w:r>
+        <w:tab/>
+      </w:r>
+      <w:r>
+        <w:t xml:space="preserve">| Senior Software Developer </w:t>
+      </w:r>
+      <w:r>
+        <w:tab/>
+      </w:r>
+      <w:r>
+        <w:t>| Sep’2013 – Aug’2018</w:t>
+      </w:r>
+    </w:p>
+    <w:p>
+      <w:pPr>
+        <w:pStyle w:val="ListParagraph"/>
+        <w:tabs>
+          <w:tab w:val="left" w:pos="1275"/>
+        </w:tabs>
+        <w:spacing w:after="0" w:line="240" w:lineRule="auto"/>
+      </w:pPr>
+      <w:r>
+        <w:t>-  Sungard Softwar</w:t>
+      </w:r>
+      <w:r>
+        <w:t>e</w:t>
+      </w:r>
+      <w:r>
+        <w:t xml:space="preserve">, Pune (now is FIS) </w:t>
+      </w:r>
+      <w:r>
+        <w:tab/>
+      </w:r>
+      <w:r>
+        <w:tab/>
+      </w:r>
+      <w:r>
+        <w:t xml:space="preserve">| Product Developer </w:t>
+      </w:r>
+      <w:r>
+        <w:tab/>
+      </w:r>
+      <w:r>
+        <w:tab/>
+      </w:r>
+      <w:r>
+        <w:t>| Aug’2012 – Sep’2013</w:t>
+      </w:r>
+    </w:p>
+    <w:p>
+      <w:pPr>
+        <w:pStyle w:val="ListParagraph"/>
+        <w:tabs>
+          <w:tab w:val="left" w:pos="1275"/>
+        </w:tabs>
+        <w:spacing w:after="0" w:line="240" w:lineRule="auto"/>
+      </w:pPr>
+      <w:r>
+        <w:t xml:space="preserve">-  Geometric Software Limited, Pune   </w:t>
+      </w:r>
+      <w:r>
+        <w:tab/>
+      </w:r>
+      <w:r>
+        <w:tab/>
+      </w:r>
+      <w:r>
+        <w:t xml:space="preserve">| Software Engineer </w:t>
+      </w:r>
+      <w:r>
+        <w:tab/>
+      </w:r>
+      <w:r>
+        <w:tab/>
+      </w:r>
+      <w:r>
+        <w:t>| Dec’2010 – Aug’2012</w:t>
+      </w:r>
+      <w:r>
+        <w:tab/>
+      </w:r>
+    </w:p>
+    <w:p>
+      <w:pPr>
+        <w:pStyle w:val="ListParagraph"/>
+        <w:tabs>
+          <w:tab w:val="left" w:pos="1275"/>
+        </w:tabs>
+        <w:spacing w:after="0" w:line="240" w:lineRule="auto"/>
+      </w:pPr>
+    </w:p>
+    <w:p>
+      <w:pPr>
+        <w:pStyle w:val="ListParagraph"/>
+        <w:tabs>
+          <w:tab w:val="left" w:pos="1275"/>
+        </w:tabs>
+        <w:spacing w:after="0" w:line="240" w:lineRule="auto"/>
+      </w:pPr>
+    </w:p>
+    <w:p>
+      <w:pPr>
+        <w:pStyle w:val="ListParagraph"/>
+        <w:tabs>
+          <w:tab w:val="left" w:pos="1275"/>
+        </w:tabs>
+        <w:spacing w:after="0" w:line="240" w:lineRule="auto"/>
+        <w:rPr>
+          <w:sz w:val="24"/>
+          <w:szCs w:val="24"/>
+        </w:rPr>
+      </w:pPr>
     </w:p>
     <w:sectPr>
       <w:headerReference w:type="even" r:id="rId16"/>
       <w:headerReference w:type="default" r:id="rId17"/>
-      <w:footerReference w:type="even" r:id="rId18"/>
-      <w:footerReference w:type="default" r:id="rId19"/>
-      <w:headerReference w:type="first" r:id="rId20"/>
-      <w:footerReference w:type="first" r:id="rId21"/>
+      <w:headerReference w:type="first" r:id="rId18"/>
       <w:pgSz w:w="11909" w:h="16834" w:code="9"/>
       <w:pgMar w:top="0" w:right="0" w:bottom="0" w:left="0" w:header="0" w:footer="0" w:gutter="0"/>
       <w:cols w:space="720"/>
@@ -5919,36 +6197,6 @@
     </w:p>
   </w:endnote>
 </w:endnotes>
-</file>
-
-<file path=word/footer1.xml><?xml version="1.0" encoding="utf-8"?>
-<w:ftr xmlns:wpc="http://schemas.microsoft.com/office/word/2010/wordprocessingCanvas" xmlns:mc="http://schemas.openxmlformats.org/markup-compatibility/2006" xmlns:o="urn:schemas-microsoft-com:office:office" xmlns:r="http://schemas.openxmlformats.org/officeDocument/2006/relationships" xmlns:m="http://schemas.openxmlformats.org/officeDocument/2006/math" xmlns:v="urn:schemas-microsoft-com:vml" xmlns:wp14="http://schemas.microsoft.com/office/word/2010/wordprocessingDrawing" xmlns:wp="http://schemas.openxmlformats.org/drawingml/2006/wordprocessingDrawing" xmlns:w10="urn:schemas-microsoft-com:office:word" xmlns:w="http://schemas.openxmlformats.org/wordprocessingml/2006/main" xmlns:w14="http://schemas.microsoft.com/office/word/2010/wordml" xmlns:wpg="http://schemas.microsoft.com/office/word/2010/wordprocessingGroup" xmlns:wpi="http://schemas.microsoft.com/office/word/2010/wordprocessingInk" xmlns:wne="http://schemas.microsoft.com/office/word/2006/wordml" xmlns:wps="http://schemas.microsoft.com/office/word/2010/wordprocessingShape" mc:Ignorable="w14 wp14">
-  <w:p>
-    <w:pPr>
-      <w:pStyle w:val="Footer"/>
-    </w:pPr>
-  </w:p>
-</w:ftr>
-</file>
-
-<file path=word/footer2.xml><?xml version="1.0" encoding="utf-8"?>
-<w:ftr xmlns:wpc="http://schemas.microsoft.com/office/word/2010/wordprocessingCanvas" xmlns:mc="http://schemas.openxmlformats.org/markup-compatibility/2006" xmlns:o="urn:schemas-microsoft-com:office:office" xmlns:r="http://schemas.openxmlformats.org/officeDocument/2006/relationships" xmlns:m="http://schemas.openxmlformats.org/officeDocument/2006/math" xmlns:v="urn:schemas-microsoft-com:vml" xmlns:wp14="http://schemas.microsoft.com/office/word/2010/wordprocessingDrawing" xmlns:wp="http://schemas.openxmlformats.org/drawingml/2006/wordprocessingDrawing" xmlns:w10="urn:schemas-microsoft-com:office:word" xmlns:w="http://schemas.openxmlformats.org/wordprocessingml/2006/main" xmlns:w14="http://schemas.microsoft.com/office/word/2010/wordml" xmlns:wpg="http://schemas.microsoft.com/office/word/2010/wordprocessingGroup" xmlns:wpi="http://schemas.microsoft.com/office/word/2010/wordprocessingInk" xmlns:wne="http://schemas.microsoft.com/office/word/2006/wordml" xmlns:wps="http://schemas.microsoft.com/office/word/2010/wordprocessingShape" mc:Ignorable="w14 wp14">
-  <w:p>
-    <w:pPr>
-      <w:pStyle w:val="Footer"/>
-    </w:pPr>
-  </w:p>
-</w:ftr>
-</file>
-
-<file path=word/footer3.xml><?xml version="1.0" encoding="utf-8"?>
-<w:ftr xmlns:wpc="http://schemas.microsoft.com/office/word/2010/wordprocessingCanvas" xmlns:mc="http://schemas.openxmlformats.org/markup-compatibility/2006" xmlns:o="urn:schemas-microsoft-com:office:office" xmlns:r="http://schemas.openxmlformats.org/officeDocument/2006/relationships" xmlns:m="http://schemas.openxmlformats.org/officeDocument/2006/math" xmlns:v="urn:schemas-microsoft-com:vml" xmlns:wp14="http://schemas.microsoft.com/office/word/2010/wordprocessingDrawing" xmlns:wp="http://schemas.openxmlformats.org/drawingml/2006/wordprocessingDrawing" xmlns:w10="urn:schemas-microsoft-com:office:word" xmlns:w="http://schemas.openxmlformats.org/wordprocessingml/2006/main" xmlns:w14="http://schemas.microsoft.com/office/word/2010/wordml" xmlns:wpg="http://schemas.microsoft.com/office/word/2010/wordprocessingGroup" xmlns:wpi="http://schemas.microsoft.com/office/word/2010/wordprocessingInk" xmlns:wne="http://schemas.microsoft.com/office/word/2006/wordml" xmlns:wps="http://schemas.microsoft.com/office/word/2010/wordprocessingShape" mc:Ignorable="w14 wp14">
-  <w:p>
-    <w:pPr>
-      <w:pStyle w:val="Footer"/>
-    </w:pPr>
-  </w:p>
-</w:ftr>
 </file>
 
 <file path=word/footnotes.xml><?xml version="1.0" encoding="utf-8"?>
@@ -6099,6 +6347,119 @@
 <file path=word/numbering.xml><?xml version="1.0" encoding="utf-8"?>
 <w:numbering xmlns:wpc="http://schemas.microsoft.com/office/word/2010/wordprocessingCanvas" xmlns:mc="http://schemas.openxmlformats.org/markup-compatibility/2006" xmlns:o="urn:schemas-microsoft-com:office:office" xmlns:r="http://schemas.openxmlformats.org/officeDocument/2006/relationships" xmlns:m="http://schemas.openxmlformats.org/officeDocument/2006/math" xmlns:v="urn:schemas-microsoft-com:vml" xmlns:wp14="http://schemas.microsoft.com/office/word/2010/wordprocessingDrawing" xmlns:wp="http://schemas.openxmlformats.org/drawingml/2006/wordprocessingDrawing" xmlns:w10="urn:schemas-microsoft-com:office:word" xmlns:w="http://schemas.openxmlformats.org/wordprocessingml/2006/main" xmlns:w14="http://schemas.microsoft.com/office/word/2010/wordml" xmlns:wpg="http://schemas.microsoft.com/office/word/2010/wordprocessingGroup" xmlns:wpi="http://schemas.microsoft.com/office/word/2010/wordprocessingInk" xmlns:wne="http://schemas.microsoft.com/office/word/2006/wordml" xmlns:wps="http://schemas.microsoft.com/office/word/2010/wordprocessingShape" mc:Ignorable="w14 wp14">
   <w:abstractNum w:abstractNumId="0">
+    <w:nsid w:val="11744DBE"/>
+    <w:multiLevelType w:val="hybridMultilevel"/>
+    <w:tmpl w:val="900A3C06"/>
+    <w:lvl w:ilvl="0" w:tplc="0B365858">
+      <w:numFmt w:val="bullet"/>
+      <w:lvlText w:val="-"/>
+      <w:lvlJc w:val="left"/>
+      <w:pPr>
+        <w:ind w:left="720" w:hanging="216"/>
+      </w:pPr>
+      <w:rPr>
+        <w:rFonts w:ascii="Calibri" w:eastAsiaTheme="minorHAnsi" w:hAnsi="Calibri" w:cstheme="minorBidi" w:hint="default"/>
+        <w:b/>
+      </w:rPr>
+    </w:lvl>
+    <w:lvl w:ilvl="1" w:tplc="04090003" w:tentative="1">
+      <w:start w:val="1"/>
+      <w:numFmt w:val="bullet"/>
+      <w:lvlText w:val="o"/>
+      <w:lvlJc w:val="left"/>
+      <w:pPr>
+        <w:ind w:left="1440" w:hanging="360"/>
+      </w:pPr>
+      <w:rPr>
+        <w:rFonts w:ascii="Courier New" w:hAnsi="Courier New" w:cs="Courier New" w:hint="default"/>
+      </w:rPr>
+    </w:lvl>
+    <w:lvl w:ilvl="2" w:tplc="04090005" w:tentative="1">
+      <w:start w:val="1"/>
+      <w:numFmt w:val="bullet"/>
+      <w:lvlText w:val=""/>
+      <w:lvlJc w:val="left"/>
+      <w:pPr>
+        <w:ind w:left="2160" w:hanging="360"/>
+      </w:pPr>
+      <w:rPr>
+        <w:rFonts w:ascii="Wingdings" w:hAnsi="Wingdings" w:hint="default"/>
+      </w:rPr>
+    </w:lvl>
+    <w:lvl w:ilvl="3" w:tplc="04090001" w:tentative="1">
+      <w:start w:val="1"/>
+      <w:numFmt w:val="bullet"/>
+      <w:lvlText w:val=""/>
+      <w:lvlJc w:val="left"/>
+      <w:pPr>
+        <w:ind w:left="2880" w:hanging="360"/>
+      </w:pPr>
+      <w:rPr>
+        <w:rFonts w:ascii="Symbol" w:hAnsi="Symbol" w:hint="default"/>
+      </w:rPr>
+    </w:lvl>
+    <w:lvl w:ilvl="4" w:tplc="04090003" w:tentative="1">
+      <w:start w:val="1"/>
+      <w:numFmt w:val="bullet"/>
+      <w:lvlText w:val="o"/>
+      <w:lvlJc w:val="left"/>
+      <w:pPr>
+        <w:ind w:left="3600" w:hanging="360"/>
+      </w:pPr>
+      <w:rPr>
+        <w:rFonts w:ascii="Courier New" w:hAnsi="Courier New" w:cs="Courier New" w:hint="default"/>
+      </w:rPr>
+    </w:lvl>
+    <w:lvl w:ilvl="5" w:tplc="04090005" w:tentative="1">
+      <w:start w:val="1"/>
+      <w:numFmt w:val="bullet"/>
+      <w:lvlText w:val=""/>
+      <w:lvlJc w:val="left"/>
+      <w:pPr>
+        <w:ind w:left="4320" w:hanging="360"/>
+      </w:pPr>
+      <w:rPr>
+        <w:rFonts w:ascii="Wingdings" w:hAnsi="Wingdings" w:hint="default"/>
+      </w:rPr>
+    </w:lvl>
+    <w:lvl w:ilvl="6" w:tplc="04090001" w:tentative="1">
+      <w:start w:val="1"/>
+      <w:numFmt w:val="bullet"/>
+      <w:lvlText w:val=""/>
+      <w:lvlJc w:val="left"/>
+      <w:pPr>
+        <w:ind w:left="5040" w:hanging="360"/>
+      </w:pPr>
+      <w:rPr>
+        <w:rFonts w:ascii="Symbol" w:hAnsi="Symbol" w:hint="default"/>
+      </w:rPr>
+    </w:lvl>
+    <w:lvl w:ilvl="7" w:tplc="04090003" w:tentative="1">
+      <w:start w:val="1"/>
+      <w:numFmt w:val="bullet"/>
+      <w:lvlText w:val="o"/>
+      <w:lvlJc w:val="left"/>
+      <w:pPr>
+        <w:ind w:left="5760" w:hanging="360"/>
+      </w:pPr>
+      <w:rPr>
+        <w:rFonts w:ascii="Courier New" w:hAnsi="Courier New" w:cs="Courier New" w:hint="default"/>
+      </w:rPr>
+    </w:lvl>
+    <w:lvl w:ilvl="8" w:tplc="04090005" w:tentative="1">
+      <w:start w:val="1"/>
+      <w:numFmt w:val="bullet"/>
+      <w:lvlText w:val=""/>
+      <w:lvlJc w:val="left"/>
+      <w:pPr>
+        <w:ind w:left="6480" w:hanging="360"/>
+      </w:pPr>
+      <w:rPr>
+        <w:rFonts w:ascii="Wingdings" w:hAnsi="Wingdings" w:hint="default"/>
+      </w:rPr>
+    </w:lvl>
+  </w:abstractNum>
+  <w:abstractNum w:abstractNumId="1">
     <w:nsid w:val="1EAB4CC5"/>
     <w:multiLevelType w:val="hybridMultilevel"/>
     <w:tmpl w:val="9ECC6E44"/>
@@ -6245,6 +6606,9 @@
     </w:lvl>
   </w:abstractNum>
   <w:num w:numId="1">
+    <w:abstractNumId w:val="1"/>
+  </w:num>
+  <w:num w:numId="2">
     <w:abstractNumId w:val="0"/>
   </w:num>
 </w:numbering>

</xml_diff>